<commit_message>
Added: Git assign complete
</commit_message>
<xml_diff>
--- a/Git/git_assignments.docx
+++ b/Git/git_assignments.docx
@@ -11,6 +11,8 @@
           <w:lang w:val="en-US"/>
         </w:rPr>
       </w:pPr>
+      <w:bookmarkStart w:id="0" w:name="_Hlk187886574"/>
+      <w:bookmarkEnd w:id="0"/>
       <w:r>
         <w:rPr>
           <w:rFonts w:ascii="Arial Black" w:hAnsi="Arial Black"/>
@@ -1427,6 +1429,12 @@
         </w:rPr>
         <w:t>Process as follows:</w:t>
       </w:r>
+      <w:r>
+        <w:rPr>
+          <w:lang w:val="en-US"/>
+        </w:rPr>
+        <w:br/>
+      </w:r>
     </w:p>
     <w:p>
       <w:pPr>
@@ -1443,9 +1451,9 @@
           <w:lang w:val="en-US"/>
         </w:rPr>
         <w:drawing>
-          <wp:inline distT="0" distB="0" distL="0" distR="0" wp14:anchorId="49ADA344" wp14:editId="5429C161">
-            <wp:extent cx="5731510" cy="4234180"/>
-            <wp:effectExtent l="0" t="0" r="2540" b="0"/>
+          <wp:inline distT="0" distB="0" distL="0" distR="0" wp14:anchorId="49ADA344" wp14:editId="0D37AA54">
+            <wp:extent cx="6186805" cy="5509090"/>
+            <wp:effectExtent l="0" t="0" r="4445" b="0"/>
             <wp:docPr id="8" name="Picture 8"/>
             <wp:cNvGraphicFramePr>
               <a:graphicFrameLocks xmlns:a="http://schemas.openxmlformats.org/drawingml/2006/main" noChangeAspect="1"/>
@@ -1472,7 +1480,7 @@
                   <pic:spPr>
                     <a:xfrm>
                       <a:off x="0" y="0"/>
-                      <a:ext cx="5731510" cy="4234180"/>
+                      <a:ext cx="6209577" cy="5529368"/>
                     </a:xfrm>
                     <a:prstGeom prst="rect">
                       <a:avLst/>
@@ -1484,6 +1492,2958 @@
           </wp:inline>
         </w:drawing>
       </w:r>
+    </w:p>
+    <w:p>
+      <w:pPr>
+        <w:tabs>
+          <w:tab w:val="left" w:pos="1512"/>
+        </w:tabs>
+        <w:rPr>
+          <w:lang w:val="en-US"/>
+        </w:rPr>
+      </w:pPr>
+    </w:p>
+    <w:p>
+      <w:pPr>
+        <w:rPr>
+          <w:lang w:val="en-US"/>
+        </w:rPr>
+      </w:pPr>
+      <w:r>
+        <w:rPr>
+          <w:lang w:val="en-US"/>
+        </w:rPr>
+        <w:br w:type="page"/>
+      </w:r>
+    </w:p>
+    <w:p>
+      <w:pPr>
+        <w:rPr>
+          <w:rFonts w:ascii="Times New Roman" w:hAnsi="Times New Roman" w:cs="Times New Roman"/>
+          <w:sz w:val="24"/>
+          <w:szCs w:val="24"/>
+          <w:lang w:val="en-US"/>
+        </w:rPr>
+      </w:pPr>
+      <w:r>
+        <w:rPr>
+          <w:rFonts w:ascii="Arial Black" w:hAnsi="Arial Black"/>
+          <w:color w:val="4472C4" w:themeColor="accent1"/>
+          <w:sz w:val="24"/>
+          <w:szCs w:val="24"/>
+          <w:lang w:val="en-US"/>
+        </w:rPr>
+        <w:lastRenderedPageBreak/>
+        <w:t xml:space="preserve">Assignment </w:t>
+      </w:r>
+      <w:r>
+        <w:rPr>
+          <w:rFonts w:ascii="Arial Black" w:hAnsi="Arial Black"/>
+          <w:color w:val="4472C4" w:themeColor="accent1"/>
+          <w:sz w:val="24"/>
+          <w:szCs w:val="24"/>
+          <w:lang w:val="en-US"/>
+        </w:rPr>
+        <w:t>2</w:t>
+      </w:r>
+      <w:r>
+        <w:rPr>
+          <w:rFonts w:ascii="Arial Black" w:hAnsi="Arial Black"/>
+          <w:sz w:val="24"/>
+          <w:szCs w:val="24"/>
+          <w:lang w:val="en-US"/>
+        </w:rPr>
+        <w:t xml:space="preserve">: </w:t>
+      </w:r>
+      <w:r>
+        <w:rPr>
+          <w:rFonts w:ascii="Arial Black" w:hAnsi="Arial Black"/>
+          <w:sz w:val="24"/>
+          <w:szCs w:val="24"/>
+          <w:lang w:val="en-US"/>
+        </w:rPr>
+        <w:t xml:space="preserve"> </w:t>
+      </w:r>
+      <w:r>
+        <w:rPr>
+          <w:rFonts w:ascii="Times New Roman" w:hAnsi="Times New Roman" w:cs="Times New Roman"/>
+          <w:sz w:val="24"/>
+          <w:szCs w:val="24"/>
+          <w:lang w:val="en-US"/>
+        </w:rPr>
+        <w:t>Branch Creation and Switching</w:t>
+      </w:r>
+    </w:p>
+    <w:p>
+      <w:pPr>
+        <w:rPr>
+          <w:rFonts w:ascii="Times New Roman" w:hAnsi="Times New Roman" w:cs="Times New Roman"/>
+          <w:sz w:val="24"/>
+          <w:szCs w:val="24"/>
+          <w:lang w:val="en-US"/>
+        </w:rPr>
+      </w:pPr>
+      <w:r>
+        <w:rPr>
+          <w:rFonts w:ascii="Times New Roman" w:hAnsi="Times New Roman" w:cs="Times New Roman"/>
+          <w:sz w:val="24"/>
+          <w:szCs w:val="24"/>
+          <w:lang w:val="en-US"/>
+        </w:rPr>
+        <w:t>Create a new branch named 'feature' and switch to it. Make changes in the 'feature' branch and commit them.</w:t>
+      </w:r>
+    </w:p>
+    <w:p>
+      <w:pPr>
+        <w:rPr>
+          <w:rFonts w:ascii="Times New Roman" w:hAnsi="Times New Roman" w:cs="Times New Roman"/>
+          <w:sz w:val="24"/>
+          <w:szCs w:val="24"/>
+          <w:lang w:val="en-US"/>
+        </w:rPr>
+      </w:pPr>
+    </w:p>
+    <w:p>
+      <w:pPr>
+        <w:rPr>
+          <w:rFonts w:ascii="Times New Roman" w:hAnsi="Times New Roman" w:cs="Times New Roman"/>
+          <w:sz w:val="24"/>
+          <w:szCs w:val="24"/>
+          <w:lang w:val="en-US"/>
+        </w:rPr>
+      </w:pPr>
+    </w:p>
+    <w:p>
+      <w:pPr>
+        <w:pStyle w:val="Heading1"/>
+      </w:pPr>
+      <w:r>
+        <w:t>Create a New Branch and Sw</w:t>
+      </w:r>
+      <w:r>
+        <w:t>itching on it:</w:t>
+      </w:r>
+    </w:p>
+    <w:p/>
+    <w:p>
+      <w:pPr>
+        <w:pStyle w:val="Subtitle"/>
+        <w:numPr>
+          <w:ilvl w:val="0"/>
+          <w:numId w:val="1"/>
+        </w:numPr>
+        <w:rPr>
+          <w:rFonts w:ascii="Arial Black" w:hAnsi="Arial Black"/>
+          <w:sz w:val="28"/>
+          <w:szCs w:val="28"/>
+          <w:lang w:val="en-US"/>
+        </w:rPr>
+      </w:pPr>
+      <w:r>
+        <w:t xml:space="preserve">Using </w:t>
+      </w:r>
+      <w:r>
+        <w:rPr>
+          <w:b/>
+          <w:bCs/>
+        </w:rPr>
+        <w:t>checkout</w:t>
+      </w:r>
+      <w:r>
+        <w:t xml:space="preserve"> only to switch and create branch at same time:</w:t>
+      </w:r>
+    </w:p>
+    <w:p>
+      <w:pPr>
+        <w:pStyle w:val="Subtitle"/>
+        <w:numPr>
+          <w:ilvl w:val="0"/>
+          <w:numId w:val="0"/>
+        </w:numPr>
+        <w:ind w:left="1440"/>
+        <w:rPr>
+          <w:rFonts w:ascii="Arial Black" w:hAnsi="Arial Black"/>
+          <w:sz w:val="28"/>
+          <w:szCs w:val="28"/>
+          <w:lang w:val="en-US"/>
+        </w:rPr>
+      </w:pPr>
+      <w:r>
+        <w:rPr>
+          <w:noProof/>
+          <w:lang w:val="en-US"/>
+        </w:rPr>
+        <mc:AlternateContent>
+          <mc:Choice Requires="wps">
+            <w:drawing>
+              <wp:anchor distT="0" distB="0" distL="114300" distR="114300" simplePos="0" relativeHeight="251669504" behindDoc="0" locked="0" layoutInCell="1" allowOverlap="1" wp14:anchorId="4E445C1F" wp14:editId="0F23255F">
+                <wp:simplePos x="0" y="0"/>
+                <wp:positionH relativeFrom="column">
+                  <wp:posOffset>914400</wp:posOffset>
+                </wp:positionH>
+                <wp:positionV relativeFrom="paragraph">
+                  <wp:posOffset>306070</wp:posOffset>
+                </wp:positionV>
+                <wp:extent cx="3901440" cy="373380"/>
+                <wp:effectExtent l="0" t="0" r="22860" b="26670"/>
+                <wp:wrapNone/>
+                <wp:docPr id="12" name="Rectangle 12"/>
+                <wp:cNvGraphicFramePr/>
+                <a:graphic xmlns:a="http://schemas.openxmlformats.org/drawingml/2006/main">
+                  <a:graphicData uri="http://schemas.microsoft.com/office/word/2010/wordprocessingShape">
+                    <wps:wsp>
+                      <wps:cNvSpPr/>
+                      <wps:spPr>
+                        <a:xfrm>
+                          <a:off x="0" y="0"/>
+                          <a:ext cx="3901440" cy="373380"/>
+                        </a:xfrm>
+                        <a:prstGeom prst="rect">
+                          <a:avLst/>
+                        </a:prstGeom>
+                      </wps:spPr>
+                      <wps:style>
+                        <a:lnRef idx="2">
+                          <a:schemeClr val="dk1">
+                            <a:shade val="50000"/>
+                          </a:schemeClr>
+                        </a:lnRef>
+                        <a:fillRef idx="1">
+                          <a:schemeClr val="dk1"/>
+                        </a:fillRef>
+                        <a:effectRef idx="0">
+                          <a:schemeClr val="dk1"/>
+                        </a:effectRef>
+                        <a:fontRef idx="minor">
+                          <a:schemeClr val="lt1"/>
+                        </a:fontRef>
+                      </wps:style>
+                      <wps:txbx>
+                        <w:txbxContent>
+                          <w:p>
+                            <w:pPr>
+                              <w:jc w:val="center"/>
+                              <w:rPr>
+                                <w:lang w:val="en-US"/>
+                              </w:rPr>
+                            </w:pPr>
+                            <w:r>
+                              <w:rPr>
+                                <w:lang w:val="en-US"/>
+                              </w:rPr>
+                              <w:t>git checkout -b feature</w:t>
+                            </w:r>
+                          </w:p>
+                          <w:p>
+                            <w:pPr>
+                              <w:jc w:val="center"/>
+                              <w:rPr>
+                                <w:lang w:val="en-US"/>
+                              </w:rPr>
+                            </w:pPr>
+                          </w:p>
+                          <w:p>
+                            <w:pPr>
+                              <w:jc w:val="center"/>
+                              <w:rPr>
+                                <w:lang w:val="en-US"/>
+                              </w:rPr>
+                            </w:pPr>
+                          </w:p>
+                        </w:txbxContent>
+                      </wps:txbx>
+                      <wps:bodyPr rot="0" spcFirstLastPara="0" vertOverflow="overflow" horzOverflow="overflow" vert="horz" wrap="square" lIns="91440" tIns="45720" rIns="91440" bIns="45720" numCol="1" spcCol="0" rtlCol="0" fromWordArt="0" anchor="ctr" anchorCtr="0" forceAA="0" compatLnSpc="1">
+                        <a:prstTxWarp prst="textNoShape">
+                          <a:avLst/>
+                        </a:prstTxWarp>
+                        <a:noAutofit/>
+                      </wps:bodyPr>
+                    </wps:wsp>
+                  </a:graphicData>
+                </a:graphic>
+                <wp14:sizeRelH relativeFrom="margin">
+                  <wp14:pctWidth>0</wp14:pctWidth>
+                </wp14:sizeRelH>
+                <wp14:sizeRelV relativeFrom="margin">
+                  <wp14:pctHeight>0</wp14:pctHeight>
+                </wp14:sizeRelV>
+              </wp:anchor>
+            </w:drawing>
+          </mc:Choice>
+          <mc:Fallback>
+            <w:pict>
+              <v:rect w14:anchorId="4E445C1F" id="Rectangle 12" o:spid="_x0000_s1032" style="position:absolute;left:0;text-align:left;margin-left:1in;margin-top:24.1pt;width:307.2pt;height:29.4pt;z-index:251669504;visibility:visible;mso-wrap-style:square;mso-width-percent:0;mso-height-percent:0;mso-wrap-distance-left:9pt;mso-wrap-distance-top:0;mso-wrap-distance-right:9pt;mso-wrap-distance-bottom:0;mso-position-horizontal:absolute;mso-position-horizontal-relative:text;mso-position-vertical:absolute;mso-position-vertical-relative:text;mso-width-percent:0;mso-height-percent:0;mso-width-relative:margin;mso-height-relative:margin;v-text-anchor:middle" o:gfxdata="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" fillcolor="black [3200]" strokecolor="black [1600]" strokeweight="1pt">
+                <v:textbox>
+                  <w:txbxContent>
+                    <w:p>
+                      <w:pPr>
+                        <w:jc w:val="center"/>
+                        <w:rPr>
+                          <w:lang w:val="en-US"/>
+                        </w:rPr>
+                      </w:pPr>
+                      <w:r>
+                        <w:rPr>
+                          <w:lang w:val="en-US"/>
+                        </w:rPr>
+                        <w:t>git checkout -b feature</w:t>
+                      </w:r>
+                    </w:p>
+                    <w:p>
+                      <w:pPr>
+                        <w:jc w:val="center"/>
+                        <w:rPr>
+                          <w:lang w:val="en-US"/>
+                        </w:rPr>
+                      </w:pPr>
+                    </w:p>
+                    <w:p>
+                      <w:pPr>
+                        <w:jc w:val="center"/>
+                        <w:rPr>
+                          <w:lang w:val="en-US"/>
+                        </w:rPr>
+                      </w:pPr>
+                    </w:p>
+                  </w:txbxContent>
+                </v:textbox>
+              </v:rect>
+            </w:pict>
+          </mc:Fallback>
+        </mc:AlternateContent>
+      </w:r>
+    </w:p>
+    <w:p>
+      <w:pPr>
+        <w:tabs>
+          <w:tab w:val="left" w:pos="1512"/>
+        </w:tabs>
+        <w:rPr>
+          <w:lang w:val="en-US"/>
+        </w:rPr>
+      </w:pPr>
+      <w:r>
+        <w:rPr>
+          <w:lang w:val="en-US"/>
+        </w:rPr>
+        <w:tab/>
+      </w:r>
+    </w:p>
+    <w:p/>
+    <w:p>
+      <w:pPr>
+        <w:pStyle w:val="Subtitle"/>
+        <w:numPr>
+          <w:ilvl w:val="0"/>
+          <w:numId w:val="0"/>
+        </w:numPr>
+        <w:ind w:left="1080"/>
+      </w:pPr>
+    </w:p>
+    <w:p>
+      <w:pPr>
+        <w:pStyle w:val="Subtitle"/>
+        <w:numPr>
+          <w:ilvl w:val="0"/>
+          <w:numId w:val="1"/>
+        </w:numPr>
+      </w:pPr>
+      <w:r>
+        <w:t>Using checkout</w:t>
+      </w:r>
+      <w:r>
+        <w:t xml:space="preserve"> and branch</w:t>
+      </w:r>
+      <w:r>
+        <w:t xml:space="preserve"> only to switch and create branch at same time:</w:t>
+      </w:r>
+    </w:p>
+    <w:p>
+      <w:pPr>
+        <w:pStyle w:val="ListParagraph"/>
+        <w:numPr>
+          <w:ilvl w:val="1"/>
+          <w:numId w:val="1"/>
+        </w:numPr>
+      </w:pPr>
+      <w:r>
+        <w:rPr>
+          <w:b/>
+          <w:bCs/>
+        </w:rPr>
+        <w:t>branch</w:t>
+      </w:r>
+      <w:r>
+        <w:t xml:space="preserve"> command to create branch named feature</w:t>
+      </w:r>
+    </w:p>
+    <w:p>
+      <w:pPr>
+        <w:ind w:left="1080"/>
+      </w:pPr>
+      <w:r>
+        <w:rPr>
+          <w:noProof/>
+          <w:lang w:val="en-US"/>
+        </w:rPr>
+        <mc:AlternateContent>
+          <mc:Choice Requires="wps">
+            <w:drawing>
+              <wp:anchor distT="0" distB="0" distL="114300" distR="114300" simplePos="0" relativeHeight="251671552" behindDoc="0" locked="0" layoutInCell="1" allowOverlap="1" wp14:anchorId="39FB969A" wp14:editId="1E950FF2">
+                <wp:simplePos x="0" y="0"/>
+                <wp:positionH relativeFrom="column">
+                  <wp:posOffset>922020</wp:posOffset>
+                </wp:positionH>
+                <wp:positionV relativeFrom="paragraph">
+                  <wp:posOffset>94615</wp:posOffset>
+                </wp:positionV>
+                <wp:extent cx="3931920" cy="381000"/>
+                <wp:effectExtent l="0" t="0" r="11430" b="19050"/>
+                <wp:wrapNone/>
+                <wp:docPr id="13" name="Rectangle 13"/>
+                <wp:cNvGraphicFramePr/>
+                <a:graphic xmlns:a="http://schemas.openxmlformats.org/drawingml/2006/main">
+                  <a:graphicData uri="http://schemas.microsoft.com/office/word/2010/wordprocessingShape">
+                    <wps:wsp>
+                      <wps:cNvSpPr/>
+                      <wps:spPr>
+                        <a:xfrm>
+                          <a:off x="0" y="0"/>
+                          <a:ext cx="3931920" cy="381000"/>
+                        </a:xfrm>
+                        <a:prstGeom prst="rect">
+                          <a:avLst/>
+                        </a:prstGeom>
+                      </wps:spPr>
+                      <wps:style>
+                        <a:lnRef idx="2">
+                          <a:schemeClr val="dk1">
+                            <a:shade val="50000"/>
+                          </a:schemeClr>
+                        </a:lnRef>
+                        <a:fillRef idx="1">
+                          <a:schemeClr val="dk1"/>
+                        </a:fillRef>
+                        <a:effectRef idx="0">
+                          <a:schemeClr val="dk1"/>
+                        </a:effectRef>
+                        <a:fontRef idx="minor">
+                          <a:schemeClr val="lt1"/>
+                        </a:fontRef>
+                      </wps:style>
+                      <wps:txbx>
+                        <w:txbxContent>
+                          <w:p>
+                            <w:pPr>
+                              <w:jc w:val="center"/>
+                              <w:rPr>
+                                <w:lang w:val="en-US"/>
+                              </w:rPr>
+                            </w:pPr>
+                            <w:r>
+                              <w:rPr>
+                                <w:lang w:val="en-US"/>
+                              </w:rPr>
+                              <w:t>G</w:t>
+                            </w:r>
+                            <w:r>
+                              <w:rPr>
+                                <w:lang w:val="en-US"/>
+                              </w:rPr>
+                              <w:t>it</w:t>
+                            </w:r>
+                            <w:r>
+                              <w:rPr>
+                                <w:lang w:val="en-US"/>
+                              </w:rPr>
+                              <w:t xml:space="preserve"> branch </w:t>
+                            </w:r>
+                            <w:r>
+                              <w:rPr>
+                                <w:lang w:val="en-US"/>
+                              </w:rPr>
+                              <w:t>feature</w:t>
+                            </w:r>
+                          </w:p>
+                          <w:p>
+                            <w:pPr>
+                              <w:jc w:val="center"/>
+                              <w:rPr>
+                                <w:lang w:val="en-US"/>
+                              </w:rPr>
+                            </w:pPr>
+                          </w:p>
+                          <w:p>
+                            <w:pPr>
+                              <w:jc w:val="center"/>
+                              <w:rPr>
+                                <w:lang w:val="en-US"/>
+                              </w:rPr>
+                            </w:pPr>
+                          </w:p>
+                        </w:txbxContent>
+                      </wps:txbx>
+                      <wps:bodyPr rot="0" spcFirstLastPara="0" vertOverflow="overflow" horzOverflow="overflow" vert="horz" wrap="square" lIns="91440" tIns="45720" rIns="91440" bIns="45720" numCol="1" spcCol="0" rtlCol="0" fromWordArt="0" anchor="ctr" anchorCtr="0" forceAA="0" compatLnSpc="1">
+                        <a:prstTxWarp prst="textNoShape">
+                          <a:avLst/>
+                        </a:prstTxWarp>
+                        <a:noAutofit/>
+                      </wps:bodyPr>
+                    </wps:wsp>
+                  </a:graphicData>
+                </a:graphic>
+                <wp14:sizeRelH relativeFrom="margin">
+                  <wp14:pctWidth>0</wp14:pctWidth>
+                </wp14:sizeRelH>
+                <wp14:sizeRelV relativeFrom="margin">
+                  <wp14:pctHeight>0</wp14:pctHeight>
+                </wp14:sizeRelV>
+              </wp:anchor>
+            </w:drawing>
+          </mc:Choice>
+          <mc:Fallback>
+            <w:pict>
+              <v:rect w14:anchorId="39FB969A" id="Rectangle 13" o:spid="_x0000_s1033" style="position:absolute;left:0;text-align:left;margin-left:72.6pt;margin-top:7.45pt;width:309.6pt;height:30pt;z-index:251671552;visibility:visible;mso-wrap-style:square;mso-width-percent:0;mso-height-percent:0;mso-wrap-distance-left:9pt;mso-wrap-distance-top:0;mso-wrap-distance-right:9pt;mso-wrap-distance-bottom:0;mso-position-horizontal:absolute;mso-position-horizontal-relative:text;mso-position-vertical:absolute;mso-position-vertical-relative:text;mso-width-percent:0;mso-height-percent:0;mso-width-relative:margin;mso-height-relative:margin;v-text-anchor:middle" o:gfxdata="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" fillcolor="black [3200]" strokecolor="black [1600]" strokeweight="1pt">
+                <v:textbox>
+                  <w:txbxContent>
+                    <w:p>
+                      <w:pPr>
+                        <w:jc w:val="center"/>
+                        <w:rPr>
+                          <w:lang w:val="en-US"/>
+                        </w:rPr>
+                      </w:pPr>
+                      <w:r>
+                        <w:rPr>
+                          <w:lang w:val="en-US"/>
+                        </w:rPr>
+                        <w:t>G</w:t>
+                      </w:r>
+                      <w:r>
+                        <w:rPr>
+                          <w:lang w:val="en-US"/>
+                        </w:rPr>
+                        <w:t>it</w:t>
+                      </w:r>
+                      <w:r>
+                        <w:rPr>
+                          <w:lang w:val="en-US"/>
+                        </w:rPr>
+                        <w:t xml:space="preserve"> branch </w:t>
+                      </w:r>
+                      <w:r>
+                        <w:rPr>
+                          <w:lang w:val="en-US"/>
+                        </w:rPr>
+                        <w:t>feature</w:t>
+                      </w:r>
+                    </w:p>
+                    <w:p>
+                      <w:pPr>
+                        <w:jc w:val="center"/>
+                        <w:rPr>
+                          <w:lang w:val="en-US"/>
+                        </w:rPr>
+                      </w:pPr>
+                    </w:p>
+                    <w:p>
+                      <w:pPr>
+                        <w:jc w:val="center"/>
+                        <w:rPr>
+                          <w:lang w:val="en-US"/>
+                        </w:rPr>
+                      </w:pPr>
+                    </w:p>
+                  </w:txbxContent>
+                </v:textbox>
+              </v:rect>
+            </w:pict>
+          </mc:Fallback>
+        </mc:AlternateContent>
+      </w:r>
+    </w:p>
+    <w:p>
+      <w:pPr>
+        <w:ind w:left="1440"/>
+        <w:rPr>
+          <w:lang w:val="en-US"/>
+        </w:rPr>
+      </w:pPr>
+    </w:p>
+    <w:p>
+      <w:pPr>
+        <w:pStyle w:val="ListParagraph"/>
+        <w:ind w:left="1800"/>
+        <w:rPr>
+          <w:lang w:val="en-US"/>
+        </w:rPr>
+      </w:pPr>
+    </w:p>
+    <w:p>
+      <w:pPr>
+        <w:pStyle w:val="ListParagraph"/>
+        <w:numPr>
+          <w:ilvl w:val="1"/>
+          <w:numId w:val="1"/>
+        </w:numPr>
+        <w:rPr>
+          <w:lang w:val="en-US"/>
+        </w:rPr>
+      </w:pPr>
+      <w:r>
+        <w:rPr>
+          <w:noProof/>
+          <w:lang w:val="en-US"/>
+        </w:rPr>
+        <mc:AlternateContent>
+          <mc:Choice Requires="wps">
+            <w:drawing>
+              <wp:anchor distT="0" distB="0" distL="114300" distR="114300" simplePos="0" relativeHeight="251673600" behindDoc="0" locked="0" layoutInCell="1" allowOverlap="1" wp14:anchorId="6B9C7C03" wp14:editId="6D4E7AF2">
+                <wp:simplePos x="0" y="0"/>
+                <wp:positionH relativeFrom="column">
+                  <wp:posOffset>914400</wp:posOffset>
+                </wp:positionH>
+                <wp:positionV relativeFrom="paragraph">
+                  <wp:posOffset>288290</wp:posOffset>
+                </wp:positionV>
+                <wp:extent cx="3901440" cy="373380"/>
+                <wp:effectExtent l="0" t="0" r="22860" b="26670"/>
+                <wp:wrapNone/>
+                <wp:docPr id="14" name="Rectangle 14"/>
+                <wp:cNvGraphicFramePr/>
+                <a:graphic xmlns:a="http://schemas.openxmlformats.org/drawingml/2006/main">
+                  <a:graphicData uri="http://schemas.microsoft.com/office/word/2010/wordprocessingShape">
+                    <wps:wsp>
+                      <wps:cNvSpPr/>
+                      <wps:spPr>
+                        <a:xfrm>
+                          <a:off x="0" y="0"/>
+                          <a:ext cx="3901440" cy="373380"/>
+                        </a:xfrm>
+                        <a:prstGeom prst="rect">
+                          <a:avLst/>
+                        </a:prstGeom>
+                      </wps:spPr>
+                      <wps:style>
+                        <a:lnRef idx="2">
+                          <a:schemeClr val="dk1">
+                            <a:shade val="50000"/>
+                          </a:schemeClr>
+                        </a:lnRef>
+                        <a:fillRef idx="1">
+                          <a:schemeClr val="dk1"/>
+                        </a:fillRef>
+                        <a:effectRef idx="0">
+                          <a:schemeClr val="dk1"/>
+                        </a:effectRef>
+                        <a:fontRef idx="minor">
+                          <a:schemeClr val="lt1"/>
+                        </a:fontRef>
+                      </wps:style>
+                      <wps:txbx>
+                        <w:txbxContent>
+                          <w:p>
+                            <w:pPr>
+                              <w:jc w:val="center"/>
+                              <w:rPr>
+                                <w:lang w:val="en-US"/>
+                              </w:rPr>
+                            </w:pPr>
+                            <w:r>
+                              <w:rPr>
+                                <w:lang w:val="en-US"/>
+                              </w:rPr>
+                              <w:t>git checkout feature</w:t>
+                            </w:r>
+                          </w:p>
+                          <w:p>
+                            <w:pPr>
+                              <w:jc w:val="center"/>
+                              <w:rPr>
+                                <w:lang w:val="en-US"/>
+                              </w:rPr>
+                            </w:pPr>
+                          </w:p>
+                          <w:p>
+                            <w:pPr>
+                              <w:jc w:val="center"/>
+                              <w:rPr>
+                                <w:lang w:val="en-US"/>
+                              </w:rPr>
+                            </w:pPr>
+                          </w:p>
+                        </w:txbxContent>
+                      </wps:txbx>
+                      <wps:bodyPr rot="0" spcFirstLastPara="0" vertOverflow="overflow" horzOverflow="overflow" vert="horz" wrap="square" lIns="91440" tIns="45720" rIns="91440" bIns="45720" numCol="1" spcCol="0" rtlCol="0" fromWordArt="0" anchor="ctr" anchorCtr="0" forceAA="0" compatLnSpc="1">
+                        <a:prstTxWarp prst="textNoShape">
+                          <a:avLst/>
+                        </a:prstTxWarp>
+                        <a:noAutofit/>
+                      </wps:bodyPr>
+                    </wps:wsp>
+                  </a:graphicData>
+                </a:graphic>
+                <wp14:sizeRelH relativeFrom="margin">
+                  <wp14:pctWidth>0</wp14:pctWidth>
+                </wp14:sizeRelH>
+              </wp:anchor>
+            </w:drawing>
+          </mc:Choice>
+          <mc:Fallback>
+            <w:pict>
+              <v:rect w14:anchorId="6B9C7C03" id="Rectangle 14" o:spid="_x0000_s1034" style="position:absolute;left:0;text-align:left;margin-left:1in;margin-top:22.7pt;width:307.2pt;height:29.4pt;z-index:251673600;visibility:visible;mso-wrap-style:square;mso-width-percent:0;mso-wrap-distance-left:9pt;mso-wrap-distance-top:0;mso-wrap-distance-right:9pt;mso-wrap-distance-bottom:0;mso-position-horizontal:absolute;mso-position-horizontal-relative:text;mso-position-vertical:absolute;mso-position-vertical-relative:text;mso-width-percent:0;mso-width-relative:margin;v-text-anchor:middle" o:gfxdata="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" fillcolor="black [3200]" strokecolor="black [1600]" strokeweight="1pt">
+                <v:textbox>
+                  <w:txbxContent>
+                    <w:p>
+                      <w:pPr>
+                        <w:jc w:val="center"/>
+                        <w:rPr>
+                          <w:lang w:val="en-US"/>
+                        </w:rPr>
+                      </w:pPr>
+                      <w:r>
+                        <w:rPr>
+                          <w:lang w:val="en-US"/>
+                        </w:rPr>
+                        <w:t>git checkout feature</w:t>
+                      </w:r>
+                    </w:p>
+                    <w:p>
+                      <w:pPr>
+                        <w:jc w:val="center"/>
+                        <w:rPr>
+                          <w:lang w:val="en-US"/>
+                        </w:rPr>
+                      </w:pPr>
+                    </w:p>
+                    <w:p>
+                      <w:pPr>
+                        <w:jc w:val="center"/>
+                        <w:rPr>
+                          <w:lang w:val="en-US"/>
+                        </w:rPr>
+                      </w:pPr>
+                    </w:p>
+                  </w:txbxContent>
+                </v:textbox>
+              </v:rect>
+            </w:pict>
+          </mc:Fallback>
+        </mc:AlternateContent>
+      </w:r>
+      <w:r>
+        <w:t>checkout command to switch to feature branch</w:t>
+      </w:r>
+      <w:r>
+        <w:t xml:space="preserve"> </w:t>
+      </w:r>
+    </w:p>
+    <w:p>
+      <w:pPr>
+        <w:tabs>
+          <w:tab w:val="left" w:pos="1512"/>
+        </w:tabs>
+        <w:rPr>
+          <w:lang w:val="en-US"/>
+        </w:rPr>
+      </w:pPr>
+      <w:r>
+        <w:rPr>
+          <w:lang w:val="en-US"/>
+        </w:rPr>
+        <w:tab/>
+      </w:r>
+    </w:p>
+    <w:p>
+      <w:pPr>
+        <w:tabs>
+          <w:tab w:val="left" w:pos="1512"/>
+        </w:tabs>
+        <w:rPr>
+          <w:lang w:val="en-US"/>
+        </w:rPr>
+      </w:pPr>
+    </w:p>
+    <w:p>
+      <w:pPr>
+        <w:pStyle w:val="ListParagraph"/>
+        <w:numPr>
+          <w:ilvl w:val="1"/>
+          <w:numId w:val="1"/>
+        </w:numPr>
+      </w:pPr>
+      <w:r>
+        <w:rPr>
+          <w:b/>
+          <w:bCs/>
+        </w:rPr>
+        <w:t>Alternatively, switch</w:t>
+      </w:r>
+      <w:r>
+        <w:t xml:space="preserve"> command to </w:t>
+      </w:r>
+      <w:r>
+        <w:t>switch to</w:t>
+      </w:r>
+      <w:r>
+        <w:t xml:space="preserve"> feature</w:t>
+      </w:r>
+    </w:p>
+    <w:p>
+      <w:pPr>
+        <w:ind w:left="1080"/>
+      </w:pPr>
+      <w:r>
+        <w:rPr>
+          <w:noProof/>
+          <w:lang w:val="en-US"/>
+        </w:rPr>
+        <mc:AlternateContent>
+          <mc:Choice Requires="wps">
+            <w:drawing>
+              <wp:anchor distT="0" distB="0" distL="114300" distR="114300" simplePos="0" relativeHeight="251675648" behindDoc="0" locked="0" layoutInCell="1" allowOverlap="1" wp14:anchorId="18098599" wp14:editId="4056EC4A">
+                <wp:simplePos x="0" y="0"/>
+                <wp:positionH relativeFrom="column">
+                  <wp:posOffset>922020</wp:posOffset>
+                </wp:positionH>
+                <wp:positionV relativeFrom="paragraph">
+                  <wp:posOffset>95885</wp:posOffset>
+                </wp:positionV>
+                <wp:extent cx="3931920" cy="320040"/>
+                <wp:effectExtent l="0" t="0" r="11430" b="22860"/>
+                <wp:wrapNone/>
+                <wp:docPr id="15" name="Rectangle 15"/>
+                <wp:cNvGraphicFramePr/>
+                <a:graphic xmlns:a="http://schemas.openxmlformats.org/drawingml/2006/main">
+                  <a:graphicData uri="http://schemas.microsoft.com/office/word/2010/wordprocessingShape">
+                    <wps:wsp>
+                      <wps:cNvSpPr/>
+                      <wps:spPr>
+                        <a:xfrm>
+                          <a:off x="0" y="0"/>
+                          <a:ext cx="3931920" cy="320040"/>
+                        </a:xfrm>
+                        <a:prstGeom prst="rect">
+                          <a:avLst/>
+                        </a:prstGeom>
+                      </wps:spPr>
+                      <wps:style>
+                        <a:lnRef idx="2">
+                          <a:schemeClr val="dk1">
+                            <a:shade val="50000"/>
+                          </a:schemeClr>
+                        </a:lnRef>
+                        <a:fillRef idx="1">
+                          <a:schemeClr val="dk1"/>
+                        </a:fillRef>
+                        <a:effectRef idx="0">
+                          <a:schemeClr val="dk1"/>
+                        </a:effectRef>
+                        <a:fontRef idx="minor">
+                          <a:schemeClr val="lt1"/>
+                        </a:fontRef>
+                      </wps:style>
+                      <wps:txbx>
+                        <w:txbxContent>
+                          <w:p>
+                            <w:pPr>
+                              <w:jc w:val="center"/>
+                              <w:rPr>
+                                <w:lang w:val="en-US"/>
+                              </w:rPr>
+                            </w:pPr>
+                            <w:r>
+                              <w:rPr>
+                                <w:lang w:val="en-US"/>
+                              </w:rPr>
+                              <w:t>git switch feature</w:t>
+                            </w:r>
+                          </w:p>
+                          <w:p>
+                            <w:pPr>
+                              <w:jc w:val="center"/>
+                              <w:rPr>
+                                <w:lang w:val="en-US"/>
+                              </w:rPr>
+                            </w:pPr>
+                          </w:p>
+                          <w:p>
+                            <w:pPr>
+                              <w:jc w:val="center"/>
+                              <w:rPr>
+                                <w:lang w:val="en-US"/>
+                              </w:rPr>
+                            </w:pPr>
+                          </w:p>
+                        </w:txbxContent>
+                      </wps:txbx>
+                      <wps:bodyPr rot="0" spcFirstLastPara="0" vertOverflow="overflow" horzOverflow="overflow" vert="horz" wrap="square" lIns="91440" tIns="45720" rIns="91440" bIns="45720" numCol="1" spcCol="0" rtlCol="0" fromWordArt="0" anchor="ctr" anchorCtr="0" forceAA="0" compatLnSpc="1">
+                        <a:prstTxWarp prst="textNoShape">
+                          <a:avLst/>
+                        </a:prstTxWarp>
+                        <a:noAutofit/>
+                      </wps:bodyPr>
+                    </wps:wsp>
+                  </a:graphicData>
+                </a:graphic>
+                <wp14:sizeRelH relativeFrom="margin">
+                  <wp14:pctWidth>0</wp14:pctWidth>
+                </wp14:sizeRelH>
+                <wp14:sizeRelV relativeFrom="margin">
+                  <wp14:pctHeight>0</wp14:pctHeight>
+                </wp14:sizeRelV>
+              </wp:anchor>
+            </w:drawing>
+          </mc:Choice>
+          <mc:Fallback>
+            <w:pict>
+              <v:rect w14:anchorId="18098599" id="Rectangle 15" o:spid="_x0000_s1035" style="position:absolute;left:0;text-align:left;margin-left:72.6pt;margin-top:7.55pt;width:309.6pt;height:25.2pt;z-index:251675648;visibility:visible;mso-wrap-style:square;mso-width-percent:0;mso-height-percent:0;mso-wrap-distance-left:9pt;mso-wrap-distance-top:0;mso-wrap-distance-right:9pt;mso-wrap-distance-bottom:0;mso-position-horizontal:absolute;mso-position-horizontal-relative:text;mso-position-vertical:absolute;mso-position-vertical-relative:text;mso-width-percent:0;mso-height-percent:0;mso-width-relative:margin;mso-height-relative:margin;v-text-anchor:middle" o:gfxdata="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" fillcolor="black [3200]" strokecolor="black [1600]" strokeweight="1pt">
+                <v:textbox>
+                  <w:txbxContent>
+                    <w:p>
+                      <w:pPr>
+                        <w:jc w:val="center"/>
+                        <w:rPr>
+                          <w:lang w:val="en-US"/>
+                        </w:rPr>
+                      </w:pPr>
+                      <w:r>
+                        <w:rPr>
+                          <w:lang w:val="en-US"/>
+                        </w:rPr>
+                        <w:t>git switch feature</w:t>
+                      </w:r>
+                    </w:p>
+                    <w:p>
+                      <w:pPr>
+                        <w:jc w:val="center"/>
+                        <w:rPr>
+                          <w:lang w:val="en-US"/>
+                        </w:rPr>
+                      </w:pPr>
+                    </w:p>
+                    <w:p>
+                      <w:pPr>
+                        <w:jc w:val="center"/>
+                        <w:rPr>
+                          <w:lang w:val="en-US"/>
+                        </w:rPr>
+                      </w:pPr>
+                    </w:p>
+                  </w:txbxContent>
+                </v:textbox>
+              </v:rect>
+            </w:pict>
+          </mc:Fallback>
+        </mc:AlternateContent>
+      </w:r>
+    </w:p>
+    <w:p>
+      <w:pPr>
+        <w:ind w:left="1440"/>
+        <w:rPr>
+          <w:lang w:val="en-US"/>
+        </w:rPr>
+      </w:pPr>
+    </w:p>
+    <w:p>
+      <w:pPr>
+        <w:pStyle w:val="Subtitle"/>
+        <w:numPr>
+          <w:ilvl w:val="0"/>
+          <w:numId w:val="0"/>
+        </w:numPr>
+        <w:ind w:left="1080"/>
+        <w:rPr>
+          <w:lang w:val="en-US"/>
+        </w:rPr>
+      </w:pPr>
+    </w:p>
+    <w:p>
+      <w:pPr>
+        <w:rPr>
+          <w:lang w:val="en-US"/>
+        </w:rPr>
+      </w:pPr>
+    </w:p>
+    <w:p>
+      <w:pPr>
+        <w:pStyle w:val="Subtitle"/>
+        <w:numPr>
+          <w:ilvl w:val="0"/>
+          <w:numId w:val="2"/>
+        </w:numPr>
+        <w:rPr>
+          <w:lang w:val="en-US"/>
+        </w:rPr>
+      </w:pPr>
+      <w:r>
+        <w:rPr>
+          <w:noProof/>
+          <w:lang w:val="en-US"/>
+        </w:rPr>
+        <mc:AlternateContent>
+          <mc:Choice Requires="wps">
+            <w:drawing>
+              <wp:anchor distT="0" distB="0" distL="114300" distR="114300" simplePos="0" relativeHeight="251677696" behindDoc="0" locked="0" layoutInCell="1" allowOverlap="1" wp14:anchorId="5CF12136" wp14:editId="3BA161A7">
+                <wp:simplePos x="0" y="0"/>
+                <wp:positionH relativeFrom="margin">
+                  <wp:posOffset>906780</wp:posOffset>
+                </wp:positionH>
+                <wp:positionV relativeFrom="paragraph">
+                  <wp:posOffset>256540</wp:posOffset>
+                </wp:positionV>
+                <wp:extent cx="3985260" cy="541020"/>
+                <wp:effectExtent l="0" t="0" r="15240" b="11430"/>
+                <wp:wrapNone/>
+                <wp:docPr id="16" name="Rectangle 16"/>
+                <wp:cNvGraphicFramePr/>
+                <a:graphic xmlns:a="http://schemas.openxmlformats.org/drawingml/2006/main">
+                  <a:graphicData uri="http://schemas.microsoft.com/office/word/2010/wordprocessingShape">
+                    <wps:wsp>
+                      <wps:cNvSpPr/>
+                      <wps:spPr>
+                        <a:xfrm>
+                          <a:off x="0" y="0"/>
+                          <a:ext cx="3985260" cy="541020"/>
+                        </a:xfrm>
+                        <a:prstGeom prst="rect">
+                          <a:avLst/>
+                        </a:prstGeom>
+                      </wps:spPr>
+                      <wps:style>
+                        <a:lnRef idx="2">
+                          <a:schemeClr val="dk1">
+                            <a:shade val="50000"/>
+                          </a:schemeClr>
+                        </a:lnRef>
+                        <a:fillRef idx="1">
+                          <a:schemeClr val="dk1"/>
+                        </a:fillRef>
+                        <a:effectRef idx="0">
+                          <a:schemeClr val="dk1"/>
+                        </a:effectRef>
+                        <a:fontRef idx="minor">
+                          <a:schemeClr val="lt1"/>
+                        </a:fontRef>
+                      </wps:style>
+                      <wps:txbx>
+                        <w:txbxContent>
+                          <w:p>
+                            <w:pPr>
+                              <w:jc w:val="center"/>
+                              <w:rPr>
+                                <w:lang w:val="en-US"/>
+                              </w:rPr>
+                            </w:pPr>
+                            <w:r>
+                              <w:rPr>
+                                <w:lang w:val="en-US"/>
+                              </w:rPr>
+                              <w:t>g</w:t>
+                            </w:r>
+                            <w:r>
+                              <w:rPr>
+                                <w:lang w:val="en-US"/>
+                              </w:rPr>
+                              <w:t>it</w:t>
+                            </w:r>
+                            <w:r>
+                              <w:rPr>
+                                <w:lang w:val="en-US"/>
+                              </w:rPr>
+                              <w:t xml:space="preserve"> </w:t>
+                            </w:r>
+                            <w:proofErr w:type="gramStart"/>
+                            <w:r>
+                              <w:rPr>
+                                <w:lang w:val="en-US"/>
+                              </w:rPr>
+                              <w:t>add .</w:t>
+                            </w:r>
+                            <w:proofErr w:type="gramEnd"/>
+                          </w:p>
+                          <w:p>
+                            <w:pPr>
+                              <w:jc w:val="center"/>
+                              <w:rPr>
+                                <w:lang w:val="en-US"/>
+                              </w:rPr>
+                            </w:pPr>
+                            <w:r>
+                              <w:rPr>
+                                <w:lang w:val="en-US"/>
+                              </w:rPr>
+                              <w:t>git commit -m “Changes: Files are Changed on feature branch”</w:t>
+                            </w:r>
+                          </w:p>
+                          <w:p>
+                            <w:pPr>
+                              <w:jc w:val="center"/>
+                              <w:rPr>
+                                <w:lang w:val="en-US"/>
+                              </w:rPr>
+                            </w:pPr>
+                          </w:p>
+                          <w:p>
+                            <w:pPr>
+                              <w:jc w:val="center"/>
+                              <w:rPr>
+                                <w:lang w:val="en-US"/>
+                              </w:rPr>
+                            </w:pPr>
+                          </w:p>
+                          <w:p>
+                            <w:pPr>
+                              <w:jc w:val="center"/>
+                              <w:rPr>
+                                <w:lang w:val="en-US"/>
+                              </w:rPr>
+                            </w:pPr>
+                          </w:p>
+                          <w:p>
+                            <w:pPr>
+                              <w:jc w:val="center"/>
+                              <w:rPr>
+                                <w:lang w:val="en-US"/>
+                              </w:rPr>
+                            </w:pPr>
+                          </w:p>
+                          <w:p>
+                            <w:pPr>
+                              <w:jc w:val="center"/>
+                              <w:rPr>
+                                <w:lang w:val="en-US"/>
+                              </w:rPr>
+                            </w:pPr>
+                          </w:p>
+                        </w:txbxContent>
+                      </wps:txbx>
+                      <wps:bodyPr rot="0" spcFirstLastPara="0" vertOverflow="overflow" horzOverflow="overflow" vert="horz" wrap="square" lIns="91440" tIns="45720" rIns="91440" bIns="45720" numCol="1" spcCol="0" rtlCol="0" fromWordArt="0" anchor="ctr" anchorCtr="0" forceAA="0" compatLnSpc="1">
+                        <a:prstTxWarp prst="textNoShape">
+                          <a:avLst/>
+                        </a:prstTxWarp>
+                        <a:noAutofit/>
+                      </wps:bodyPr>
+                    </wps:wsp>
+                  </a:graphicData>
+                </a:graphic>
+                <wp14:sizeRelH relativeFrom="margin">
+                  <wp14:pctWidth>0</wp14:pctWidth>
+                </wp14:sizeRelH>
+                <wp14:sizeRelV relativeFrom="margin">
+                  <wp14:pctHeight>0</wp14:pctHeight>
+                </wp14:sizeRelV>
+              </wp:anchor>
+            </w:drawing>
+          </mc:Choice>
+          <mc:Fallback>
+            <w:pict>
+              <v:rect w14:anchorId="5CF12136" id="Rectangle 16" o:spid="_x0000_s1036" style="position:absolute;left:0;text-align:left;margin-left:71.4pt;margin-top:20.2pt;width:313.8pt;height:42.6pt;z-index:251677696;visibility:visible;mso-wrap-style:square;mso-width-percent:0;mso-height-percent:0;mso-wrap-distance-left:9pt;mso-wrap-distance-top:0;mso-wrap-distance-right:9pt;mso-wrap-distance-bottom:0;mso-position-horizontal:absolute;mso-position-horizontal-relative:margin;mso-position-vertical:absolute;mso-position-vertical-relative:text;mso-width-percent:0;mso-height-percent:0;mso-width-relative:margin;mso-height-relative:margin;v-text-anchor:middle" o:gfxdata="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" fillcolor="black [3200]" strokecolor="black [1600]" strokeweight="1pt">
+                <v:textbox>
+                  <w:txbxContent>
+                    <w:p>
+                      <w:pPr>
+                        <w:jc w:val="center"/>
+                        <w:rPr>
+                          <w:lang w:val="en-US"/>
+                        </w:rPr>
+                      </w:pPr>
+                      <w:r>
+                        <w:rPr>
+                          <w:lang w:val="en-US"/>
+                        </w:rPr>
+                        <w:t>g</w:t>
+                      </w:r>
+                      <w:r>
+                        <w:rPr>
+                          <w:lang w:val="en-US"/>
+                        </w:rPr>
+                        <w:t>it</w:t>
+                      </w:r>
+                      <w:r>
+                        <w:rPr>
+                          <w:lang w:val="en-US"/>
+                        </w:rPr>
+                        <w:t xml:space="preserve"> </w:t>
+                      </w:r>
+                      <w:proofErr w:type="gramStart"/>
+                      <w:r>
+                        <w:rPr>
+                          <w:lang w:val="en-US"/>
+                        </w:rPr>
+                        <w:t>add .</w:t>
+                      </w:r>
+                      <w:proofErr w:type="gramEnd"/>
+                    </w:p>
+                    <w:p>
+                      <w:pPr>
+                        <w:jc w:val="center"/>
+                        <w:rPr>
+                          <w:lang w:val="en-US"/>
+                        </w:rPr>
+                      </w:pPr>
+                      <w:r>
+                        <w:rPr>
+                          <w:lang w:val="en-US"/>
+                        </w:rPr>
+                        <w:t>git commit -m “Changes: Files are Changed on feature branch”</w:t>
+                      </w:r>
+                    </w:p>
+                    <w:p>
+                      <w:pPr>
+                        <w:jc w:val="center"/>
+                        <w:rPr>
+                          <w:lang w:val="en-US"/>
+                        </w:rPr>
+                      </w:pPr>
+                    </w:p>
+                    <w:p>
+                      <w:pPr>
+                        <w:jc w:val="center"/>
+                        <w:rPr>
+                          <w:lang w:val="en-US"/>
+                        </w:rPr>
+                      </w:pPr>
+                    </w:p>
+                    <w:p>
+                      <w:pPr>
+                        <w:jc w:val="center"/>
+                        <w:rPr>
+                          <w:lang w:val="en-US"/>
+                        </w:rPr>
+                      </w:pPr>
+                    </w:p>
+                    <w:p>
+                      <w:pPr>
+                        <w:jc w:val="center"/>
+                        <w:rPr>
+                          <w:lang w:val="en-US"/>
+                        </w:rPr>
+                      </w:pPr>
+                    </w:p>
+                    <w:p>
+                      <w:pPr>
+                        <w:jc w:val="center"/>
+                        <w:rPr>
+                          <w:lang w:val="en-US"/>
+                        </w:rPr>
+                      </w:pPr>
+                    </w:p>
+                  </w:txbxContent>
+                </v:textbox>
+                <w10:wrap anchorx="margin"/>
+              </v:rect>
+            </w:pict>
+          </mc:Fallback>
+        </mc:AlternateContent>
+      </w:r>
+      <w:r>
+        <w:rPr>
+          <w:lang w:val="en-US"/>
+        </w:rPr>
+        <w:t xml:space="preserve">After switch and changing </w:t>
+      </w:r>
+      <w:r>
+        <w:rPr>
+          <w:lang w:val="en-US"/>
+        </w:rPr>
+        <w:t>files,</w:t>
+      </w:r>
+      <w:r>
+        <w:rPr>
+          <w:lang w:val="en-US"/>
+        </w:rPr>
+        <w:t xml:space="preserve"> we use add and commit to save changes:</w:t>
+      </w:r>
+      <w:r>
+        <w:rPr>
+          <w:lang w:val="en-US"/>
+        </w:rPr>
+        <w:br/>
+      </w:r>
+    </w:p>
+    <w:p>
+      <w:pPr>
+        <w:tabs>
+          <w:tab w:val="left" w:pos="1512"/>
+        </w:tabs>
+        <w:rPr>
+          <w:lang w:val="en-US"/>
+        </w:rPr>
+      </w:pPr>
+    </w:p>
+    <w:p>
+      <w:pPr>
+        <w:pStyle w:val="Heading1"/>
+        <w:rPr>
+          <w:lang w:val="en-US"/>
+        </w:rPr>
+      </w:pPr>
+      <w:r>
+        <w:rPr>
+          <w:lang w:val="en-US"/>
+        </w:rPr>
+        <w:lastRenderedPageBreak/>
+        <w:t># Git Bash Process as follows:</w:t>
+      </w:r>
+    </w:p>
+    <w:p>
+      <w:pPr>
+        <w:rPr>
+          <w:lang w:val="en-US"/>
+        </w:rPr>
+      </w:pPr>
+      <w:r>
+        <w:rPr>
+          <w:lang w:val="en-US"/>
+        </w:rPr>
+        <w:tab/>
+      </w:r>
+      <w:r>
+        <w:rPr>
+          <w:noProof/>
+          <w:lang w:val="en-US"/>
+        </w:rPr>
+        <w:drawing>
+          <wp:inline distT="0" distB="0" distL="0" distR="0" wp14:anchorId="510D9B74" wp14:editId="225F51D7">
+            <wp:extent cx="5731510" cy="4289143"/>
+            <wp:effectExtent l="0" t="0" r="2540" b="0"/>
+            <wp:docPr id="17" name="Picture 17"/>
+            <wp:cNvGraphicFramePr>
+              <a:graphicFrameLocks xmlns:a="http://schemas.openxmlformats.org/drawingml/2006/main" noChangeAspect="1"/>
+            </wp:cNvGraphicFramePr>
+            <a:graphic xmlns:a="http://schemas.openxmlformats.org/drawingml/2006/main">
+              <a:graphicData uri="http://schemas.openxmlformats.org/drawingml/2006/picture">
+                <pic:pic xmlns:pic="http://schemas.openxmlformats.org/drawingml/2006/picture">
+                  <pic:nvPicPr>
+                    <pic:cNvPr id="17" name="Picture 17"/>
+                    <pic:cNvPicPr/>
+                  </pic:nvPicPr>
+                  <pic:blipFill>
+                    <a:blip r:embed="rId6">
+                      <a:extLst>
+                        <a:ext uri="{28A0092B-C50C-407E-A947-70E740481C1C}">
+                          <a14:useLocalDpi xmlns:a14="http://schemas.microsoft.com/office/drawing/2010/main" val="0"/>
+                        </a:ext>
+                      </a:extLst>
+                    </a:blip>
+                    <a:stretch>
+                      <a:fillRect/>
+                    </a:stretch>
+                  </pic:blipFill>
+                  <pic:spPr>
+                    <a:xfrm>
+                      <a:off x="0" y="0"/>
+                      <a:ext cx="5731510" cy="4289143"/>
+                    </a:xfrm>
+                    <a:prstGeom prst="rect">
+                      <a:avLst/>
+                    </a:prstGeom>
+                  </pic:spPr>
+                </pic:pic>
+              </a:graphicData>
+            </a:graphic>
+          </wp:inline>
+        </w:drawing>
+      </w:r>
+      <w:r>
+        <w:rPr>
+          <w:noProof/>
+          <w:lang w:val="en-US"/>
+        </w:rPr>
+        <w:drawing>
+          <wp:inline distT="0" distB="0" distL="0" distR="0" wp14:anchorId="0AEF0903" wp14:editId="62FB4453">
+            <wp:extent cx="5731510" cy="3756660"/>
+            <wp:effectExtent l="0" t="0" r="2540" b="0"/>
+            <wp:docPr id="18" name="Picture 18"/>
+            <wp:cNvGraphicFramePr>
+              <a:graphicFrameLocks xmlns:a="http://schemas.openxmlformats.org/drawingml/2006/main" noChangeAspect="1"/>
+            </wp:cNvGraphicFramePr>
+            <a:graphic xmlns:a="http://schemas.openxmlformats.org/drawingml/2006/main">
+              <a:graphicData uri="http://schemas.openxmlformats.org/drawingml/2006/picture">
+                <pic:pic xmlns:pic="http://schemas.openxmlformats.org/drawingml/2006/picture">
+                  <pic:nvPicPr>
+                    <pic:cNvPr id="18" name="Picture 18"/>
+                    <pic:cNvPicPr/>
+                  </pic:nvPicPr>
+                  <pic:blipFill>
+                    <a:blip r:embed="rId7">
+                      <a:extLst>
+                        <a:ext uri="{28A0092B-C50C-407E-A947-70E740481C1C}">
+                          <a14:useLocalDpi xmlns:a14="http://schemas.microsoft.com/office/drawing/2010/main" val="0"/>
+                        </a:ext>
+                      </a:extLst>
+                    </a:blip>
+                    <a:stretch>
+                      <a:fillRect/>
+                    </a:stretch>
+                  </pic:blipFill>
+                  <pic:spPr>
+                    <a:xfrm>
+                      <a:off x="0" y="0"/>
+                      <a:ext cx="5731510" cy="3756660"/>
+                    </a:xfrm>
+                    <a:prstGeom prst="rect">
+                      <a:avLst/>
+                    </a:prstGeom>
+                  </pic:spPr>
+                </pic:pic>
+              </a:graphicData>
+            </a:graphic>
+          </wp:inline>
+        </w:drawing>
+      </w:r>
+    </w:p>
+    <w:p>
+      <w:pPr>
+        <w:rPr>
+          <w:rFonts w:ascii="Arial Black" w:hAnsi="Arial Black"/>
+          <w:color w:val="4472C4" w:themeColor="accent1"/>
+          <w:sz w:val="24"/>
+          <w:szCs w:val="24"/>
+          <w:lang w:val="en-US"/>
+        </w:rPr>
+      </w:pPr>
+    </w:p>
+    <w:p>
+      <w:pPr>
+        <w:rPr>
+          <w:rFonts w:ascii="Times New Roman" w:hAnsi="Times New Roman" w:cs="Times New Roman"/>
+          <w:sz w:val="24"/>
+          <w:szCs w:val="24"/>
+          <w:lang w:val="en-US"/>
+        </w:rPr>
+      </w:pPr>
+      <w:r>
+        <w:rPr>
+          <w:rFonts w:ascii="Arial Black" w:hAnsi="Arial Black"/>
+          <w:color w:val="4472C4" w:themeColor="accent1"/>
+          <w:sz w:val="24"/>
+          <w:szCs w:val="24"/>
+          <w:lang w:val="en-US"/>
+        </w:rPr>
+        <w:lastRenderedPageBreak/>
+        <w:t xml:space="preserve">Assignment </w:t>
+      </w:r>
+      <w:r>
+        <w:rPr>
+          <w:rFonts w:ascii="Arial Black" w:hAnsi="Arial Black"/>
+          <w:color w:val="4472C4" w:themeColor="accent1"/>
+          <w:sz w:val="24"/>
+          <w:szCs w:val="24"/>
+          <w:lang w:val="en-US"/>
+        </w:rPr>
+        <w:t>3</w:t>
+      </w:r>
+      <w:r>
+        <w:rPr>
+          <w:rFonts w:ascii="Arial Black" w:hAnsi="Arial Black"/>
+          <w:sz w:val="24"/>
+          <w:szCs w:val="24"/>
+          <w:lang w:val="en-US"/>
+        </w:rPr>
+        <w:t xml:space="preserve">: </w:t>
+      </w:r>
+      <w:r>
+        <w:rPr>
+          <w:rFonts w:ascii="Arial Black" w:hAnsi="Arial Black"/>
+          <w:sz w:val="24"/>
+          <w:szCs w:val="24"/>
+          <w:lang w:val="en-US"/>
+        </w:rPr>
+        <w:t xml:space="preserve"> </w:t>
+      </w:r>
+      <w:r>
+        <w:rPr>
+          <w:rFonts w:ascii="Times New Roman" w:hAnsi="Times New Roman" w:cs="Times New Roman"/>
+          <w:sz w:val="24"/>
+          <w:szCs w:val="24"/>
+          <w:lang w:val="en-US"/>
+        </w:rPr>
+        <w:t>Feature Branches and Hotfixes</w:t>
+      </w:r>
+    </w:p>
+    <w:p>
+      <w:pPr>
+        <w:rPr>
+          <w:rFonts w:ascii="Times New Roman" w:hAnsi="Times New Roman" w:cs="Times New Roman"/>
+          <w:sz w:val="24"/>
+          <w:szCs w:val="24"/>
+          <w:lang w:val="en-US"/>
+        </w:rPr>
+      </w:pPr>
+      <w:r>
+        <w:rPr>
+          <w:rFonts w:ascii="Times New Roman" w:hAnsi="Times New Roman" w:cs="Times New Roman"/>
+          <w:sz w:val="24"/>
+          <w:szCs w:val="24"/>
+          <w:lang w:val="en-US"/>
+        </w:rPr>
+        <w:t>Create a 'hotfix' branch to fix an issue in the main code. Merge the 'hotfix' branch into 'main' ensuring that the issue is resolved.</w:t>
+      </w:r>
+    </w:p>
+    <w:p>
+      <w:pPr>
+        <w:rPr>
+          <w:rFonts w:ascii="Times New Roman" w:hAnsi="Times New Roman" w:cs="Times New Roman"/>
+          <w:sz w:val="24"/>
+          <w:szCs w:val="24"/>
+          <w:lang w:val="en-US"/>
+        </w:rPr>
+      </w:pPr>
+    </w:p>
+    <w:p>
+      <w:pPr>
+        <w:pStyle w:val="Heading1"/>
+      </w:pPr>
+      <w:r>
+        <w:t>Fixing a bug on hotfix and merging to master(main):</w:t>
+      </w:r>
+    </w:p>
+    <w:p/>
+    <w:p>
+      <w:pPr>
+        <w:pStyle w:val="Subtitle"/>
+        <w:numPr>
+          <w:ilvl w:val="0"/>
+          <w:numId w:val="1"/>
+        </w:numPr>
+        <w:rPr>
+          <w:rFonts w:ascii="Arial Black" w:hAnsi="Arial Black"/>
+          <w:sz w:val="28"/>
+          <w:szCs w:val="28"/>
+          <w:lang w:val="en-US"/>
+        </w:rPr>
+      </w:pPr>
+      <w:r>
+        <w:t>Hotfixes are usually created from master branch and switch to hotfix with</w:t>
+      </w:r>
+    </w:p>
+    <w:p>
+      <w:pPr>
+        <w:pStyle w:val="Subtitle"/>
+        <w:numPr>
+          <w:ilvl w:val="0"/>
+          <w:numId w:val="0"/>
+        </w:numPr>
+        <w:ind w:left="1080"/>
+        <w:rPr>
+          <w:rFonts w:ascii="Arial Black" w:hAnsi="Arial Black"/>
+          <w:sz w:val="28"/>
+          <w:szCs w:val="28"/>
+          <w:lang w:val="en-US"/>
+        </w:rPr>
+      </w:pPr>
+      <w:r>
+        <w:t>latest version of it</w:t>
+      </w:r>
+      <w:r>
+        <w:t>.</w:t>
+      </w:r>
+    </w:p>
+    <w:p>
+      <w:pPr>
+        <w:pStyle w:val="Subtitle"/>
+        <w:numPr>
+          <w:ilvl w:val="0"/>
+          <w:numId w:val="0"/>
+        </w:numPr>
+        <w:ind w:left="1080"/>
+        <w:rPr>
+          <w:rFonts w:ascii="Arial Black" w:hAnsi="Arial Black"/>
+          <w:sz w:val="28"/>
+          <w:szCs w:val="28"/>
+          <w:lang w:val="en-US"/>
+        </w:rPr>
+      </w:pPr>
+      <w:r>
+        <w:rPr>
+          <w:noProof/>
+          <w:lang w:val="en-US"/>
+        </w:rPr>
+        <mc:AlternateContent>
+          <mc:Choice Requires="wps">
+            <w:drawing>
+              <wp:anchor distT="0" distB="0" distL="114300" distR="114300" simplePos="0" relativeHeight="251679744" behindDoc="0" locked="0" layoutInCell="1" allowOverlap="1" wp14:anchorId="160FFE34" wp14:editId="24862E91">
+                <wp:simplePos x="0" y="0"/>
+                <wp:positionH relativeFrom="column">
+                  <wp:posOffset>914400</wp:posOffset>
+                </wp:positionH>
+                <wp:positionV relativeFrom="paragraph">
+                  <wp:posOffset>305435</wp:posOffset>
+                </wp:positionV>
+                <wp:extent cx="3901440" cy="1181100"/>
+                <wp:effectExtent l="0" t="0" r="22860" b="19050"/>
+                <wp:wrapNone/>
+                <wp:docPr id="19" name="Rectangle 19"/>
+                <wp:cNvGraphicFramePr/>
+                <a:graphic xmlns:a="http://schemas.openxmlformats.org/drawingml/2006/main">
+                  <a:graphicData uri="http://schemas.microsoft.com/office/word/2010/wordprocessingShape">
+                    <wps:wsp>
+                      <wps:cNvSpPr/>
+                      <wps:spPr>
+                        <a:xfrm>
+                          <a:off x="0" y="0"/>
+                          <a:ext cx="3901440" cy="1181100"/>
+                        </a:xfrm>
+                        <a:prstGeom prst="rect">
+                          <a:avLst/>
+                        </a:prstGeom>
+                      </wps:spPr>
+                      <wps:style>
+                        <a:lnRef idx="2">
+                          <a:schemeClr val="dk1">
+                            <a:shade val="50000"/>
+                          </a:schemeClr>
+                        </a:lnRef>
+                        <a:fillRef idx="1">
+                          <a:schemeClr val="dk1"/>
+                        </a:fillRef>
+                        <a:effectRef idx="0">
+                          <a:schemeClr val="dk1"/>
+                        </a:effectRef>
+                        <a:fontRef idx="minor">
+                          <a:schemeClr val="lt1"/>
+                        </a:fontRef>
+                      </wps:style>
+                      <wps:txbx>
+                        <w:txbxContent>
+                          <w:p>
+                            <w:pPr>
+                              <w:jc w:val="center"/>
+                              <w:rPr>
+                                <w:rStyle w:val="hljs-comment"/>
+                              </w:rPr>
+                            </w:pPr>
+                            <w:r>
+                              <w:t xml:space="preserve">git checkout </w:t>
+                            </w:r>
+                            <w:r>
+                              <w:t>master</w:t>
+                            </w:r>
+                          </w:p>
+                          <w:p>
+                            <w:pPr>
+                              <w:jc w:val="center"/>
+                            </w:pPr>
+                            <w:r>
+                              <w:t>git pull origin ma</w:t>
+                            </w:r>
+                            <w:r>
+                              <w:t>ster</w:t>
+                            </w:r>
+                            <w:r>
+                              <w:t xml:space="preserve"> </w:t>
+                            </w:r>
+                          </w:p>
+                          <w:p>
+                            <w:pPr>
+                              <w:jc w:val="center"/>
+                              <w:rPr>
+                                <w:lang w:val="en-US"/>
+                              </w:rPr>
+                            </w:pPr>
+                            <w:r>
+                              <w:t>git checkout -b hotfix</w:t>
+                            </w:r>
+                          </w:p>
+                          <w:p>
+                            <w:pPr>
+                              <w:jc w:val="center"/>
+                              <w:rPr>
+                                <w:lang w:val="en-US"/>
+                              </w:rPr>
+                            </w:pPr>
+                          </w:p>
+                        </w:txbxContent>
+                      </wps:txbx>
+                      <wps:bodyPr rot="0" spcFirstLastPara="0" vertOverflow="overflow" horzOverflow="overflow" vert="horz" wrap="square" lIns="91440" tIns="45720" rIns="91440" bIns="45720" numCol="1" spcCol="0" rtlCol="0" fromWordArt="0" anchor="ctr" anchorCtr="0" forceAA="0" compatLnSpc="1">
+                        <a:prstTxWarp prst="textNoShape">
+                          <a:avLst/>
+                        </a:prstTxWarp>
+                        <a:noAutofit/>
+                      </wps:bodyPr>
+                    </wps:wsp>
+                  </a:graphicData>
+                </a:graphic>
+                <wp14:sizeRelH relativeFrom="margin">
+                  <wp14:pctWidth>0</wp14:pctWidth>
+                </wp14:sizeRelH>
+                <wp14:sizeRelV relativeFrom="margin">
+                  <wp14:pctHeight>0</wp14:pctHeight>
+                </wp14:sizeRelV>
+              </wp:anchor>
+            </w:drawing>
+          </mc:Choice>
+          <mc:Fallback>
+            <w:pict>
+              <v:rect w14:anchorId="160FFE34" id="Rectangle 19" o:spid="_x0000_s1037" style="position:absolute;left:0;text-align:left;margin-left:1in;margin-top:24.05pt;width:307.2pt;height:93pt;z-index:251679744;visibility:visible;mso-wrap-style:square;mso-width-percent:0;mso-height-percent:0;mso-wrap-distance-left:9pt;mso-wrap-distance-top:0;mso-wrap-distance-right:9pt;mso-wrap-distance-bottom:0;mso-position-horizontal:absolute;mso-position-horizontal-relative:text;mso-position-vertical:absolute;mso-position-vertical-relative:text;mso-width-percent:0;mso-height-percent:0;mso-width-relative:margin;mso-height-relative:margin;v-text-anchor:middle" o:gfxdata="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" fillcolor="black [3200]" strokecolor="black [1600]" strokeweight="1pt">
+                <v:textbox>
+                  <w:txbxContent>
+                    <w:p>
+                      <w:pPr>
+                        <w:jc w:val="center"/>
+                        <w:rPr>
+                          <w:rStyle w:val="hljs-comment"/>
+                        </w:rPr>
+                      </w:pPr>
+                      <w:r>
+                        <w:t xml:space="preserve">git checkout </w:t>
+                      </w:r>
+                      <w:r>
+                        <w:t>master</w:t>
+                      </w:r>
+                    </w:p>
+                    <w:p>
+                      <w:pPr>
+                        <w:jc w:val="center"/>
+                      </w:pPr>
+                      <w:r>
+                        <w:t>git pull origin ma</w:t>
+                      </w:r>
+                      <w:r>
+                        <w:t>ster</w:t>
+                      </w:r>
+                      <w:r>
+                        <w:t xml:space="preserve"> </w:t>
+                      </w:r>
+                    </w:p>
+                    <w:p>
+                      <w:pPr>
+                        <w:jc w:val="center"/>
+                        <w:rPr>
+                          <w:lang w:val="en-US"/>
+                        </w:rPr>
+                      </w:pPr>
+                      <w:r>
+                        <w:t>git checkout -b hotfix</w:t>
+                      </w:r>
+                    </w:p>
+                    <w:p>
+                      <w:pPr>
+                        <w:jc w:val="center"/>
+                        <w:rPr>
+                          <w:lang w:val="en-US"/>
+                        </w:rPr>
+                      </w:pPr>
+                    </w:p>
+                  </w:txbxContent>
+                </v:textbox>
+              </v:rect>
+            </w:pict>
+          </mc:Fallback>
+        </mc:AlternateContent>
+      </w:r>
+    </w:p>
+    <w:p>
+      <w:pPr>
+        <w:tabs>
+          <w:tab w:val="left" w:pos="1512"/>
+        </w:tabs>
+        <w:rPr>
+          <w:lang w:val="en-US"/>
+        </w:rPr>
+      </w:pPr>
+      <w:r>
+        <w:rPr>
+          <w:lang w:val="en-US"/>
+        </w:rPr>
+        <w:tab/>
+      </w:r>
+    </w:p>
+    <w:p>
+      <w:pPr>
+        <w:pStyle w:val="ListParagraph"/>
+        <w:numPr>
+          <w:ilvl w:val="0"/>
+          <w:numId w:val="2"/>
+        </w:numPr>
+      </w:pPr>
+    </w:p>
+    <w:p>
+      <w:pPr>
+        <w:pStyle w:val="Subtitle"/>
+        <w:numPr>
+          <w:ilvl w:val="0"/>
+          <w:numId w:val="0"/>
+        </w:numPr>
+        <w:ind w:left="1080"/>
+      </w:pPr>
+    </w:p>
+    <w:p>
+      <w:pPr>
+        <w:pStyle w:val="Subtitle"/>
+        <w:numPr>
+          <w:ilvl w:val="0"/>
+          <w:numId w:val="0"/>
+        </w:numPr>
+        <w:ind w:left="1080"/>
+      </w:pPr>
+    </w:p>
+    <w:p>
+      <w:pPr>
+        <w:pStyle w:val="Subtitle"/>
+        <w:numPr>
+          <w:ilvl w:val="0"/>
+          <w:numId w:val="0"/>
+        </w:numPr>
+        <w:ind w:left="1080"/>
+      </w:pPr>
+    </w:p>
+    <w:p>
+      <w:pPr>
+        <w:pStyle w:val="Subtitle"/>
+        <w:numPr>
+          <w:ilvl w:val="0"/>
+          <w:numId w:val="1"/>
+        </w:numPr>
+      </w:pPr>
+      <w:r>
+        <w:t>Make necessary changes on code and save changes locally</w:t>
+      </w:r>
+      <w:r>
+        <w:t xml:space="preserve"> then commit</w:t>
+      </w:r>
+      <w:r>
+        <w:t>:</w:t>
+      </w:r>
+    </w:p>
+    <w:p>
+      <w:pPr>
+        <w:ind w:left="1080"/>
+      </w:pPr>
+      <w:r>
+        <w:rPr>
+          <w:noProof/>
+          <w:lang w:val="en-US"/>
+        </w:rPr>
+        <mc:AlternateContent>
+          <mc:Choice Requires="wps">
+            <w:drawing>
+              <wp:anchor distT="0" distB="0" distL="114300" distR="114300" simplePos="0" relativeHeight="251680768" behindDoc="0" locked="0" layoutInCell="1" allowOverlap="1" wp14:anchorId="200473EF" wp14:editId="0CA1DD9D">
+                <wp:simplePos x="0" y="0"/>
+                <wp:positionH relativeFrom="column">
+                  <wp:posOffset>922020</wp:posOffset>
+                </wp:positionH>
+                <wp:positionV relativeFrom="paragraph">
+                  <wp:posOffset>92075</wp:posOffset>
+                </wp:positionV>
+                <wp:extent cx="3931920" cy="685800"/>
+                <wp:effectExtent l="0" t="0" r="11430" b="19050"/>
+                <wp:wrapNone/>
+                <wp:docPr id="20" name="Rectangle 20"/>
+                <wp:cNvGraphicFramePr/>
+                <a:graphic xmlns:a="http://schemas.openxmlformats.org/drawingml/2006/main">
+                  <a:graphicData uri="http://schemas.microsoft.com/office/word/2010/wordprocessingShape">
+                    <wps:wsp>
+                      <wps:cNvSpPr/>
+                      <wps:spPr>
+                        <a:xfrm>
+                          <a:off x="0" y="0"/>
+                          <a:ext cx="3931920" cy="685800"/>
+                        </a:xfrm>
+                        <a:prstGeom prst="rect">
+                          <a:avLst/>
+                        </a:prstGeom>
+                      </wps:spPr>
+                      <wps:style>
+                        <a:lnRef idx="2">
+                          <a:schemeClr val="dk1">
+                            <a:shade val="50000"/>
+                          </a:schemeClr>
+                        </a:lnRef>
+                        <a:fillRef idx="1">
+                          <a:schemeClr val="dk1"/>
+                        </a:fillRef>
+                        <a:effectRef idx="0">
+                          <a:schemeClr val="dk1"/>
+                        </a:effectRef>
+                        <a:fontRef idx="minor">
+                          <a:schemeClr val="lt1"/>
+                        </a:fontRef>
+                      </wps:style>
+                      <wps:txbx>
+                        <w:txbxContent>
+                          <w:p>
+                            <w:pPr>
+                              <w:jc w:val="center"/>
+                              <w:rPr>
+                                <w:lang w:val="en-US"/>
+                              </w:rPr>
+                            </w:pPr>
+                            <w:r>
+                              <w:rPr>
+                                <w:lang w:val="en-US"/>
+                              </w:rPr>
+                              <w:t xml:space="preserve">git </w:t>
+                            </w:r>
+                            <w:proofErr w:type="gramStart"/>
+                            <w:r>
+                              <w:rPr>
+                                <w:lang w:val="en-US"/>
+                              </w:rPr>
+                              <w:t>add .</w:t>
+                            </w:r>
+                            <w:proofErr w:type="gramEnd"/>
+                            <w:r>
+                              <w:rPr>
+                                <w:lang w:val="en-US"/>
+                              </w:rPr>
+                              <w:t xml:space="preserve"> </w:t>
+                            </w:r>
+                          </w:p>
+                          <w:p>
+                            <w:pPr>
+                              <w:jc w:val="center"/>
+                              <w:rPr>
+                                <w:lang w:val="en-US"/>
+                              </w:rPr>
+                            </w:pPr>
+                            <w:r>
+                              <w:rPr>
+                                <w:lang w:val="en-US"/>
+                              </w:rPr>
+                              <w:t xml:space="preserve">git commit -m "Hotfix: </w:t>
+                            </w:r>
+                            <w:r>
+                              <w:rPr>
+                                <w:lang w:val="en-US"/>
+                              </w:rPr>
+                              <w:t>Bug on code with msg</w:t>
+                            </w:r>
+                            <w:r>
+                              <w:rPr>
+                                <w:lang w:val="en-US"/>
+                              </w:rPr>
+                              <w:t xml:space="preserve">" </w:t>
+                            </w:r>
+                          </w:p>
+                          <w:p>
+                            <w:pPr>
+                              <w:jc w:val="center"/>
+                              <w:rPr>
+                                <w:lang w:val="en-US"/>
+                              </w:rPr>
+                            </w:pPr>
+                          </w:p>
+                        </w:txbxContent>
+                      </wps:txbx>
+                      <wps:bodyPr rot="0" spcFirstLastPara="0" vertOverflow="overflow" horzOverflow="overflow" vert="horz" wrap="square" lIns="91440" tIns="45720" rIns="91440" bIns="45720" numCol="1" spcCol="0" rtlCol="0" fromWordArt="0" anchor="ctr" anchorCtr="0" forceAA="0" compatLnSpc="1">
+                        <a:prstTxWarp prst="textNoShape">
+                          <a:avLst/>
+                        </a:prstTxWarp>
+                        <a:noAutofit/>
+                      </wps:bodyPr>
+                    </wps:wsp>
+                  </a:graphicData>
+                </a:graphic>
+                <wp14:sizeRelH relativeFrom="margin">
+                  <wp14:pctWidth>0</wp14:pctWidth>
+                </wp14:sizeRelH>
+                <wp14:sizeRelV relativeFrom="margin">
+                  <wp14:pctHeight>0</wp14:pctHeight>
+                </wp14:sizeRelV>
+              </wp:anchor>
+            </w:drawing>
+          </mc:Choice>
+          <mc:Fallback>
+            <w:pict>
+              <v:rect w14:anchorId="200473EF" id="Rectangle 20" o:spid="_x0000_s1038" style="position:absolute;left:0;text-align:left;margin-left:72.6pt;margin-top:7.25pt;width:309.6pt;height:54pt;z-index:251680768;visibility:visible;mso-wrap-style:square;mso-width-percent:0;mso-height-percent:0;mso-wrap-distance-left:9pt;mso-wrap-distance-top:0;mso-wrap-distance-right:9pt;mso-wrap-distance-bottom:0;mso-position-horizontal:absolute;mso-position-horizontal-relative:text;mso-position-vertical:absolute;mso-position-vertical-relative:text;mso-width-percent:0;mso-height-percent:0;mso-width-relative:margin;mso-height-relative:margin;v-text-anchor:middle" o:gfxdata="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" fillcolor="black [3200]" strokecolor="black [1600]" strokeweight="1pt">
+                <v:textbox>
+                  <w:txbxContent>
+                    <w:p>
+                      <w:pPr>
+                        <w:jc w:val="center"/>
+                        <w:rPr>
+                          <w:lang w:val="en-US"/>
+                        </w:rPr>
+                      </w:pPr>
+                      <w:r>
+                        <w:rPr>
+                          <w:lang w:val="en-US"/>
+                        </w:rPr>
+                        <w:t xml:space="preserve">git </w:t>
+                      </w:r>
+                      <w:proofErr w:type="gramStart"/>
+                      <w:r>
+                        <w:rPr>
+                          <w:lang w:val="en-US"/>
+                        </w:rPr>
+                        <w:t>add .</w:t>
+                      </w:r>
+                      <w:proofErr w:type="gramEnd"/>
+                      <w:r>
+                        <w:rPr>
+                          <w:lang w:val="en-US"/>
+                        </w:rPr>
+                        <w:t xml:space="preserve"> </w:t>
+                      </w:r>
+                    </w:p>
+                    <w:p>
+                      <w:pPr>
+                        <w:jc w:val="center"/>
+                        <w:rPr>
+                          <w:lang w:val="en-US"/>
+                        </w:rPr>
+                      </w:pPr>
+                      <w:r>
+                        <w:rPr>
+                          <w:lang w:val="en-US"/>
+                        </w:rPr>
+                        <w:t xml:space="preserve">git commit -m "Hotfix: </w:t>
+                      </w:r>
+                      <w:r>
+                        <w:rPr>
+                          <w:lang w:val="en-US"/>
+                        </w:rPr>
+                        <w:t>Bug on code with msg</w:t>
+                      </w:r>
+                      <w:r>
+                        <w:rPr>
+                          <w:lang w:val="en-US"/>
+                        </w:rPr>
+                        <w:t xml:space="preserve">" </w:t>
+                      </w:r>
+                    </w:p>
+                    <w:p>
+                      <w:pPr>
+                        <w:jc w:val="center"/>
+                        <w:rPr>
+                          <w:lang w:val="en-US"/>
+                        </w:rPr>
+                      </w:pPr>
+                    </w:p>
+                  </w:txbxContent>
+                </v:textbox>
+              </v:rect>
+            </w:pict>
+          </mc:Fallback>
+        </mc:AlternateContent>
+      </w:r>
+    </w:p>
+    <w:p>
+      <w:pPr>
+        <w:ind w:left="1440"/>
+        <w:rPr>
+          <w:lang w:val="en-US"/>
+        </w:rPr>
+      </w:pPr>
+    </w:p>
+    <w:p>
+      <w:pPr>
+        <w:tabs>
+          <w:tab w:val="left" w:pos="1512"/>
+        </w:tabs>
+        <w:rPr>
+          <w:lang w:val="en-US"/>
+        </w:rPr>
+      </w:pPr>
+      <w:r>
+        <w:rPr>
+          <w:lang w:val="en-US"/>
+        </w:rPr>
+        <w:tab/>
+      </w:r>
+    </w:p>
+    <w:p>
+      <w:pPr>
+        <w:rPr>
+          <w:lang w:val="en-US"/>
+        </w:rPr>
+      </w:pPr>
+    </w:p>
+    <w:p>
+      <w:pPr>
+        <w:pStyle w:val="Subtitle"/>
+        <w:numPr>
+          <w:ilvl w:val="0"/>
+          <w:numId w:val="2"/>
+        </w:numPr>
+        <w:rPr>
+          <w:lang w:val="en-US"/>
+        </w:rPr>
+      </w:pPr>
+      <w:r>
+        <w:rPr>
+          <w:noProof/>
+          <w:lang w:val="en-US"/>
+        </w:rPr>
+        <mc:AlternateContent>
+          <mc:Choice Requires="wps">
+            <w:drawing>
+              <wp:anchor distT="0" distB="0" distL="114300" distR="114300" simplePos="0" relativeHeight="251683840" behindDoc="0" locked="0" layoutInCell="1" allowOverlap="1" wp14:anchorId="68652C39" wp14:editId="64415135">
+                <wp:simplePos x="0" y="0"/>
+                <wp:positionH relativeFrom="margin">
+                  <wp:posOffset>906780</wp:posOffset>
+                </wp:positionH>
+                <wp:positionV relativeFrom="paragraph">
+                  <wp:posOffset>702310</wp:posOffset>
+                </wp:positionV>
+                <wp:extent cx="3985260" cy="838200"/>
+                <wp:effectExtent l="0" t="0" r="15240" b="19050"/>
+                <wp:wrapNone/>
+                <wp:docPr id="23" name="Rectangle 23"/>
+                <wp:cNvGraphicFramePr/>
+                <a:graphic xmlns:a="http://schemas.openxmlformats.org/drawingml/2006/main">
+                  <a:graphicData uri="http://schemas.microsoft.com/office/word/2010/wordprocessingShape">
+                    <wps:wsp>
+                      <wps:cNvSpPr/>
+                      <wps:spPr>
+                        <a:xfrm>
+                          <a:off x="0" y="0"/>
+                          <a:ext cx="3985260" cy="838200"/>
+                        </a:xfrm>
+                        <a:prstGeom prst="rect">
+                          <a:avLst/>
+                        </a:prstGeom>
+                      </wps:spPr>
+                      <wps:style>
+                        <a:lnRef idx="2">
+                          <a:schemeClr val="dk1">
+                            <a:shade val="50000"/>
+                          </a:schemeClr>
+                        </a:lnRef>
+                        <a:fillRef idx="1">
+                          <a:schemeClr val="dk1"/>
+                        </a:fillRef>
+                        <a:effectRef idx="0">
+                          <a:schemeClr val="dk1"/>
+                        </a:effectRef>
+                        <a:fontRef idx="minor">
+                          <a:schemeClr val="lt1"/>
+                        </a:fontRef>
+                      </wps:style>
+                      <wps:txbx>
+                        <w:txbxContent>
+                          <w:p>
+                            <w:pPr>
+                              <w:jc w:val="center"/>
+                              <w:rPr>
+                                <w:lang w:val="en-US"/>
+                              </w:rPr>
+                            </w:pPr>
+                            <w:r>
+                              <w:rPr>
+                                <w:lang w:val="en-US"/>
+                              </w:rPr>
+                              <w:t>git checkout main</w:t>
+                            </w:r>
+                          </w:p>
+                          <w:p>
+                            <w:pPr>
+                              <w:jc w:val="center"/>
+                              <w:rPr>
+                                <w:lang w:val="en-US"/>
+                              </w:rPr>
+                            </w:pPr>
+                            <w:r>
+                              <w:rPr>
+                                <w:lang w:val="en-US"/>
+                              </w:rPr>
+                              <w:t>git merge hotfix</w:t>
+                            </w:r>
+                          </w:p>
+                          <w:p>
+                            <w:pPr>
+                              <w:jc w:val="center"/>
+                              <w:rPr>
+                                <w:lang w:val="en-US"/>
+                              </w:rPr>
+                            </w:pPr>
+                          </w:p>
+                          <w:p>
+                            <w:pPr>
+                              <w:jc w:val="center"/>
+                              <w:rPr>
+                                <w:lang w:val="en-US"/>
+                              </w:rPr>
+                            </w:pPr>
+                          </w:p>
+                          <w:p>
+                            <w:pPr>
+                              <w:jc w:val="center"/>
+                              <w:rPr>
+                                <w:lang w:val="en-US"/>
+                              </w:rPr>
+                            </w:pPr>
+                          </w:p>
+                          <w:p>
+                            <w:pPr>
+                              <w:jc w:val="center"/>
+                              <w:rPr>
+                                <w:lang w:val="en-US"/>
+                              </w:rPr>
+                            </w:pPr>
+                          </w:p>
+                        </w:txbxContent>
+                      </wps:txbx>
+                      <wps:bodyPr rot="0" spcFirstLastPara="0" vertOverflow="overflow" horzOverflow="overflow" vert="horz" wrap="square" lIns="91440" tIns="45720" rIns="91440" bIns="45720" numCol="1" spcCol="0" rtlCol="0" fromWordArt="0" anchor="ctr" anchorCtr="0" forceAA="0" compatLnSpc="1">
+                        <a:prstTxWarp prst="textNoShape">
+                          <a:avLst/>
+                        </a:prstTxWarp>
+                        <a:noAutofit/>
+                      </wps:bodyPr>
+                    </wps:wsp>
+                  </a:graphicData>
+                </a:graphic>
+                <wp14:sizeRelH relativeFrom="margin">
+                  <wp14:pctWidth>0</wp14:pctWidth>
+                </wp14:sizeRelH>
+                <wp14:sizeRelV relativeFrom="margin">
+                  <wp14:pctHeight>0</wp14:pctHeight>
+                </wp14:sizeRelV>
+              </wp:anchor>
+            </w:drawing>
+          </mc:Choice>
+          <mc:Fallback>
+            <w:pict>
+              <v:rect w14:anchorId="68652C39" id="Rectangle 23" o:spid="_x0000_s1039" style="position:absolute;left:0;text-align:left;margin-left:71.4pt;margin-top:55.3pt;width:313.8pt;height:66pt;z-index:251683840;visibility:visible;mso-wrap-style:square;mso-width-percent:0;mso-height-percent:0;mso-wrap-distance-left:9pt;mso-wrap-distance-top:0;mso-wrap-distance-right:9pt;mso-wrap-distance-bottom:0;mso-position-horizontal:absolute;mso-position-horizontal-relative:margin;mso-position-vertical:absolute;mso-position-vertical-relative:text;mso-width-percent:0;mso-height-percent:0;mso-width-relative:margin;mso-height-relative:margin;v-text-anchor:middle" o:gfxdata="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" fillcolor="black [3200]" strokecolor="black [1600]" strokeweight="1pt">
+                <v:textbox>
+                  <w:txbxContent>
+                    <w:p>
+                      <w:pPr>
+                        <w:jc w:val="center"/>
+                        <w:rPr>
+                          <w:lang w:val="en-US"/>
+                        </w:rPr>
+                      </w:pPr>
+                      <w:r>
+                        <w:rPr>
+                          <w:lang w:val="en-US"/>
+                        </w:rPr>
+                        <w:t>git checkout main</w:t>
+                      </w:r>
+                    </w:p>
+                    <w:p>
+                      <w:pPr>
+                        <w:jc w:val="center"/>
+                        <w:rPr>
+                          <w:lang w:val="en-US"/>
+                        </w:rPr>
+                      </w:pPr>
+                      <w:r>
+                        <w:rPr>
+                          <w:lang w:val="en-US"/>
+                        </w:rPr>
+                        <w:t>git merge hotfix</w:t>
+                      </w:r>
+                    </w:p>
+                    <w:p>
+                      <w:pPr>
+                        <w:jc w:val="center"/>
+                        <w:rPr>
+                          <w:lang w:val="en-US"/>
+                        </w:rPr>
+                      </w:pPr>
+                    </w:p>
+                    <w:p>
+                      <w:pPr>
+                        <w:jc w:val="center"/>
+                        <w:rPr>
+                          <w:lang w:val="en-US"/>
+                        </w:rPr>
+                      </w:pPr>
+                    </w:p>
+                    <w:p>
+                      <w:pPr>
+                        <w:jc w:val="center"/>
+                        <w:rPr>
+                          <w:lang w:val="en-US"/>
+                        </w:rPr>
+                      </w:pPr>
+                    </w:p>
+                    <w:p>
+                      <w:pPr>
+                        <w:jc w:val="center"/>
+                        <w:rPr>
+                          <w:lang w:val="en-US"/>
+                        </w:rPr>
+                      </w:pPr>
+                    </w:p>
+                  </w:txbxContent>
+                </v:textbox>
+                <w10:wrap anchorx="margin"/>
+              </v:rect>
+            </w:pict>
+          </mc:Fallback>
+        </mc:AlternateContent>
+      </w:r>
+      <w:r>
+        <w:rPr>
+          <w:lang w:val="en-US"/>
+        </w:rPr>
+        <w:t>After Fixing issues and testing, merge branch to main for that we have to checkout to main and there use merge request or if having permissions merge hotfix branch into master</w:t>
+      </w:r>
+    </w:p>
+    <w:p>
+      <w:pPr>
+        <w:rPr>
+          <w:lang w:val="en-US"/>
+        </w:rPr>
+      </w:pPr>
+    </w:p>
+    <w:p>
+      <w:pPr>
+        <w:rPr>
+          <w:lang w:val="en-US"/>
+        </w:rPr>
+      </w:pPr>
+    </w:p>
+    <w:p>
+      <w:pPr>
+        <w:rPr>
+          <w:lang w:val="en-US"/>
+        </w:rPr>
+      </w:pPr>
+    </w:p>
+    <w:p>
+      <w:pPr>
+        <w:rPr>
+          <w:lang w:val="en-US"/>
+        </w:rPr>
+      </w:pPr>
+    </w:p>
+    <w:p>
+      <w:pPr>
+        <w:pStyle w:val="Subtitle"/>
+        <w:numPr>
+          <w:ilvl w:val="0"/>
+          <w:numId w:val="2"/>
+        </w:numPr>
+        <w:rPr>
+          <w:lang w:val="en-US"/>
+        </w:rPr>
+      </w:pPr>
+      <w:r>
+        <w:rPr>
+          <w:lang w:val="en-US"/>
+        </w:rPr>
+        <w:t>Usually in production we make tags for these hotfixes (say version 1.1.0), can be done using and push to master branch with tags</w:t>
+      </w:r>
+    </w:p>
+    <w:p>
+      <w:pPr>
+        <w:rPr>
+          <w:lang w:val="en-US"/>
+        </w:rPr>
+      </w:pPr>
+      <w:r>
+        <w:rPr>
+          <w:noProof/>
+          <w:lang w:val="en-US"/>
+        </w:rPr>
+        <mc:AlternateContent>
+          <mc:Choice Requires="wps">
+            <w:drawing>
+              <wp:anchor distT="0" distB="0" distL="114300" distR="114300" simplePos="0" relativeHeight="251687936" behindDoc="0" locked="0" layoutInCell="1" allowOverlap="1" wp14:anchorId="157FE044" wp14:editId="59F09D60">
+                <wp:simplePos x="0" y="0"/>
+                <wp:positionH relativeFrom="margin">
+                  <wp:posOffset>891540</wp:posOffset>
+                </wp:positionH>
+                <wp:positionV relativeFrom="paragraph">
+                  <wp:posOffset>-1270</wp:posOffset>
+                </wp:positionV>
+                <wp:extent cx="4000500" cy="609600"/>
+                <wp:effectExtent l="0" t="0" r="19050" b="19050"/>
+                <wp:wrapNone/>
+                <wp:docPr id="25" name="Rectangle 25"/>
+                <wp:cNvGraphicFramePr/>
+                <a:graphic xmlns:a="http://schemas.openxmlformats.org/drawingml/2006/main">
+                  <a:graphicData uri="http://schemas.microsoft.com/office/word/2010/wordprocessingShape">
+                    <wps:wsp>
+                      <wps:cNvSpPr/>
+                      <wps:spPr>
+                        <a:xfrm>
+                          <a:off x="0" y="0"/>
+                          <a:ext cx="4000500" cy="609600"/>
+                        </a:xfrm>
+                        <a:prstGeom prst="rect">
+                          <a:avLst/>
+                        </a:prstGeom>
+                      </wps:spPr>
+                      <wps:style>
+                        <a:lnRef idx="2">
+                          <a:schemeClr val="dk1">
+                            <a:shade val="50000"/>
+                          </a:schemeClr>
+                        </a:lnRef>
+                        <a:fillRef idx="1">
+                          <a:schemeClr val="dk1"/>
+                        </a:fillRef>
+                        <a:effectRef idx="0">
+                          <a:schemeClr val="dk1"/>
+                        </a:effectRef>
+                        <a:fontRef idx="minor">
+                          <a:schemeClr val="lt1"/>
+                        </a:fontRef>
+                      </wps:style>
+                      <wps:txbx>
+                        <w:txbxContent>
+                          <w:p>
+                            <w:pPr>
+                              <w:jc w:val="center"/>
+                              <w:rPr>
+                                <w:lang w:val="en-US"/>
+                              </w:rPr>
+                            </w:pPr>
+                            <w:r>
+                              <w:rPr>
+                                <w:lang w:val="en-US"/>
+                              </w:rPr>
+                              <w:t>git tag -a v</w:t>
+                            </w:r>
+                            <w:r>
+                              <w:rPr>
+                                <w:lang w:val="en-US"/>
+                              </w:rPr>
+                              <w:t>1.1.0</w:t>
+                            </w:r>
+                            <w:r>
+                              <w:rPr>
+                                <w:lang w:val="en-US"/>
+                              </w:rPr>
+                              <w:t xml:space="preserve"> -m "Release: Fix critical issue"</w:t>
+                            </w:r>
+                          </w:p>
+                          <w:p>
+                            <w:pPr>
+                              <w:jc w:val="center"/>
+                              <w:rPr>
+                                <w:lang w:val="en-US"/>
+                              </w:rPr>
+                            </w:pPr>
+                            <w:r>
+                              <w:t>git push origin main --tags</w:t>
+                            </w:r>
+                          </w:p>
+                          <w:p>
+                            <w:pPr>
+                              <w:jc w:val="center"/>
+                              <w:rPr>
+                                <w:lang w:val="en-US"/>
+                              </w:rPr>
+                            </w:pPr>
+                          </w:p>
+                          <w:p>
+                            <w:pPr>
+                              <w:jc w:val="center"/>
+                              <w:rPr>
+                                <w:lang w:val="en-US"/>
+                              </w:rPr>
+                            </w:pPr>
+                          </w:p>
+                          <w:p>
+                            <w:pPr>
+                              <w:jc w:val="center"/>
+                              <w:rPr>
+                                <w:lang w:val="en-US"/>
+                              </w:rPr>
+                            </w:pPr>
+                          </w:p>
+                          <w:p>
+                            <w:pPr>
+                              <w:jc w:val="center"/>
+                              <w:rPr>
+                                <w:lang w:val="en-US"/>
+                              </w:rPr>
+                            </w:pPr>
+                          </w:p>
+                        </w:txbxContent>
+                      </wps:txbx>
+                      <wps:bodyPr rot="0" spcFirstLastPara="0" vertOverflow="overflow" horzOverflow="overflow" vert="horz" wrap="square" lIns="91440" tIns="45720" rIns="91440" bIns="45720" numCol="1" spcCol="0" rtlCol="0" fromWordArt="0" anchor="ctr" anchorCtr="0" forceAA="0" compatLnSpc="1">
+                        <a:prstTxWarp prst="textNoShape">
+                          <a:avLst/>
+                        </a:prstTxWarp>
+                        <a:noAutofit/>
+                      </wps:bodyPr>
+                    </wps:wsp>
+                  </a:graphicData>
+                </a:graphic>
+                <wp14:sizeRelH relativeFrom="margin">
+                  <wp14:pctWidth>0</wp14:pctWidth>
+                </wp14:sizeRelH>
+                <wp14:sizeRelV relativeFrom="margin">
+                  <wp14:pctHeight>0</wp14:pctHeight>
+                </wp14:sizeRelV>
+              </wp:anchor>
+            </w:drawing>
+          </mc:Choice>
+          <mc:Fallback>
+            <w:pict>
+              <v:rect w14:anchorId="157FE044" id="Rectangle 25" o:spid="_x0000_s1040" style="position:absolute;margin-left:70.2pt;margin-top:-.1pt;width:315pt;height:48pt;z-index:251687936;visibility:visible;mso-wrap-style:square;mso-width-percent:0;mso-height-percent:0;mso-wrap-distance-left:9pt;mso-wrap-distance-top:0;mso-wrap-distance-right:9pt;mso-wrap-distance-bottom:0;mso-position-horizontal:absolute;mso-position-horizontal-relative:margin;mso-position-vertical:absolute;mso-position-vertical-relative:text;mso-width-percent:0;mso-height-percent:0;mso-width-relative:margin;mso-height-relative:margin;v-text-anchor:middle" o:gfxdata="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" fillcolor="black [3200]" strokecolor="black [1600]" strokeweight="1pt">
+                <v:textbox>
+                  <w:txbxContent>
+                    <w:p>
+                      <w:pPr>
+                        <w:jc w:val="center"/>
+                        <w:rPr>
+                          <w:lang w:val="en-US"/>
+                        </w:rPr>
+                      </w:pPr>
+                      <w:r>
+                        <w:rPr>
+                          <w:lang w:val="en-US"/>
+                        </w:rPr>
+                        <w:t>git tag -a v</w:t>
+                      </w:r>
+                      <w:r>
+                        <w:rPr>
+                          <w:lang w:val="en-US"/>
+                        </w:rPr>
+                        <w:t>1.1.0</w:t>
+                      </w:r>
+                      <w:r>
+                        <w:rPr>
+                          <w:lang w:val="en-US"/>
+                        </w:rPr>
+                        <w:t xml:space="preserve"> -m "Release: Fix critical issue"</w:t>
+                      </w:r>
+                    </w:p>
+                    <w:p>
+                      <w:pPr>
+                        <w:jc w:val="center"/>
+                        <w:rPr>
+                          <w:lang w:val="en-US"/>
+                        </w:rPr>
+                      </w:pPr>
+                      <w:r>
+                        <w:t>git push origin main --tags</w:t>
+                      </w:r>
+                    </w:p>
+                    <w:p>
+                      <w:pPr>
+                        <w:jc w:val="center"/>
+                        <w:rPr>
+                          <w:lang w:val="en-US"/>
+                        </w:rPr>
+                      </w:pPr>
+                    </w:p>
+                    <w:p>
+                      <w:pPr>
+                        <w:jc w:val="center"/>
+                        <w:rPr>
+                          <w:lang w:val="en-US"/>
+                        </w:rPr>
+                      </w:pPr>
+                    </w:p>
+                    <w:p>
+                      <w:pPr>
+                        <w:jc w:val="center"/>
+                        <w:rPr>
+                          <w:lang w:val="en-US"/>
+                        </w:rPr>
+                      </w:pPr>
+                    </w:p>
+                    <w:p>
+                      <w:pPr>
+                        <w:jc w:val="center"/>
+                        <w:rPr>
+                          <w:lang w:val="en-US"/>
+                        </w:rPr>
+                      </w:pPr>
+                    </w:p>
+                  </w:txbxContent>
+                </v:textbox>
+                <w10:wrap anchorx="margin"/>
+              </v:rect>
+            </w:pict>
+          </mc:Fallback>
+        </mc:AlternateContent>
+      </w:r>
+    </w:p>
+    <w:p>
+      <w:pPr>
+        <w:rPr>
+          <w:lang w:val="en-US"/>
+        </w:rPr>
+      </w:pPr>
+    </w:p>
+    <w:p>
+      <w:pPr>
+        <w:rPr>
+          <w:lang w:val="en-US"/>
+        </w:rPr>
+      </w:pPr>
+    </w:p>
+    <w:p>
+      <w:pPr>
+        <w:rPr>
+          <w:lang w:val="en-US"/>
+        </w:rPr>
+      </w:pPr>
+    </w:p>
+    <w:p>
+      <w:pPr>
+        <w:rPr>
+          <w:lang w:val="en-US"/>
+        </w:rPr>
+      </w:pPr>
+    </w:p>
+    <w:p>
+      <w:pPr>
+        <w:pStyle w:val="Subtitle"/>
+        <w:numPr>
+          <w:ilvl w:val="0"/>
+          <w:numId w:val="2"/>
+        </w:numPr>
+        <w:rPr>
+          <w:lang w:val="en-US"/>
+        </w:rPr>
+      </w:pPr>
+      <w:r>
+        <w:rPr>
+          <w:lang w:val="en-US"/>
+        </w:rPr>
+        <w:t xml:space="preserve">Usually after fixes we </w:t>
+      </w:r>
+      <w:r>
+        <w:rPr>
+          <w:lang w:val="en-US"/>
+        </w:rPr>
+        <w:t xml:space="preserve">delete the hotfix branch: </w:t>
+      </w:r>
+    </w:p>
+    <w:p>
+      <w:pPr>
+        <w:pStyle w:val="Subtitle"/>
+        <w:numPr>
+          <w:ilvl w:val="0"/>
+          <w:numId w:val="0"/>
+        </w:numPr>
+        <w:ind w:left="1080"/>
+        <w:rPr>
+          <w:lang w:val="en-US"/>
+        </w:rPr>
+      </w:pPr>
+      <w:r>
+        <w:rPr>
+          <w:noProof/>
+          <w:lang w:val="en-US"/>
+        </w:rPr>
+        <mc:AlternateContent>
+          <mc:Choice Requires="wps">
+            <w:drawing>
+              <wp:anchor distT="0" distB="0" distL="114300" distR="114300" simplePos="0" relativeHeight="251685888" behindDoc="0" locked="0" layoutInCell="1" allowOverlap="1" wp14:anchorId="304A5775" wp14:editId="228479E2">
+                <wp:simplePos x="0" y="0"/>
+                <wp:positionH relativeFrom="margin">
+                  <wp:posOffset>861060</wp:posOffset>
+                </wp:positionH>
+                <wp:positionV relativeFrom="paragraph">
+                  <wp:posOffset>91440</wp:posOffset>
+                </wp:positionV>
+                <wp:extent cx="4061460" cy="670560"/>
+                <wp:effectExtent l="0" t="0" r="15240" b="15240"/>
+                <wp:wrapNone/>
+                <wp:docPr id="24" name="Rectangle 24"/>
+                <wp:cNvGraphicFramePr/>
+                <a:graphic xmlns:a="http://schemas.openxmlformats.org/drawingml/2006/main">
+                  <a:graphicData uri="http://schemas.microsoft.com/office/word/2010/wordprocessingShape">
+                    <wps:wsp>
+                      <wps:cNvSpPr/>
+                      <wps:spPr>
+                        <a:xfrm>
+                          <a:off x="0" y="0"/>
+                          <a:ext cx="4061460" cy="670560"/>
+                        </a:xfrm>
+                        <a:prstGeom prst="rect">
+                          <a:avLst/>
+                        </a:prstGeom>
+                      </wps:spPr>
+                      <wps:style>
+                        <a:lnRef idx="2">
+                          <a:schemeClr val="dk1">
+                            <a:shade val="50000"/>
+                          </a:schemeClr>
+                        </a:lnRef>
+                        <a:fillRef idx="1">
+                          <a:schemeClr val="dk1"/>
+                        </a:fillRef>
+                        <a:effectRef idx="0">
+                          <a:schemeClr val="dk1"/>
+                        </a:effectRef>
+                        <a:fontRef idx="minor">
+                          <a:schemeClr val="lt1"/>
+                        </a:fontRef>
+                      </wps:style>
+                      <wps:txbx>
+                        <w:txbxContent>
+                          <w:p>
+                            <w:pPr>
+                              <w:jc w:val="center"/>
+                            </w:pPr>
+                            <w:r>
+                              <w:t>git branch -d hotfix</w:t>
+                            </w:r>
+                          </w:p>
+                          <w:p>
+                            <w:pPr>
+                              <w:jc w:val="center"/>
+                              <w:rPr>
+                                <w:lang w:val="en-US"/>
+                              </w:rPr>
+                            </w:pPr>
+                            <w:r>
+                              <w:t xml:space="preserve"> git push origin --delete hotfix</w:t>
+                            </w:r>
+                          </w:p>
+                          <w:p>
+                            <w:pPr>
+                              <w:jc w:val="center"/>
+                              <w:rPr>
+                                <w:lang w:val="en-US"/>
+                              </w:rPr>
+                            </w:pPr>
+                          </w:p>
+                          <w:p>
+                            <w:pPr>
+                              <w:jc w:val="center"/>
+                              <w:rPr>
+                                <w:lang w:val="en-US"/>
+                              </w:rPr>
+                            </w:pPr>
+                          </w:p>
+                          <w:p>
+                            <w:pPr>
+                              <w:jc w:val="center"/>
+                              <w:rPr>
+                                <w:lang w:val="en-US"/>
+                              </w:rPr>
+                            </w:pPr>
+                          </w:p>
+                        </w:txbxContent>
+                      </wps:txbx>
+                      <wps:bodyPr rot="0" spcFirstLastPara="0" vertOverflow="overflow" horzOverflow="overflow" vert="horz" wrap="square" lIns="91440" tIns="45720" rIns="91440" bIns="45720" numCol="1" spcCol="0" rtlCol="0" fromWordArt="0" anchor="ctr" anchorCtr="0" forceAA="0" compatLnSpc="1">
+                        <a:prstTxWarp prst="textNoShape">
+                          <a:avLst/>
+                        </a:prstTxWarp>
+                        <a:noAutofit/>
+                      </wps:bodyPr>
+                    </wps:wsp>
+                  </a:graphicData>
+                </a:graphic>
+                <wp14:sizeRelH relativeFrom="margin">
+                  <wp14:pctWidth>0</wp14:pctWidth>
+                </wp14:sizeRelH>
+                <wp14:sizeRelV relativeFrom="margin">
+                  <wp14:pctHeight>0</wp14:pctHeight>
+                </wp14:sizeRelV>
+              </wp:anchor>
+            </w:drawing>
+          </mc:Choice>
+          <mc:Fallback>
+            <w:pict>
+              <v:rect w14:anchorId="304A5775" id="Rectangle 24" o:spid="_x0000_s1041" style="position:absolute;left:0;text-align:left;margin-left:67.8pt;margin-top:7.2pt;width:319.8pt;height:52.8pt;z-index:251685888;visibility:visible;mso-wrap-style:square;mso-width-percent:0;mso-height-percent:0;mso-wrap-distance-left:9pt;mso-wrap-distance-top:0;mso-wrap-distance-right:9pt;mso-wrap-distance-bottom:0;mso-position-horizontal:absolute;mso-position-horizontal-relative:margin;mso-position-vertical:absolute;mso-position-vertical-relative:text;mso-width-percent:0;mso-height-percent:0;mso-width-relative:margin;mso-height-relative:margin;v-text-anchor:middle" o:gfxdata="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" fillcolor="black [3200]" strokecolor="black [1600]" strokeweight="1pt">
+                <v:textbox>
+                  <w:txbxContent>
+                    <w:p>
+                      <w:pPr>
+                        <w:jc w:val="center"/>
+                      </w:pPr>
+                      <w:r>
+                        <w:t>git branch -d hotfix</w:t>
+                      </w:r>
+                    </w:p>
+                    <w:p>
+                      <w:pPr>
+                        <w:jc w:val="center"/>
+                        <w:rPr>
+                          <w:lang w:val="en-US"/>
+                        </w:rPr>
+                      </w:pPr>
+                      <w:r>
+                        <w:t xml:space="preserve"> git push origin --delete hotfix</w:t>
+                      </w:r>
+                    </w:p>
+                    <w:p>
+                      <w:pPr>
+                        <w:jc w:val="center"/>
+                        <w:rPr>
+                          <w:lang w:val="en-US"/>
+                        </w:rPr>
+                      </w:pPr>
+                    </w:p>
+                    <w:p>
+                      <w:pPr>
+                        <w:jc w:val="center"/>
+                        <w:rPr>
+                          <w:lang w:val="en-US"/>
+                        </w:rPr>
+                      </w:pPr>
+                    </w:p>
+                    <w:p>
+                      <w:pPr>
+                        <w:jc w:val="center"/>
+                        <w:rPr>
+                          <w:lang w:val="en-US"/>
+                        </w:rPr>
+                      </w:pPr>
+                    </w:p>
+                  </w:txbxContent>
+                </v:textbox>
+                <w10:wrap anchorx="margin"/>
+              </v:rect>
+            </w:pict>
+          </mc:Fallback>
+        </mc:AlternateContent>
+      </w:r>
+      <w:r>
+        <w:rPr>
+          <w:lang w:val="en-US"/>
+        </w:rPr>
+        <w:br/>
+      </w:r>
+    </w:p>
+    <w:p>
+      <w:pPr>
+        <w:rPr>
+          <w:lang w:val="en-US"/>
+        </w:rPr>
+      </w:pPr>
+    </w:p>
+    <w:p>
+      <w:pPr>
+        <w:rPr>
+          <w:lang w:val="en-US"/>
+        </w:rPr>
+      </w:pPr>
+    </w:p>
+    <w:p>
+      <w:pPr>
+        <w:pStyle w:val="Heading1"/>
+        <w:rPr>
+          <w:lang w:val="en-US"/>
+        </w:rPr>
+      </w:pPr>
+      <w:r>
+        <w:rPr>
+          <w:lang w:val="en-US"/>
+        </w:rPr>
+        <w:t># Git Bash Process as follows:</w:t>
+      </w:r>
+    </w:p>
+    <w:p>
+      <w:pPr>
+        <w:rPr>
+          <w:lang w:val="en-US"/>
+        </w:rPr>
+      </w:pPr>
+      <w:r>
+        <w:rPr>
+          <w:noProof/>
+          <w:lang w:val="en-US"/>
+        </w:rPr>
+        <w:drawing>
+          <wp:inline distT="0" distB="0" distL="0" distR="0" wp14:anchorId="799881A9" wp14:editId="6E87B4CD">
+            <wp:extent cx="5608320" cy="6766560"/>
+            <wp:effectExtent l="0" t="0" r="0" b="0"/>
+            <wp:docPr id="26" name="Picture 26"/>
+            <wp:cNvGraphicFramePr>
+              <a:graphicFrameLocks xmlns:a="http://schemas.openxmlformats.org/drawingml/2006/main" noChangeAspect="1"/>
+            </wp:cNvGraphicFramePr>
+            <a:graphic xmlns:a="http://schemas.openxmlformats.org/drawingml/2006/main">
+              <a:graphicData uri="http://schemas.openxmlformats.org/drawingml/2006/picture">
+                <pic:pic xmlns:pic="http://schemas.openxmlformats.org/drawingml/2006/picture">
+                  <pic:nvPicPr>
+                    <pic:cNvPr id="26" name="Picture 26"/>
+                    <pic:cNvPicPr/>
+                  </pic:nvPicPr>
+                  <pic:blipFill>
+                    <a:blip r:embed="rId8">
+                      <a:extLst>
+                        <a:ext uri="{28A0092B-C50C-407E-A947-70E740481C1C}">
+                          <a14:useLocalDpi xmlns:a14="http://schemas.microsoft.com/office/drawing/2010/main" val="0"/>
+                        </a:ext>
+                      </a:extLst>
+                    </a:blip>
+                    <a:stretch>
+                      <a:fillRect/>
+                    </a:stretch>
+                  </pic:blipFill>
+                  <pic:spPr>
+                    <a:xfrm>
+                      <a:off x="0" y="0"/>
+                      <a:ext cx="5608320" cy="6766560"/>
+                    </a:xfrm>
+                    <a:prstGeom prst="rect">
+                      <a:avLst/>
+                    </a:prstGeom>
+                  </pic:spPr>
+                </pic:pic>
+              </a:graphicData>
+            </a:graphic>
+          </wp:inline>
+        </w:drawing>
+      </w:r>
+    </w:p>
+    <w:p>
+      <w:pPr>
+        <w:rPr>
+          <w:lang w:val="en-US"/>
+        </w:rPr>
+      </w:pPr>
+      <w:r>
+        <w:rPr>
+          <w:lang w:val="en-US"/>
+        </w:rPr>
+        <w:lastRenderedPageBreak/>
+        <w:tab/>
+      </w:r>
+      <w:r>
+        <w:rPr>
+          <w:noProof/>
+          <w:lang w:val="en-US"/>
+        </w:rPr>
+        <w:drawing>
+          <wp:inline distT="0" distB="0" distL="0" distR="0" wp14:anchorId="1B5254D7" wp14:editId="51602934">
+            <wp:extent cx="5594350" cy="4282440"/>
+            <wp:effectExtent l="0" t="0" r="6350" b="3810"/>
+            <wp:docPr id="27" name="Picture 27"/>
+            <wp:cNvGraphicFramePr>
+              <a:graphicFrameLocks xmlns:a="http://schemas.openxmlformats.org/drawingml/2006/main" noChangeAspect="1"/>
+            </wp:cNvGraphicFramePr>
+            <a:graphic xmlns:a="http://schemas.openxmlformats.org/drawingml/2006/main">
+              <a:graphicData uri="http://schemas.openxmlformats.org/drawingml/2006/picture">
+                <pic:pic xmlns:pic="http://schemas.openxmlformats.org/drawingml/2006/picture">
+                  <pic:nvPicPr>
+                    <pic:cNvPr id="27" name="Picture 27"/>
+                    <pic:cNvPicPr/>
+                  </pic:nvPicPr>
+                  <pic:blipFill>
+                    <a:blip r:embed="rId9">
+                      <a:extLst>
+                        <a:ext uri="{28A0092B-C50C-407E-A947-70E740481C1C}">
+                          <a14:useLocalDpi xmlns:a14="http://schemas.microsoft.com/office/drawing/2010/main" val="0"/>
+                        </a:ext>
+                      </a:extLst>
+                    </a:blip>
+                    <a:stretch>
+                      <a:fillRect/>
+                    </a:stretch>
+                  </pic:blipFill>
+                  <pic:spPr>
+                    <a:xfrm>
+                      <a:off x="0" y="0"/>
+                      <a:ext cx="5594350" cy="4282440"/>
+                    </a:xfrm>
+                    <a:prstGeom prst="rect">
+                      <a:avLst/>
+                    </a:prstGeom>
+                  </pic:spPr>
+                </pic:pic>
+              </a:graphicData>
+            </a:graphic>
+          </wp:inline>
+        </w:drawing>
+      </w:r>
+    </w:p>
+    <w:p>
+      <w:pPr>
+        <w:ind w:left="720"/>
+        <w:rPr>
+          <w:lang w:val="en-US"/>
+        </w:rPr>
+      </w:pPr>
     </w:p>
     <w:sectPr>
       <w:pgSz w:w="11906" w:h="16838"/>
@@ -1498,122 +4458,9 @@
 <file path=word/numbering.xml><?xml version="1.0" encoding="utf-8"?>
 <w:numbering xmlns:wpc="http://schemas.microsoft.com/office/word/2010/wordprocessingCanvas" xmlns:cx="http://schemas.microsoft.com/office/drawing/2014/chartex" xmlns:cx1="http://schemas.microsoft.com/office/drawing/2015/9/8/chartex" xmlns:cx2="http://schemas.microsoft.com/office/drawing/2015/10/21/chartex" xmlns:cx3="http://schemas.microsoft.com/office/drawing/2016/5/9/chartex" xmlns:cx4="http://schemas.microsoft.com/office/drawing/2016/5/10/chartex" xmlns:cx5="http://schemas.microsoft.com/office/drawing/2016/5/11/chartex" xmlns:cx6="http://schemas.microsoft.com/office/drawing/2016/5/12/chartex" xmlns:cx7="http://schemas.microsoft.com/office/drawing/2016/5/13/chartex" xmlns:cx8="http://schemas.microsoft.com/office/drawing/2016/5/14/chartex" xmlns:mc="http://schemas.openxmlformats.org/markup-compatibility/2006" xmlns:aink="http://schemas.microsoft.com/office/drawing/2016/ink" xmlns:am3d="http://schemas.microsoft.com/office/drawing/2017/model3d" xmlns:o="urn:schemas-microsoft-com:office:office" xmlns:r="http://schemas.openxmlformats.org/officeDocument/2006/relationships" xmlns:m="http://schemas.openxmlformats.org/officeDocument/2006/math" xmlns:v="urn:schemas-microsoft-com:vml" xmlns:wp14="http://schemas.microsoft.com/office/word/2010/wordprocessingDrawing" xmlns:wp="http://schemas.openxmlformats.org/drawingml/2006/wordprocessingDrawing" xmlns:w10="urn:schemas-microsoft-com:office:word" xmlns:w="http://schemas.openxmlformats.org/wordprocessingml/2006/main" xmlns:w14="http://schemas.microsoft.com/office/word/2010/wordml" xmlns:w15="http://schemas.microsoft.com/office/word/2012/wordml" xmlns:w16cex="http://schemas.microsoft.com/office/word/2018/wordml/cex" xmlns:w16cid="http://schemas.microsoft.com/office/word/2016/wordml/cid" xmlns:w16="http://schemas.microsoft.com/office/word/2018/wordml" xmlns:w16sdtdh="http://schemas.microsoft.com/office/word/2020/wordml/sdtdatahash" xmlns:w16se="http://schemas.microsoft.com/office/word/2015/wordml/symex" xmlns:wpg="http://schemas.microsoft.com/office/word/2010/wordprocessingGroup" xmlns:wpi="http://schemas.microsoft.com/office/word/2010/wordprocessingInk" xmlns:wne="http://schemas.microsoft.com/office/word/2006/wordml" xmlns:wps="http://schemas.microsoft.com/office/word/2010/wordprocessingShape" mc:Ignorable="w14 w15 w16se w16cid w16 w16cex w16sdtdh wp14">
   <w:abstractNum w:abstractNumId="0" w15:restartNumberingAfterBreak="0">
-    <w:nsid w:val="2C434790"/>
+    <w:nsid w:val="1BF82EA7"/>
     <w:multiLevelType w:val="hybridMultilevel"/>
-    <w:tmpl w:val="17B03394"/>
-    <w:lvl w:ilvl="0" w:tplc="EE4432C4">
-      <w:numFmt w:val="bullet"/>
-      <w:lvlText w:val=""/>
-      <w:lvlJc w:val="left"/>
-      <w:pPr>
-        <w:ind w:left="1080" w:hanging="360"/>
-      </w:pPr>
-      <w:rPr>
-        <w:rFonts w:ascii="Wingdings" w:eastAsiaTheme="minorEastAsia" w:hAnsi="Wingdings" w:cs="Times New Roman" w:hint="default"/>
-        <w:sz w:val="22"/>
-      </w:rPr>
-    </w:lvl>
-    <w:lvl w:ilvl="1" w:tplc="40090003">
-      <w:start w:val="1"/>
-      <w:numFmt w:val="bullet"/>
-      <w:lvlText w:val="o"/>
-      <w:lvlJc w:val="left"/>
-      <w:pPr>
-        <w:ind w:left="1800" w:hanging="360"/>
-      </w:pPr>
-      <w:rPr>
-        <w:rFonts w:ascii="Courier New" w:hAnsi="Courier New" w:cs="Courier New" w:hint="default"/>
-      </w:rPr>
-    </w:lvl>
-    <w:lvl w:ilvl="2" w:tplc="40090005" w:tentative="1">
-      <w:start w:val="1"/>
-      <w:numFmt w:val="bullet"/>
-      <w:lvlText w:val=""/>
-      <w:lvlJc w:val="left"/>
-      <w:pPr>
-        <w:ind w:left="2520" w:hanging="360"/>
-      </w:pPr>
-      <w:rPr>
-        <w:rFonts w:ascii="Wingdings" w:hAnsi="Wingdings" w:hint="default"/>
-      </w:rPr>
-    </w:lvl>
-    <w:lvl w:ilvl="3" w:tplc="40090001" w:tentative="1">
-      <w:start w:val="1"/>
-      <w:numFmt w:val="bullet"/>
-      <w:lvlText w:val=""/>
-      <w:lvlJc w:val="left"/>
-      <w:pPr>
-        <w:ind w:left="3240" w:hanging="360"/>
-      </w:pPr>
-      <w:rPr>
-        <w:rFonts w:ascii="Symbol" w:hAnsi="Symbol" w:hint="default"/>
-      </w:rPr>
-    </w:lvl>
-    <w:lvl w:ilvl="4" w:tplc="40090003" w:tentative="1">
-      <w:start w:val="1"/>
-      <w:numFmt w:val="bullet"/>
-      <w:lvlText w:val="o"/>
-      <w:lvlJc w:val="left"/>
-      <w:pPr>
-        <w:ind w:left="3960" w:hanging="360"/>
-      </w:pPr>
-      <w:rPr>
-        <w:rFonts w:ascii="Courier New" w:hAnsi="Courier New" w:cs="Courier New" w:hint="default"/>
-      </w:rPr>
-    </w:lvl>
-    <w:lvl w:ilvl="5" w:tplc="40090005" w:tentative="1">
-      <w:start w:val="1"/>
-      <w:numFmt w:val="bullet"/>
-      <w:lvlText w:val=""/>
-      <w:lvlJc w:val="left"/>
-      <w:pPr>
-        <w:ind w:left="4680" w:hanging="360"/>
-      </w:pPr>
-      <w:rPr>
-        <w:rFonts w:ascii="Wingdings" w:hAnsi="Wingdings" w:hint="default"/>
-      </w:rPr>
-    </w:lvl>
-    <w:lvl w:ilvl="6" w:tplc="40090001" w:tentative="1">
-      <w:start w:val="1"/>
-      <w:numFmt w:val="bullet"/>
-      <w:lvlText w:val=""/>
-      <w:lvlJc w:val="left"/>
-      <w:pPr>
-        <w:ind w:left="5400" w:hanging="360"/>
-      </w:pPr>
-      <w:rPr>
-        <w:rFonts w:ascii="Symbol" w:hAnsi="Symbol" w:hint="default"/>
-      </w:rPr>
-    </w:lvl>
-    <w:lvl w:ilvl="7" w:tplc="40090003" w:tentative="1">
-      <w:start w:val="1"/>
-      <w:numFmt w:val="bullet"/>
-      <w:lvlText w:val="o"/>
-      <w:lvlJc w:val="left"/>
-      <w:pPr>
-        <w:ind w:left="6120" w:hanging="360"/>
-      </w:pPr>
-      <w:rPr>
-        <w:rFonts w:ascii="Courier New" w:hAnsi="Courier New" w:cs="Courier New" w:hint="default"/>
-      </w:rPr>
-    </w:lvl>
-    <w:lvl w:ilvl="8" w:tplc="40090005" w:tentative="1">
-      <w:start w:val="1"/>
-      <w:numFmt w:val="bullet"/>
-      <w:lvlText w:val=""/>
-      <w:lvlJc w:val="left"/>
-      <w:pPr>
-        <w:ind w:left="6840" w:hanging="360"/>
-      </w:pPr>
-      <w:rPr>
-        <w:rFonts w:ascii="Wingdings" w:hAnsi="Wingdings" w:hint="default"/>
-      </w:rPr>
-    </w:lvl>
-  </w:abstractNum>
-  <w:abstractNum w:abstractNumId="1" w15:restartNumberingAfterBreak="0">
-    <w:nsid w:val="610A7708"/>
-    <w:multiLevelType w:val="hybridMultilevel"/>
-    <w:tmpl w:val="DE4A5C06"/>
+    <w:tmpl w:val="A8FC4880"/>
     <w:lvl w:ilvl="0" w:tplc="E886E494">
       <w:numFmt w:val="bullet"/>
       <w:lvlText w:val=""/>
@@ -1724,11 +4571,241 @@
       </w:rPr>
     </w:lvl>
   </w:abstractNum>
+  <w:abstractNum w:abstractNumId="1" w15:restartNumberingAfterBreak="0">
+    <w:nsid w:val="2C434790"/>
+    <w:multiLevelType w:val="hybridMultilevel"/>
+    <w:tmpl w:val="A4CA66D0"/>
+    <w:lvl w:ilvl="0" w:tplc="EE4432C4">
+      <w:numFmt w:val="bullet"/>
+      <w:lvlText w:val=""/>
+      <w:lvlJc w:val="left"/>
+      <w:pPr>
+        <w:ind w:left="1080" w:hanging="360"/>
+      </w:pPr>
+      <w:rPr>
+        <w:rFonts w:ascii="Wingdings" w:eastAsiaTheme="minorEastAsia" w:hAnsi="Wingdings" w:cs="Times New Roman" w:hint="default"/>
+        <w:sz w:val="22"/>
+      </w:rPr>
+    </w:lvl>
+    <w:lvl w:ilvl="1" w:tplc="40090003">
+      <w:start w:val="1"/>
+      <w:numFmt w:val="bullet"/>
+      <w:lvlText w:val="o"/>
+      <w:lvlJc w:val="left"/>
+      <w:pPr>
+        <w:ind w:left="1800" w:hanging="360"/>
+      </w:pPr>
+      <w:rPr>
+        <w:rFonts w:ascii="Courier New" w:hAnsi="Courier New" w:cs="Courier New" w:hint="default"/>
+      </w:rPr>
+    </w:lvl>
+    <w:lvl w:ilvl="2" w:tplc="40090005" w:tentative="1">
+      <w:start w:val="1"/>
+      <w:numFmt w:val="bullet"/>
+      <w:lvlText w:val=""/>
+      <w:lvlJc w:val="left"/>
+      <w:pPr>
+        <w:ind w:left="2520" w:hanging="360"/>
+      </w:pPr>
+      <w:rPr>
+        <w:rFonts w:ascii="Wingdings" w:hAnsi="Wingdings" w:hint="default"/>
+      </w:rPr>
+    </w:lvl>
+    <w:lvl w:ilvl="3" w:tplc="40090001" w:tentative="1">
+      <w:start w:val="1"/>
+      <w:numFmt w:val="bullet"/>
+      <w:lvlText w:val=""/>
+      <w:lvlJc w:val="left"/>
+      <w:pPr>
+        <w:ind w:left="3240" w:hanging="360"/>
+      </w:pPr>
+      <w:rPr>
+        <w:rFonts w:ascii="Symbol" w:hAnsi="Symbol" w:hint="default"/>
+      </w:rPr>
+    </w:lvl>
+    <w:lvl w:ilvl="4" w:tplc="40090003" w:tentative="1">
+      <w:start w:val="1"/>
+      <w:numFmt w:val="bullet"/>
+      <w:lvlText w:val="o"/>
+      <w:lvlJc w:val="left"/>
+      <w:pPr>
+        <w:ind w:left="3960" w:hanging="360"/>
+      </w:pPr>
+      <w:rPr>
+        <w:rFonts w:ascii="Courier New" w:hAnsi="Courier New" w:cs="Courier New" w:hint="default"/>
+      </w:rPr>
+    </w:lvl>
+    <w:lvl w:ilvl="5" w:tplc="40090005" w:tentative="1">
+      <w:start w:val="1"/>
+      <w:numFmt w:val="bullet"/>
+      <w:lvlText w:val=""/>
+      <w:lvlJc w:val="left"/>
+      <w:pPr>
+        <w:ind w:left="4680" w:hanging="360"/>
+      </w:pPr>
+      <w:rPr>
+        <w:rFonts w:ascii="Wingdings" w:hAnsi="Wingdings" w:hint="default"/>
+      </w:rPr>
+    </w:lvl>
+    <w:lvl w:ilvl="6" w:tplc="40090001" w:tentative="1">
+      <w:start w:val="1"/>
+      <w:numFmt w:val="bullet"/>
+      <w:lvlText w:val=""/>
+      <w:lvlJc w:val="left"/>
+      <w:pPr>
+        <w:ind w:left="5400" w:hanging="360"/>
+      </w:pPr>
+      <w:rPr>
+        <w:rFonts w:ascii="Symbol" w:hAnsi="Symbol" w:hint="default"/>
+      </w:rPr>
+    </w:lvl>
+    <w:lvl w:ilvl="7" w:tplc="40090003" w:tentative="1">
+      <w:start w:val="1"/>
+      <w:numFmt w:val="bullet"/>
+      <w:lvlText w:val="o"/>
+      <w:lvlJc w:val="left"/>
+      <w:pPr>
+        <w:ind w:left="6120" w:hanging="360"/>
+      </w:pPr>
+      <w:rPr>
+        <w:rFonts w:ascii="Courier New" w:hAnsi="Courier New" w:cs="Courier New" w:hint="default"/>
+      </w:rPr>
+    </w:lvl>
+    <w:lvl w:ilvl="8" w:tplc="40090005" w:tentative="1">
+      <w:start w:val="1"/>
+      <w:numFmt w:val="bullet"/>
+      <w:lvlText w:val=""/>
+      <w:lvlJc w:val="left"/>
+      <w:pPr>
+        <w:ind w:left="6840" w:hanging="360"/>
+      </w:pPr>
+      <w:rPr>
+        <w:rFonts w:ascii="Wingdings" w:hAnsi="Wingdings" w:hint="default"/>
+      </w:rPr>
+    </w:lvl>
+  </w:abstractNum>
+  <w:abstractNum w:abstractNumId="2" w15:restartNumberingAfterBreak="0">
+    <w:nsid w:val="610A7708"/>
+    <w:multiLevelType w:val="hybridMultilevel"/>
+    <w:tmpl w:val="CF6625D0"/>
+    <w:lvl w:ilvl="0" w:tplc="E886E494">
+      <w:numFmt w:val="bullet"/>
+      <w:lvlText w:val=""/>
+      <w:lvlJc w:val="left"/>
+      <w:pPr>
+        <w:ind w:left="1080" w:hanging="360"/>
+      </w:pPr>
+      <w:rPr>
+        <w:rFonts w:ascii="Wingdings" w:eastAsiaTheme="minorEastAsia" w:hAnsi="Wingdings" w:cs="Times New Roman" w:hint="default"/>
+        <w:color w:val="000000" w:themeColor="text1"/>
+        <w:sz w:val="22"/>
+      </w:rPr>
+    </w:lvl>
+    <w:lvl w:ilvl="1" w:tplc="40090003" w:tentative="1">
+      <w:start w:val="1"/>
+      <w:numFmt w:val="bullet"/>
+      <w:lvlText w:val="o"/>
+      <w:lvlJc w:val="left"/>
+      <w:pPr>
+        <w:ind w:left="1800" w:hanging="360"/>
+      </w:pPr>
+      <w:rPr>
+        <w:rFonts w:ascii="Courier New" w:hAnsi="Courier New" w:cs="Courier New" w:hint="default"/>
+      </w:rPr>
+    </w:lvl>
+    <w:lvl w:ilvl="2" w:tplc="40090005" w:tentative="1">
+      <w:start w:val="1"/>
+      <w:numFmt w:val="bullet"/>
+      <w:lvlText w:val=""/>
+      <w:lvlJc w:val="left"/>
+      <w:pPr>
+        <w:ind w:left="2520" w:hanging="360"/>
+      </w:pPr>
+      <w:rPr>
+        <w:rFonts w:ascii="Wingdings" w:hAnsi="Wingdings" w:hint="default"/>
+      </w:rPr>
+    </w:lvl>
+    <w:lvl w:ilvl="3" w:tplc="40090001" w:tentative="1">
+      <w:start w:val="1"/>
+      <w:numFmt w:val="bullet"/>
+      <w:lvlText w:val=""/>
+      <w:lvlJc w:val="left"/>
+      <w:pPr>
+        <w:ind w:left="3240" w:hanging="360"/>
+      </w:pPr>
+      <w:rPr>
+        <w:rFonts w:ascii="Symbol" w:hAnsi="Symbol" w:hint="default"/>
+      </w:rPr>
+    </w:lvl>
+    <w:lvl w:ilvl="4" w:tplc="40090003" w:tentative="1">
+      <w:start w:val="1"/>
+      <w:numFmt w:val="bullet"/>
+      <w:lvlText w:val="o"/>
+      <w:lvlJc w:val="left"/>
+      <w:pPr>
+        <w:ind w:left="3960" w:hanging="360"/>
+      </w:pPr>
+      <w:rPr>
+        <w:rFonts w:ascii="Courier New" w:hAnsi="Courier New" w:cs="Courier New" w:hint="default"/>
+      </w:rPr>
+    </w:lvl>
+    <w:lvl w:ilvl="5" w:tplc="40090005" w:tentative="1">
+      <w:start w:val="1"/>
+      <w:numFmt w:val="bullet"/>
+      <w:lvlText w:val=""/>
+      <w:lvlJc w:val="left"/>
+      <w:pPr>
+        <w:ind w:left="4680" w:hanging="360"/>
+      </w:pPr>
+      <w:rPr>
+        <w:rFonts w:ascii="Wingdings" w:hAnsi="Wingdings" w:hint="default"/>
+      </w:rPr>
+    </w:lvl>
+    <w:lvl w:ilvl="6" w:tplc="40090001" w:tentative="1">
+      <w:start w:val="1"/>
+      <w:numFmt w:val="bullet"/>
+      <w:lvlText w:val=""/>
+      <w:lvlJc w:val="left"/>
+      <w:pPr>
+        <w:ind w:left="5400" w:hanging="360"/>
+      </w:pPr>
+      <w:rPr>
+        <w:rFonts w:ascii="Symbol" w:hAnsi="Symbol" w:hint="default"/>
+      </w:rPr>
+    </w:lvl>
+    <w:lvl w:ilvl="7" w:tplc="40090003" w:tentative="1">
+      <w:start w:val="1"/>
+      <w:numFmt w:val="bullet"/>
+      <w:lvlText w:val="o"/>
+      <w:lvlJc w:val="left"/>
+      <w:pPr>
+        <w:ind w:left="6120" w:hanging="360"/>
+      </w:pPr>
+      <w:rPr>
+        <w:rFonts w:ascii="Courier New" w:hAnsi="Courier New" w:cs="Courier New" w:hint="default"/>
+      </w:rPr>
+    </w:lvl>
+    <w:lvl w:ilvl="8" w:tplc="40090005" w:tentative="1">
+      <w:start w:val="1"/>
+      <w:numFmt w:val="bullet"/>
+      <w:lvlText w:val=""/>
+      <w:lvlJc w:val="left"/>
+      <w:pPr>
+        <w:ind w:left="6840" w:hanging="360"/>
+      </w:pPr>
+      <w:rPr>
+        <w:rFonts w:ascii="Wingdings" w:hAnsi="Wingdings" w:hint="default"/>
+      </w:rPr>
+    </w:lvl>
+  </w:abstractNum>
   <w:num w:numId="1">
-    <w:abstractNumId w:val="0"/>
+    <w:abstractNumId w:val="1"/>
   </w:num>
   <w:num w:numId="2">
-    <w:abstractNumId w:val="1"/>
+    <w:abstractNumId w:val="2"/>
+  </w:num>
+  <w:num w:numId="3">
+    <w:abstractNumId w:val="0"/>
   </w:num>
 </w:numbering>
 </file>
@@ -2131,6 +5208,7 @@
   <w:style w:type="paragraph" w:default="1" w:styleId="Normal">
     <w:name w:val="Normal"/>
     <w:qFormat/>
+    <w:rsid w:val="00800A99"/>
   </w:style>
   <w:style w:type="paragraph" w:styleId="Heading1">
     <w:name w:val="heading 1"/>
@@ -2268,6 +5346,24 @@
       <w:ind w:left="720"/>
       <w:contextualSpacing/>
     </w:pPr>
+  </w:style>
+  <w:style w:type="character" w:styleId="HTMLCode">
+    <w:name w:val="HTML Code"/>
+    <w:basedOn w:val="DefaultParagraphFont"/>
+    <w:uiPriority w:val="99"/>
+    <w:semiHidden/>
+    <w:unhideWhenUsed/>
+    <w:rsid w:val="00CA4AB3"/>
+    <w:rPr>
+      <w:rFonts w:ascii="Courier New" w:eastAsia="Times New Roman" w:hAnsi="Courier New" w:cs="Courier New"/>
+      <w:sz w:val="20"/>
+      <w:szCs w:val="20"/>
+    </w:rPr>
+  </w:style>
+  <w:style w:type="character" w:customStyle="1" w:styleId="hljs-comment">
+    <w:name w:val="hljs-comment"/>
+    <w:basedOn w:val="DefaultParagraphFont"/>
+    <w:rsid w:val="00CA4AB3"/>
   </w:style>
 </w:styles>
 </file>

</xml_diff>

<commit_message>
ADDED:Assignment till SDLC completed.
</commit_message>
<xml_diff>
--- a/Git/git_assignments.docx
+++ b/Git/git_assignments.docx
@@ -479,25 +479,7 @@
           <w:sz w:val="32"/>
           <w:szCs w:val="32"/>
         </w:rPr>
-        <w:t xml:space="preserve">using </w:t>
-      </w:r>
-      <w:r>
-        <w:rPr>
-          <w:rStyle w:val="SubtitleChar"/>
-          <w:rFonts w:ascii="Times New Roman" w:hAnsi="Times New Roman" w:cs="Times New Roman"/>
-          <w:sz w:val="32"/>
-          <w:szCs w:val="32"/>
-        </w:rPr>
-        <w:t>cat</w:t>
-      </w:r>
-      <w:r>
-        <w:rPr>
-          <w:rStyle w:val="SubtitleChar"/>
-          <w:rFonts w:ascii="Times New Roman" w:hAnsi="Times New Roman" w:cs="Times New Roman"/>
-          <w:sz w:val="32"/>
-          <w:szCs w:val="32"/>
-        </w:rPr>
-        <w:t xml:space="preserve"> command</w:t>
+        <w:t>using cat command</w:t>
       </w:r>
       <w:r>
         <w:rPr>
@@ -578,37 +560,7 @@
                               <w:rPr>
                                 <w:lang w:val="en-US"/>
                               </w:rPr>
-                              <w:t>cat</w:t>
-                            </w:r>
-                            <w:r>
-                              <w:rPr>
-                                <w:lang w:val="en-US"/>
-                              </w:rPr>
-                              <w:t xml:space="preserve"> </w:t>
-                            </w:r>
-                            <w:r>
-                              <w:rPr>
-                                <w:lang w:val="en-US"/>
-                              </w:rPr>
-                              <w:t>&gt;</w:t>
-                            </w:r>
-                            <w:r>
-                              <w:rPr>
-                                <w:lang w:val="en-US"/>
-                              </w:rPr>
-                              <w:t>gitFile</w:t>
-                            </w:r>
-                            <w:r>
-                              <w:rPr>
-                                <w:lang w:val="en-US"/>
-                              </w:rPr>
-                              <w:t>2</w:t>
-                            </w:r>
-                            <w:r>
-                              <w:rPr>
-                                <w:lang w:val="en-US"/>
-                              </w:rPr>
-                              <w:t>.txt</w:t>
+                              <w:t>cat &gt;gitFile2.txt</w:t>
                             </w:r>
                           </w:p>
                           <w:p>
@@ -652,37 +604,7 @@
                         <w:rPr>
                           <w:lang w:val="en-US"/>
                         </w:rPr>
-                        <w:t>cat</w:t>
-                      </w:r>
-                      <w:r>
-                        <w:rPr>
-                          <w:lang w:val="en-US"/>
-                        </w:rPr>
-                        <w:t xml:space="preserve"> </w:t>
-                      </w:r>
-                      <w:r>
-                        <w:rPr>
-                          <w:lang w:val="en-US"/>
-                        </w:rPr>
-                        <w:t>&gt;</w:t>
-                      </w:r>
-                      <w:r>
-                        <w:rPr>
-                          <w:lang w:val="en-US"/>
-                        </w:rPr>
-                        <w:t>gitFile</w:t>
-                      </w:r>
-                      <w:r>
-                        <w:rPr>
-                          <w:lang w:val="en-US"/>
-                        </w:rPr>
-                        <w:t>2</w:t>
-                      </w:r>
-                      <w:r>
-                        <w:rPr>
-                          <w:lang w:val="en-US"/>
-                        </w:rPr>
-                        <w:t>.txt</w:t>
+                        <w:t>cat &gt;gitFile2.txt</w:t>
                       </w:r>
                     </w:p>
                     <w:p>
@@ -1466,7 +1388,7 @@
                     <pic:cNvPicPr/>
                   </pic:nvPicPr>
                   <pic:blipFill>
-                    <a:blip r:embed="rId5">
+                    <a:blip r:embed="rId7">
                       <a:extLst>
                         <a:ext uri="{28A0092B-C50C-407E-A947-70E740481C1C}">
                           <a14:useLocalDpi xmlns:a14="http://schemas.microsoft.com/office/drawing/2010/main" val="0"/>
@@ -1618,10 +1540,7 @@
         <w:pStyle w:val="Heading1"/>
       </w:pPr>
       <w:r>
-        <w:t>Create a New Branch and Sw</w:t>
-      </w:r>
-      <w:r>
-        <w:t>itching on it:</w:t>
+        <w:t>Create a New Branch and Switching on it:</w:t>
       </w:r>
     </w:p>
     <w:p/>
@@ -1849,13 +1768,7 @@
         </w:numPr>
       </w:pPr>
       <w:r>
-        <w:t>Using checkout</w:t>
-      </w:r>
-      <w:r>
-        <w:t xml:space="preserve"> and branch</w:t>
-      </w:r>
-      <w:r>
-        <w:t xml:space="preserve"> only to switch and create branch at same time:</w:t>
+        <w:t>Using checkout and branch only to switch and create branch at same time:</w:t>
       </w:r>
     </w:p>
     <w:p>
@@ -1944,13 +1857,7 @@
                               <w:rPr>
                                 <w:lang w:val="en-US"/>
                               </w:rPr>
-                              <w:t>G</w:t>
-                            </w:r>
-                            <w:r>
-                              <w:rPr>
-                                <w:lang w:val="en-US"/>
-                              </w:rPr>
-                              <w:t>it</w:t>
+                              <w:t>Git</w:t>
                             </w:r>
                             <w:r>
                               <w:rPr>
@@ -2017,13 +1924,7 @@
                         <w:rPr>
                           <w:lang w:val="en-US"/>
                         </w:rPr>
-                        <w:t>G</w:t>
-                      </w:r>
-                      <w:r>
-                        <w:rPr>
-                          <w:lang w:val="en-US"/>
-                        </w:rPr>
-                        <w:t>it</w:t>
+                        <w:t>Git</w:t>
                       </w:r>
                       <w:r>
                         <w:rPr>
@@ -2280,13 +2181,7 @@
         <w:t>Alternatively, switch</w:t>
       </w:r>
       <w:r>
-        <w:t xml:space="preserve"> command to </w:t>
-      </w:r>
-      <w:r>
-        <w:t>switch to</w:t>
-      </w:r>
-      <w:r>
-        <w:t xml:space="preserve"> feature</w:t>
+        <w:t xml:space="preserve"> command to switch to feature</w:t>
       </w:r>
     </w:p>
     <w:p>
@@ -2821,7 +2716,7 @@
                     <pic:cNvPicPr/>
                   </pic:nvPicPr>
                   <pic:blipFill>
-                    <a:blip r:embed="rId6">
+                    <a:blip r:embed="rId8">
                       <a:extLst>
                         <a:ext uri="{28A0092B-C50C-407E-A947-70E740481C1C}">
                           <a14:useLocalDpi xmlns:a14="http://schemas.microsoft.com/office/drawing/2010/main" val="0"/>
@@ -2868,7 +2763,7 @@
                     <pic:cNvPicPr/>
                   </pic:nvPicPr>
                   <pic:blipFill>
-                    <a:blip r:embed="rId7">
+                    <a:blip r:embed="rId9">
                       <a:extLst>
                         <a:ext uri="{28A0092B-C50C-407E-A947-70E740481C1C}">
                           <a14:useLocalDpi xmlns:a14="http://schemas.microsoft.com/office/drawing/2010/main" val="0"/>
@@ -3036,10 +2931,7 @@
         </w:rPr>
       </w:pPr>
       <w:r>
-        <w:t>latest version of it</w:t>
-      </w:r>
-      <w:r>
-        <w:t>.</w:t>
+        <w:t>latest version of it.</w:t>
       </w:r>
     </w:p>
     <w:p>
@@ -3117,10 +3009,7 @@
                               </w:rPr>
                             </w:pPr>
                             <w:r>
-                              <w:t xml:space="preserve">git checkout </w:t>
-                            </w:r>
-                            <w:r>
-                              <w:t>master</w:t>
+                              <w:t>git checkout master</w:t>
                             </w:r>
                           </w:p>
                           <w:p>
@@ -3128,13 +3017,7 @@
                               <w:jc w:val="center"/>
                             </w:pPr>
                             <w:r>
-                              <w:t>git pull origin ma</w:t>
-                            </w:r>
-                            <w:r>
-                              <w:t>ster</w:t>
-                            </w:r>
-                            <w:r>
-                              <w:t xml:space="preserve"> </w:t>
+                              <w:t xml:space="preserve">git pull origin master </w:t>
                             </w:r>
                           </w:p>
                           <w:p>
@@ -3189,10 +3072,7 @@
                         </w:rPr>
                       </w:pPr>
                       <w:r>
-                        <w:t xml:space="preserve">git checkout </w:t>
-                      </w:r>
-                      <w:r>
-                        <w:t>master</w:t>
+                        <w:t>git checkout master</w:t>
                       </w:r>
                     </w:p>
                     <w:p>
@@ -3200,13 +3080,7 @@
                         <w:jc w:val="center"/>
                       </w:pPr>
                       <w:r>
-                        <w:t>git pull origin ma</w:t>
-                      </w:r>
-                      <w:r>
-                        <w:t>ster</w:t>
-                      </w:r>
-                      <w:r>
-                        <w:t xml:space="preserve"> </w:t>
+                        <w:t xml:space="preserve">git pull origin master </w:t>
                       </w:r>
                     </w:p>
                     <w:p>
@@ -4349,7 +4223,7 @@
                     <pic:cNvPicPr/>
                   </pic:nvPicPr>
                   <pic:blipFill>
-                    <a:blip r:embed="rId8">
+                    <a:blip r:embed="rId10">
                       <a:extLst>
                         <a:ext uri="{28A0092B-C50C-407E-A947-70E740481C1C}">
                           <a14:useLocalDpi xmlns:a14="http://schemas.microsoft.com/office/drawing/2010/main" val="0"/>
@@ -4410,7 +4284,7 @@
                     <pic:cNvPicPr/>
                   </pic:nvPicPr>
                   <pic:blipFill>
-                    <a:blip r:embed="rId9">
+                    <a:blip r:embed="rId11">
                       <a:extLst>
                         <a:ext uri="{28A0092B-C50C-407E-A947-70E740481C1C}">
                           <a14:useLocalDpi xmlns:a14="http://schemas.microsoft.com/office/drawing/2010/main" val="0"/>
@@ -4446,6 +4320,12 @@
       </w:pPr>
     </w:p>
     <w:sectPr>
+      <w:headerReference w:type="even" r:id="rId12"/>
+      <w:headerReference w:type="default" r:id="rId13"/>
+      <w:footerReference w:type="even" r:id="rId14"/>
+      <w:footerReference w:type="default" r:id="rId15"/>
+      <w:headerReference w:type="first" r:id="rId16"/>
+      <w:footerReference w:type="first" r:id="rId17"/>
       <w:pgSz w:w="11906" w:h="16838"/>
       <w:pgMar w:top="1440" w:right="1440" w:bottom="1440" w:left="1440" w:header="708" w:footer="708" w:gutter="0"/>
       <w:cols w:space="708"/>
@@ -4453,6 +4333,260 @@
     </w:sectPr>
   </w:body>
 </w:document>
+</file>
+
+<file path=word/endnotes.xml><?xml version="1.0" encoding="utf-8"?>
+<w:endnotes xmlns:wpc="http://schemas.microsoft.com/office/word/2010/wordprocessingCanvas" xmlns:cx="http://schemas.microsoft.com/office/drawing/2014/chartex" xmlns:cx1="http://schemas.microsoft.com/office/drawing/2015/9/8/chartex" xmlns:cx2="http://schemas.microsoft.com/office/drawing/2015/10/21/chartex" xmlns:cx3="http://schemas.microsoft.com/office/drawing/2016/5/9/chartex" xmlns:cx4="http://schemas.microsoft.com/office/drawing/2016/5/10/chartex" xmlns:cx5="http://schemas.microsoft.com/office/drawing/2016/5/11/chartex" xmlns:cx6="http://schemas.microsoft.com/office/drawing/2016/5/12/chartex" xmlns:cx7="http://schemas.microsoft.com/office/drawing/2016/5/13/chartex" xmlns:cx8="http://schemas.microsoft.com/office/drawing/2016/5/14/chartex" xmlns:mc="http://schemas.openxmlformats.org/markup-compatibility/2006" xmlns:aink="http://schemas.microsoft.com/office/drawing/2016/ink" xmlns:am3d="http://schemas.microsoft.com/office/drawing/2017/model3d" xmlns:o="urn:schemas-microsoft-com:office:office" xmlns:r="http://schemas.openxmlformats.org/officeDocument/2006/relationships" xmlns:m="http://schemas.openxmlformats.org/officeDocument/2006/math" xmlns:v="urn:schemas-microsoft-com:vml" xmlns:wp14="http://schemas.microsoft.com/office/word/2010/wordprocessingDrawing" xmlns:wp="http://schemas.openxmlformats.org/drawingml/2006/wordprocessingDrawing" xmlns:w10="urn:schemas-microsoft-com:office:word" xmlns:w="http://schemas.openxmlformats.org/wordprocessingml/2006/main" xmlns:w14="http://schemas.microsoft.com/office/word/2010/wordml" xmlns:w15="http://schemas.microsoft.com/office/word/2012/wordml" xmlns:w16cex="http://schemas.microsoft.com/office/word/2018/wordml/cex" xmlns:w16cid="http://schemas.microsoft.com/office/word/2016/wordml/cid" xmlns:w16="http://schemas.microsoft.com/office/word/2018/wordml" xmlns:w16sdtdh="http://schemas.microsoft.com/office/word/2020/wordml/sdtdatahash" xmlns:w16se="http://schemas.microsoft.com/office/word/2015/wordml/symex" xmlns:wpg="http://schemas.microsoft.com/office/word/2010/wordprocessingGroup" xmlns:wpi="http://schemas.microsoft.com/office/word/2010/wordprocessingInk" xmlns:wne="http://schemas.microsoft.com/office/word/2006/wordml" xmlns:wps="http://schemas.microsoft.com/office/word/2010/wordprocessingShape" mc:Ignorable="w14 w15 w16se w16cid w16 w16cex w16sdtdh wp14">
+  <w:endnote w:type="separator" w:id="-1">
+    <w:p>
+      <w:pPr>
+        <w:spacing w:after="0" w:line="240" w:lineRule="auto"/>
+      </w:pPr>
+      <w:r>
+        <w:separator/>
+      </w:r>
+    </w:p>
+  </w:endnote>
+  <w:endnote w:type="continuationSeparator" w:id="0">
+    <w:p>
+      <w:pPr>
+        <w:spacing w:after="0" w:line="240" w:lineRule="auto"/>
+      </w:pPr>
+      <w:r>
+        <w:continuationSeparator/>
+      </w:r>
+    </w:p>
+  </w:endnote>
+</w:endnotes>
+</file>
+
+<file path=word/footer1.xml><?xml version="1.0" encoding="utf-8"?>
+<w:ftr xmlns:wpc="http://schemas.microsoft.com/office/word/2010/wordprocessingCanvas" xmlns:cx="http://schemas.microsoft.com/office/drawing/2014/chartex" xmlns:cx1="http://schemas.microsoft.com/office/drawing/2015/9/8/chartex" xmlns:cx2="http://schemas.microsoft.com/office/drawing/2015/10/21/chartex" xmlns:cx3="http://schemas.microsoft.com/office/drawing/2016/5/9/chartex" xmlns:cx4="http://schemas.microsoft.com/office/drawing/2016/5/10/chartex" xmlns:cx5="http://schemas.microsoft.com/office/drawing/2016/5/11/chartex" xmlns:cx6="http://schemas.microsoft.com/office/drawing/2016/5/12/chartex" xmlns:cx7="http://schemas.microsoft.com/office/drawing/2016/5/13/chartex" xmlns:cx8="http://schemas.microsoft.com/office/drawing/2016/5/14/chartex" xmlns:mc="http://schemas.openxmlformats.org/markup-compatibility/2006" xmlns:aink="http://schemas.microsoft.com/office/drawing/2016/ink" xmlns:am3d="http://schemas.microsoft.com/office/drawing/2017/model3d" xmlns:o="urn:schemas-microsoft-com:office:office" xmlns:r="http://schemas.openxmlformats.org/officeDocument/2006/relationships" xmlns:m="http://schemas.openxmlformats.org/officeDocument/2006/math" xmlns:v="urn:schemas-microsoft-com:vml" xmlns:wp14="http://schemas.microsoft.com/office/word/2010/wordprocessingDrawing" xmlns:wp="http://schemas.openxmlformats.org/drawingml/2006/wordprocessingDrawing" xmlns:w10="urn:schemas-microsoft-com:office:word" xmlns:w="http://schemas.openxmlformats.org/wordprocessingml/2006/main" xmlns:w14="http://schemas.microsoft.com/office/word/2010/wordml" xmlns:w15="http://schemas.microsoft.com/office/word/2012/wordml" xmlns:w16cex="http://schemas.microsoft.com/office/word/2018/wordml/cex" xmlns:w16cid="http://schemas.microsoft.com/office/word/2016/wordml/cid" xmlns:w16="http://schemas.microsoft.com/office/word/2018/wordml" xmlns:w16sdtdh="http://schemas.microsoft.com/office/word/2020/wordml/sdtdatahash" xmlns:w16se="http://schemas.microsoft.com/office/word/2015/wordml/symex" xmlns:wpg="http://schemas.microsoft.com/office/word/2010/wordprocessingGroup" xmlns:wpi="http://schemas.microsoft.com/office/word/2010/wordprocessingInk" xmlns:wne="http://schemas.microsoft.com/office/word/2006/wordml" xmlns:wps="http://schemas.microsoft.com/office/word/2010/wordprocessingShape" mc:Ignorable="w14 w15 w16se w16cid w16 w16cex w16sdtdh wp14">
+  <w:p>
+    <w:pPr>
+      <w:pStyle w:val="Footer"/>
+    </w:pPr>
+  </w:p>
+</w:ftr>
+</file>
+
+<file path=word/footer2.xml><?xml version="1.0" encoding="utf-8"?>
+<w:ftr xmlns:wpc="http://schemas.microsoft.com/office/word/2010/wordprocessingCanvas" xmlns:cx="http://schemas.microsoft.com/office/drawing/2014/chartex" xmlns:cx1="http://schemas.microsoft.com/office/drawing/2015/9/8/chartex" xmlns:cx2="http://schemas.microsoft.com/office/drawing/2015/10/21/chartex" xmlns:cx3="http://schemas.microsoft.com/office/drawing/2016/5/9/chartex" xmlns:cx4="http://schemas.microsoft.com/office/drawing/2016/5/10/chartex" xmlns:cx5="http://schemas.microsoft.com/office/drawing/2016/5/11/chartex" xmlns:cx6="http://schemas.microsoft.com/office/drawing/2016/5/12/chartex" xmlns:cx7="http://schemas.microsoft.com/office/drawing/2016/5/13/chartex" xmlns:cx8="http://schemas.microsoft.com/office/drawing/2016/5/14/chartex" xmlns:mc="http://schemas.openxmlformats.org/markup-compatibility/2006" xmlns:aink="http://schemas.microsoft.com/office/drawing/2016/ink" xmlns:am3d="http://schemas.microsoft.com/office/drawing/2017/model3d" xmlns:o="urn:schemas-microsoft-com:office:office" xmlns:r="http://schemas.openxmlformats.org/officeDocument/2006/relationships" xmlns:m="http://schemas.openxmlformats.org/officeDocument/2006/math" xmlns:v="urn:schemas-microsoft-com:vml" xmlns:wp14="http://schemas.microsoft.com/office/word/2010/wordprocessingDrawing" xmlns:wp="http://schemas.openxmlformats.org/drawingml/2006/wordprocessingDrawing" xmlns:w10="urn:schemas-microsoft-com:office:word" xmlns:w="http://schemas.openxmlformats.org/wordprocessingml/2006/main" xmlns:w14="http://schemas.microsoft.com/office/word/2010/wordml" xmlns:w15="http://schemas.microsoft.com/office/word/2012/wordml" xmlns:w16cex="http://schemas.microsoft.com/office/word/2018/wordml/cex" xmlns:w16cid="http://schemas.microsoft.com/office/word/2016/wordml/cid" xmlns:w16="http://schemas.microsoft.com/office/word/2018/wordml" xmlns:w16sdtdh="http://schemas.microsoft.com/office/word/2020/wordml/sdtdatahash" xmlns:w16se="http://schemas.microsoft.com/office/word/2015/wordml/symex" xmlns:wpg="http://schemas.microsoft.com/office/word/2010/wordprocessingGroup" xmlns:wpi="http://schemas.microsoft.com/office/word/2010/wordprocessingInk" xmlns:wne="http://schemas.microsoft.com/office/word/2006/wordml" xmlns:wps="http://schemas.microsoft.com/office/word/2010/wordprocessingShape" mc:Ignorable="w14 w15 w16se w16cid w16 w16cex w16sdtdh wp14">
+  <w:sdt>
+    <w:sdtPr>
+      <w:id w:val="1715923263"/>
+      <w:docPartObj>
+        <w:docPartGallery w:val="Page Numbers (Bottom of Page)"/>
+        <w:docPartUnique/>
+      </w:docPartObj>
+    </w:sdtPr>
+    <w:sdtEndPr>
+      <w:rPr>
+        <w:color w:val="7F7F7F" w:themeColor="background1" w:themeShade="7F"/>
+        <w:spacing w:val="60"/>
+      </w:rPr>
+    </w:sdtEndPr>
+    <w:sdtContent>
+      <w:p>
+        <w:pPr>
+          <w:pStyle w:val="Footer"/>
+          <w:pBdr>
+            <w:top w:val="single" w:sz="4" w:space="1" w:color="D9D9D9" w:themeColor="background1" w:themeShade="D9"/>
+          </w:pBdr>
+          <w:rPr>
+            <w:b/>
+            <w:bCs/>
+          </w:rPr>
+        </w:pPr>
+        <w:r>
+          <w:fldChar w:fldCharType="begin"/>
+        </w:r>
+        <w:r>
+          <w:instrText xml:space="preserve"> PAGE   \* MERGEFORMAT </w:instrText>
+        </w:r>
+        <w:r>
+          <w:fldChar w:fldCharType="separate"/>
+        </w:r>
+        <w:r>
+          <w:rPr>
+            <w:b/>
+            <w:bCs/>
+            <w:noProof/>
+          </w:rPr>
+          <w:t>2</w:t>
+        </w:r>
+        <w:r>
+          <w:rPr>
+            <w:b/>
+            <w:bCs/>
+            <w:noProof/>
+          </w:rPr>
+          <w:fldChar w:fldCharType="end"/>
+        </w:r>
+        <w:r>
+          <w:rPr>
+            <w:b/>
+            <w:bCs/>
+          </w:rPr>
+          <w:t xml:space="preserve"> | </w:t>
+        </w:r>
+        <w:r>
+          <w:rPr>
+            <w:color w:val="7F7F7F" w:themeColor="background1" w:themeShade="7F"/>
+            <w:spacing w:val="60"/>
+          </w:rPr>
+          <w:t>PAGE</w:t>
+        </w:r>
+        <w:r>
+          <w:rPr>
+            <w:color w:val="7F7F7F" w:themeColor="background1" w:themeShade="7F"/>
+            <w:spacing w:val="60"/>
+          </w:rPr>
+          <w:tab/>
+        </w:r>
+        <w:r>
+          <w:rPr>
+            <w:color w:val="7F7F7F" w:themeColor="background1" w:themeShade="7F"/>
+            <w:spacing w:val="60"/>
+          </w:rPr>
+          <w:tab/>
+          <w:t>SANJOG HARINKHEDE</w:t>
+        </w:r>
+      </w:p>
+    </w:sdtContent>
+  </w:sdt>
+  <w:p>
+    <w:pPr>
+      <w:pStyle w:val="Footer"/>
+    </w:pPr>
+  </w:p>
+</w:ftr>
+</file>
+
+<file path=word/footer3.xml><?xml version="1.0" encoding="utf-8"?>
+<w:ftr xmlns:wpc="http://schemas.microsoft.com/office/word/2010/wordprocessingCanvas" xmlns:cx="http://schemas.microsoft.com/office/drawing/2014/chartex" xmlns:cx1="http://schemas.microsoft.com/office/drawing/2015/9/8/chartex" xmlns:cx2="http://schemas.microsoft.com/office/drawing/2015/10/21/chartex" xmlns:cx3="http://schemas.microsoft.com/office/drawing/2016/5/9/chartex" xmlns:cx4="http://schemas.microsoft.com/office/drawing/2016/5/10/chartex" xmlns:cx5="http://schemas.microsoft.com/office/drawing/2016/5/11/chartex" xmlns:cx6="http://schemas.microsoft.com/office/drawing/2016/5/12/chartex" xmlns:cx7="http://schemas.microsoft.com/office/drawing/2016/5/13/chartex" xmlns:cx8="http://schemas.microsoft.com/office/drawing/2016/5/14/chartex" xmlns:mc="http://schemas.openxmlformats.org/markup-compatibility/2006" xmlns:aink="http://schemas.microsoft.com/office/drawing/2016/ink" xmlns:am3d="http://schemas.microsoft.com/office/drawing/2017/model3d" xmlns:o="urn:schemas-microsoft-com:office:office" xmlns:r="http://schemas.openxmlformats.org/officeDocument/2006/relationships" xmlns:m="http://schemas.openxmlformats.org/officeDocument/2006/math" xmlns:v="urn:schemas-microsoft-com:vml" xmlns:wp14="http://schemas.microsoft.com/office/word/2010/wordprocessingDrawing" xmlns:wp="http://schemas.openxmlformats.org/drawingml/2006/wordprocessingDrawing" xmlns:w10="urn:schemas-microsoft-com:office:word" xmlns:w="http://schemas.openxmlformats.org/wordprocessingml/2006/main" xmlns:w14="http://schemas.microsoft.com/office/word/2010/wordml" xmlns:w15="http://schemas.microsoft.com/office/word/2012/wordml" xmlns:w16cex="http://schemas.microsoft.com/office/word/2018/wordml/cex" xmlns:w16cid="http://schemas.microsoft.com/office/word/2016/wordml/cid" xmlns:w16="http://schemas.microsoft.com/office/word/2018/wordml" xmlns:w16sdtdh="http://schemas.microsoft.com/office/word/2020/wordml/sdtdatahash" xmlns:w16se="http://schemas.microsoft.com/office/word/2015/wordml/symex" xmlns:wpg="http://schemas.microsoft.com/office/word/2010/wordprocessingGroup" xmlns:wpi="http://schemas.microsoft.com/office/word/2010/wordprocessingInk" xmlns:wne="http://schemas.microsoft.com/office/word/2006/wordml" xmlns:wps="http://schemas.microsoft.com/office/word/2010/wordprocessingShape" mc:Ignorable="w14 w15 w16se w16cid w16 w16cex w16sdtdh wp14">
+  <w:p>
+    <w:pPr>
+      <w:pStyle w:val="Footer"/>
+    </w:pPr>
+  </w:p>
+</w:ftr>
+</file>
+
+<file path=word/footnotes.xml><?xml version="1.0" encoding="utf-8"?>
+<w:footnotes xmlns:wpc="http://schemas.microsoft.com/office/word/2010/wordprocessingCanvas" xmlns:cx="http://schemas.microsoft.com/office/drawing/2014/chartex" xmlns:cx1="http://schemas.microsoft.com/office/drawing/2015/9/8/chartex" xmlns:cx2="http://schemas.microsoft.com/office/drawing/2015/10/21/chartex" xmlns:cx3="http://schemas.microsoft.com/office/drawing/2016/5/9/chartex" xmlns:cx4="http://schemas.microsoft.com/office/drawing/2016/5/10/chartex" xmlns:cx5="http://schemas.microsoft.com/office/drawing/2016/5/11/chartex" xmlns:cx6="http://schemas.microsoft.com/office/drawing/2016/5/12/chartex" xmlns:cx7="http://schemas.microsoft.com/office/drawing/2016/5/13/chartex" xmlns:cx8="http://schemas.microsoft.com/office/drawing/2016/5/14/chartex" xmlns:mc="http://schemas.openxmlformats.org/markup-compatibility/2006" xmlns:aink="http://schemas.microsoft.com/office/drawing/2016/ink" xmlns:am3d="http://schemas.microsoft.com/office/drawing/2017/model3d" xmlns:o="urn:schemas-microsoft-com:office:office" xmlns:r="http://schemas.openxmlformats.org/officeDocument/2006/relationships" xmlns:m="http://schemas.openxmlformats.org/officeDocument/2006/math" xmlns:v="urn:schemas-microsoft-com:vml" xmlns:wp14="http://schemas.microsoft.com/office/word/2010/wordprocessingDrawing" xmlns:wp="http://schemas.openxmlformats.org/drawingml/2006/wordprocessingDrawing" xmlns:w10="urn:schemas-microsoft-com:office:word" xmlns:w="http://schemas.openxmlformats.org/wordprocessingml/2006/main" xmlns:w14="http://schemas.microsoft.com/office/word/2010/wordml" xmlns:w15="http://schemas.microsoft.com/office/word/2012/wordml" xmlns:w16cex="http://schemas.microsoft.com/office/word/2018/wordml/cex" xmlns:w16cid="http://schemas.microsoft.com/office/word/2016/wordml/cid" xmlns:w16="http://schemas.microsoft.com/office/word/2018/wordml" xmlns:w16sdtdh="http://schemas.microsoft.com/office/word/2020/wordml/sdtdatahash" xmlns:w16se="http://schemas.microsoft.com/office/word/2015/wordml/symex" xmlns:wpg="http://schemas.microsoft.com/office/word/2010/wordprocessingGroup" xmlns:wpi="http://schemas.microsoft.com/office/word/2010/wordprocessingInk" xmlns:wne="http://schemas.microsoft.com/office/word/2006/wordml" xmlns:wps="http://schemas.microsoft.com/office/word/2010/wordprocessingShape" mc:Ignorable="w14 w15 w16se w16cid w16 w16cex w16sdtdh wp14">
+  <w:footnote w:type="separator" w:id="-1">
+    <w:p>
+      <w:pPr>
+        <w:spacing w:after="0" w:line="240" w:lineRule="auto"/>
+      </w:pPr>
+      <w:r>
+        <w:separator/>
+      </w:r>
+    </w:p>
+  </w:footnote>
+  <w:footnote w:type="continuationSeparator" w:id="0">
+    <w:p>
+      <w:pPr>
+        <w:spacing w:after="0" w:line="240" w:lineRule="auto"/>
+      </w:pPr>
+      <w:r>
+        <w:continuationSeparator/>
+      </w:r>
+    </w:p>
+  </w:footnote>
+</w:footnotes>
+</file>
+
+<file path=word/header1.xml><?xml version="1.0" encoding="utf-8"?>
+<w:hdr xmlns:wpc="http://schemas.microsoft.com/office/word/2010/wordprocessingCanvas" xmlns:cx="http://schemas.microsoft.com/office/drawing/2014/chartex" xmlns:cx1="http://schemas.microsoft.com/office/drawing/2015/9/8/chartex" xmlns:cx2="http://schemas.microsoft.com/office/drawing/2015/10/21/chartex" xmlns:cx3="http://schemas.microsoft.com/office/drawing/2016/5/9/chartex" xmlns:cx4="http://schemas.microsoft.com/office/drawing/2016/5/10/chartex" xmlns:cx5="http://schemas.microsoft.com/office/drawing/2016/5/11/chartex" xmlns:cx6="http://schemas.microsoft.com/office/drawing/2016/5/12/chartex" xmlns:cx7="http://schemas.microsoft.com/office/drawing/2016/5/13/chartex" xmlns:cx8="http://schemas.microsoft.com/office/drawing/2016/5/14/chartex" xmlns:mc="http://schemas.openxmlformats.org/markup-compatibility/2006" xmlns:aink="http://schemas.microsoft.com/office/drawing/2016/ink" xmlns:am3d="http://schemas.microsoft.com/office/drawing/2017/model3d" xmlns:o="urn:schemas-microsoft-com:office:office" xmlns:r="http://schemas.openxmlformats.org/officeDocument/2006/relationships" xmlns:m="http://schemas.openxmlformats.org/officeDocument/2006/math" xmlns:v="urn:schemas-microsoft-com:vml" xmlns:wp14="http://schemas.microsoft.com/office/word/2010/wordprocessingDrawing" xmlns:wp="http://schemas.openxmlformats.org/drawingml/2006/wordprocessingDrawing" xmlns:w10="urn:schemas-microsoft-com:office:word" xmlns:w="http://schemas.openxmlformats.org/wordprocessingml/2006/main" xmlns:w14="http://schemas.microsoft.com/office/word/2010/wordml" xmlns:w15="http://schemas.microsoft.com/office/word/2012/wordml" xmlns:w16cex="http://schemas.microsoft.com/office/word/2018/wordml/cex" xmlns:w16cid="http://schemas.microsoft.com/office/word/2016/wordml/cid" xmlns:w16="http://schemas.microsoft.com/office/word/2018/wordml" xmlns:w16sdtdh="http://schemas.microsoft.com/office/word/2020/wordml/sdtdatahash" xmlns:w16se="http://schemas.microsoft.com/office/word/2015/wordml/symex" xmlns:wpg="http://schemas.microsoft.com/office/word/2010/wordprocessingGroup" xmlns:wpi="http://schemas.microsoft.com/office/word/2010/wordprocessingInk" xmlns:wne="http://schemas.microsoft.com/office/word/2006/wordml" xmlns:wps="http://schemas.microsoft.com/office/word/2010/wordprocessingShape" mc:Ignorable="w14 w15 w16se w16cid w16 w16cex w16sdtdh wp14">
+  <w:p>
+    <w:pPr>
+      <w:pStyle w:val="Header"/>
+    </w:pPr>
+  </w:p>
+</w:hdr>
+</file>
+
+<file path=word/header2.xml><?xml version="1.0" encoding="utf-8"?>
+<w:hdr xmlns:wpc="http://schemas.microsoft.com/office/word/2010/wordprocessingCanvas" xmlns:cx="http://schemas.microsoft.com/office/drawing/2014/chartex" xmlns:cx1="http://schemas.microsoft.com/office/drawing/2015/9/8/chartex" xmlns:cx2="http://schemas.microsoft.com/office/drawing/2015/10/21/chartex" xmlns:cx3="http://schemas.microsoft.com/office/drawing/2016/5/9/chartex" xmlns:cx4="http://schemas.microsoft.com/office/drawing/2016/5/10/chartex" xmlns:cx5="http://schemas.microsoft.com/office/drawing/2016/5/11/chartex" xmlns:cx6="http://schemas.microsoft.com/office/drawing/2016/5/12/chartex" xmlns:cx7="http://schemas.microsoft.com/office/drawing/2016/5/13/chartex" xmlns:cx8="http://schemas.microsoft.com/office/drawing/2016/5/14/chartex" xmlns:mc="http://schemas.openxmlformats.org/markup-compatibility/2006" xmlns:aink="http://schemas.microsoft.com/office/drawing/2016/ink" xmlns:am3d="http://schemas.microsoft.com/office/drawing/2017/model3d" xmlns:o="urn:schemas-microsoft-com:office:office" xmlns:r="http://schemas.openxmlformats.org/officeDocument/2006/relationships" xmlns:m="http://schemas.openxmlformats.org/officeDocument/2006/math" xmlns:v="urn:schemas-microsoft-com:vml" xmlns:wp14="http://schemas.microsoft.com/office/word/2010/wordprocessingDrawing" xmlns:wp="http://schemas.openxmlformats.org/drawingml/2006/wordprocessingDrawing" xmlns:w10="urn:schemas-microsoft-com:office:word" xmlns:w="http://schemas.openxmlformats.org/wordprocessingml/2006/main" xmlns:w14="http://schemas.microsoft.com/office/word/2010/wordml" xmlns:w15="http://schemas.microsoft.com/office/word/2012/wordml" xmlns:w16cex="http://schemas.microsoft.com/office/word/2018/wordml/cex" xmlns:w16cid="http://schemas.microsoft.com/office/word/2016/wordml/cid" xmlns:w16="http://schemas.microsoft.com/office/word/2018/wordml" xmlns:w16sdtdh="http://schemas.microsoft.com/office/word/2020/wordml/sdtdatahash" xmlns:w16se="http://schemas.microsoft.com/office/word/2015/wordml/symex" xmlns:wpg="http://schemas.microsoft.com/office/word/2010/wordprocessingGroup" xmlns:wpi="http://schemas.microsoft.com/office/word/2010/wordprocessingInk" xmlns:wne="http://schemas.microsoft.com/office/word/2006/wordml" xmlns:wps="http://schemas.microsoft.com/office/word/2010/wordprocessingShape" mc:Ignorable="w14 w15 w16se w16cid w16 w16cex w16sdtdh wp14">
+  <w:p>
+    <w:pPr>
+      <w:pStyle w:val="Header"/>
+      <w:jc w:val="right"/>
+      <w:rPr>
+        <w:color w:val="4472C4" w:themeColor="accent1"/>
+      </w:rPr>
+    </w:pPr>
+    <w:sdt>
+      <w:sdtPr>
+        <w:rPr>
+          <w:color w:val="4472C4" w:themeColor="accent1"/>
+        </w:rPr>
+        <w:alias w:val="Title"/>
+        <w:tag w:val=""/>
+        <w:id w:val="664756013"/>
+        <w:placeholder>
+          <w:docPart w:val="B402F16A7B8A43A2B4D587BF3233DB7D"/>
+        </w:placeholder>
+        <w:dataBinding w:prefixMappings="xmlns:ns0='http://purl.org/dc/elements/1.1/' xmlns:ns1='http://schemas.openxmlformats.org/package/2006/metadata/core-properties' " w:xpath="/ns1:coreProperties[1]/ns0:title[1]" w:storeItemID="{6C3C8BC8-F283-45AE-878A-BAB7291924A1}"/>
+        <w:text/>
+      </w:sdtPr>
+      <w:sdtContent>
+        <w:r>
+          <w:rPr>
+            <w:color w:val="4472C4" w:themeColor="accent1"/>
+          </w:rPr>
+          <w:t>GIT ASSIGNMENT</w:t>
+        </w:r>
+      </w:sdtContent>
+    </w:sdt>
+    <w:r>
+      <w:rPr>
+        <w:color w:val="4472C4" w:themeColor="accent1"/>
+      </w:rPr>
+      <w:t xml:space="preserve"> | </w:t>
+    </w:r>
+    <w:sdt>
+      <w:sdtPr>
+        <w:rPr>
+          <w:color w:val="4472C4" w:themeColor="accent1"/>
+        </w:rPr>
+        <w:alias w:val="Author"/>
+        <w:tag w:val=""/>
+        <w:id w:val="-1677181147"/>
+        <w:placeholder>
+          <w:docPart w:val="EA38E8AF6D4841569DCD2BD4046A6183"/>
+        </w:placeholder>
+        <w:dataBinding w:prefixMappings="xmlns:ns0='http://purl.org/dc/elements/1.1/' xmlns:ns1='http://schemas.openxmlformats.org/package/2006/metadata/core-properties' " w:xpath="/ns1:coreProperties[1]/ns0:creator[1]" w:storeItemID="{6C3C8BC8-F283-45AE-878A-BAB7291924A1}"/>
+        <w:text/>
+      </w:sdtPr>
+      <w:sdtContent>
+        <w:r>
+          <w:rPr>
+            <w:color w:val="4472C4" w:themeColor="accent1"/>
+          </w:rPr>
+          <w:t>SANJOG HARINKHEDE</w:t>
+        </w:r>
+      </w:sdtContent>
+    </w:sdt>
+  </w:p>
+  <w:p>
+    <w:pPr>
+      <w:pStyle w:val="Header"/>
+    </w:pPr>
+  </w:p>
+</w:hdr>
+</file>
+
+<file path=word/header3.xml><?xml version="1.0" encoding="utf-8"?>
+<w:hdr xmlns:wpc="http://schemas.microsoft.com/office/word/2010/wordprocessingCanvas" xmlns:cx="http://schemas.microsoft.com/office/drawing/2014/chartex" xmlns:cx1="http://schemas.microsoft.com/office/drawing/2015/9/8/chartex" xmlns:cx2="http://schemas.microsoft.com/office/drawing/2015/10/21/chartex" xmlns:cx3="http://schemas.microsoft.com/office/drawing/2016/5/9/chartex" xmlns:cx4="http://schemas.microsoft.com/office/drawing/2016/5/10/chartex" xmlns:cx5="http://schemas.microsoft.com/office/drawing/2016/5/11/chartex" xmlns:cx6="http://schemas.microsoft.com/office/drawing/2016/5/12/chartex" xmlns:cx7="http://schemas.microsoft.com/office/drawing/2016/5/13/chartex" xmlns:cx8="http://schemas.microsoft.com/office/drawing/2016/5/14/chartex" xmlns:mc="http://schemas.openxmlformats.org/markup-compatibility/2006" xmlns:aink="http://schemas.microsoft.com/office/drawing/2016/ink" xmlns:am3d="http://schemas.microsoft.com/office/drawing/2017/model3d" xmlns:o="urn:schemas-microsoft-com:office:office" xmlns:r="http://schemas.openxmlformats.org/officeDocument/2006/relationships" xmlns:m="http://schemas.openxmlformats.org/officeDocument/2006/math" xmlns:v="urn:schemas-microsoft-com:vml" xmlns:wp14="http://schemas.microsoft.com/office/word/2010/wordprocessingDrawing" xmlns:wp="http://schemas.openxmlformats.org/drawingml/2006/wordprocessingDrawing" xmlns:w10="urn:schemas-microsoft-com:office:word" xmlns:w="http://schemas.openxmlformats.org/wordprocessingml/2006/main" xmlns:w14="http://schemas.microsoft.com/office/word/2010/wordml" xmlns:w15="http://schemas.microsoft.com/office/word/2012/wordml" xmlns:w16cex="http://schemas.microsoft.com/office/word/2018/wordml/cex" xmlns:w16cid="http://schemas.microsoft.com/office/word/2016/wordml/cid" xmlns:w16="http://schemas.microsoft.com/office/word/2018/wordml" xmlns:w16sdtdh="http://schemas.microsoft.com/office/word/2020/wordml/sdtdatahash" xmlns:w16se="http://schemas.microsoft.com/office/word/2015/wordml/symex" xmlns:wpg="http://schemas.microsoft.com/office/word/2010/wordprocessingGroup" xmlns:wpi="http://schemas.microsoft.com/office/word/2010/wordprocessingInk" xmlns:wne="http://schemas.microsoft.com/office/word/2006/wordml" xmlns:wps="http://schemas.microsoft.com/office/word/2010/wordprocessingShape" mc:Ignorable="w14 w15 w16se w16cid w16 w16cex w16sdtdh wp14">
+  <w:p>
+    <w:pPr>
+      <w:pStyle w:val="Header"/>
+    </w:pPr>
+  </w:p>
+</w:hdr>
 </file>
 
 <file path=word/numbering.xml><?xml version="1.0" encoding="utf-8"?>
@@ -5365,7 +5499,651 @@
     <w:basedOn w:val="DefaultParagraphFont"/>
     <w:rsid w:val="00CA4AB3"/>
   </w:style>
+  <w:style w:type="paragraph" w:styleId="Header">
+    <w:name w:val="header"/>
+    <w:basedOn w:val="Normal"/>
+    <w:link w:val="HeaderChar"/>
+    <w:uiPriority w:val="99"/>
+    <w:unhideWhenUsed/>
+    <w:rsid w:val="00CC7477"/>
+    <w:pPr>
+      <w:tabs>
+        <w:tab w:val="center" w:pos="4513"/>
+        <w:tab w:val="right" w:pos="9026"/>
+      </w:tabs>
+      <w:spacing w:after="0" w:line="240" w:lineRule="auto"/>
+    </w:pPr>
+  </w:style>
+  <w:style w:type="character" w:customStyle="1" w:styleId="HeaderChar">
+    <w:name w:val="Header Char"/>
+    <w:basedOn w:val="DefaultParagraphFont"/>
+    <w:link w:val="Header"/>
+    <w:uiPriority w:val="99"/>
+    <w:rsid w:val="00CC7477"/>
+  </w:style>
+  <w:style w:type="paragraph" w:styleId="Footer">
+    <w:name w:val="footer"/>
+    <w:basedOn w:val="Normal"/>
+    <w:link w:val="FooterChar"/>
+    <w:uiPriority w:val="99"/>
+    <w:unhideWhenUsed/>
+    <w:rsid w:val="00CC7477"/>
+    <w:pPr>
+      <w:tabs>
+        <w:tab w:val="center" w:pos="4513"/>
+        <w:tab w:val="right" w:pos="9026"/>
+      </w:tabs>
+      <w:spacing w:after="0" w:line="240" w:lineRule="auto"/>
+    </w:pPr>
+  </w:style>
+  <w:style w:type="character" w:customStyle="1" w:styleId="FooterChar">
+    <w:name w:val="Footer Char"/>
+    <w:basedOn w:val="DefaultParagraphFont"/>
+    <w:link w:val="Footer"/>
+    <w:uiPriority w:val="99"/>
+    <w:rsid w:val="00CC7477"/>
+  </w:style>
 </w:styles>
+</file>
+
+<file path=word/glossary/document.xml><?xml version="1.0" encoding="utf-8"?>
+<w:glossaryDocument xmlns:wpc="http://schemas.microsoft.com/office/word/2010/wordprocessingCanvas" xmlns:cx="http://schemas.microsoft.com/office/drawing/2014/chartex" xmlns:cx1="http://schemas.microsoft.com/office/drawing/2015/9/8/chartex" xmlns:cx2="http://schemas.microsoft.com/office/drawing/2015/10/21/chartex" xmlns:cx3="http://schemas.microsoft.com/office/drawing/2016/5/9/chartex" xmlns:cx4="http://schemas.microsoft.com/office/drawing/2016/5/10/chartex" xmlns:cx5="http://schemas.microsoft.com/office/drawing/2016/5/11/chartex" xmlns:cx6="http://schemas.microsoft.com/office/drawing/2016/5/12/chartex" xmlns:cx7="http://schemas.microsoft.com/office/drawing/2016/5/13/chartex" xmlns:cx8="http://schemas.microsoft.com/office/drawing/2016/5/14/chartex" xmlns:mc="http://schemas.openxmlformats.org/markup-compatibility/2006" xmlns:aink="http://schemas.microsoft.com/office/drawing/2016/ink" xmlns:am3d="http://schemas.microsoft.com/office/drawing/2017/model3d" xmlns:o="urn:schemas-microsoft-com:office:office" xmlns:r="http://schemas.openxmlformats.org/officeDocument/2006/relationships" xmlns:m="http://schemas.openxmlformats.org/officeDocument/2006/math" xmlns:v="urn:schemas-microsoft-com:vml" xmlns:wp14="http://schemas.microsoft.com/office/word/2010/wordprocessingDrawing" xmlns:wp="http://schemas.openxmlformats.org/drawingml/2006/wordprocessingDrawing" xmlns:w10="urn:schemas-microsoft-com:office:word" xmlns:w="http://schemas.openxmlformats.org/wordprocessingml/2006/main" xmlns:w14="http://schemas.microsoft.com/office/word/2010/wordml" xmlns:w15="http://schemas.microsoft.com/office/word/2012/wordml" xmlns:w16cex="http://schemas.microsoft.com/office/word/2018/wordml/cex" xmlns:w16cid="http://schemas.microsoft.com/office/word/2016/wordml/cid" xmlns:w16="http://schemas.microsoft.com/office/word/2018/wordml" xmlns:w16sdtdh="http://schemas.microsoft.com/office/word/2020/wordml/sdtdatahash" xmlns:w16se="http://schemas.microsoft.com/office/word/2015/wordml/symex" xmlns:wpg="http://schemas.microsoft.com/office/word/2010/wordprocessingGroup" xmlns:wpi="http://schemas.microsoft.com/office/word/2010/wordprocessingInk" xmlns:wne="http://schemas.microsoft.com/office/word/2006/wordml" xmlns:wps="http://schemas.microsoft.com/office/word/2010/wordprocessingShape" mc:Ignorable="w14 w15 w16se w16cid w16 w16cex w16sdtdh wp14">
+  <w:docParts>
+    <w:docPart>
+      <w:docPartPr>
+        <w:name w:val="B402F16A7B8A43A2B4D587BF3233DB7D"/>
+        <w:category>
+          <w:name w:val="General"/>
+          <w:gallery w:val="placeholder"/>
+        </w:category>
+        <w:types>
+          <w:type w:val="bbPlcHdr"/>
+        </w:types>
+        <w:behaviors>
+          <w:behavior w:val="content"/>
+        </w:behaviors>
+        <w:guid w:val="{BAAAA181-D7D4-42E4-9CB6-166384CC2F4A}"/>
+      </w:docPartPr>
+      <w:docPartBody>
+        <w:p>
+          <w:pPr>
+            <w:pStyle w:val="B402F16A7B8A43A2B4D587BF3233DB7D"/>
+          </w:pPr>
+          <w:r>
+            <w:rPr>
+              <w:color w:val="4472C4" w:themeColor="accent1"/>
+            </w:rPr>
+            <w:t>[Document title]</w:t>
+          </w:r>
+        </w:p>
+      </w:docPartBody>
+    </w:docPart>
+    <w:docPart>
+      <w:docPartPr>
+        <w:name w:val="EA38E8AF6D4841569DCD2BD4046A6183"/>
+        <w:category>
+          <w:name w:val="General"/>
+          <w:gallery w:val="placeholder"/>
+        </w:category>
+        <w:types>
+          <w:type w:val="bbPlcHdr"/>
+        </w:types>
+        <w:behaviors>
+          <w:behavior w:val="content"/>
+        </w:behaviors>
+        <w:guid w:val="{2E7D6A42-576A-4BEA-AD99-086480705F39}"/>
+      </w:docPartPr>
+      <w:docPartBody>
+        <w:p>
+          <w:pPr>
+            <w:pStyle w:val="EA38E8AF6D4841569DCD2BD4046A6183"/>
+          </w:pPr>
+          <w:r>
+            <w:t>[Author Name]</w:t>
+          </w:r>
+        </w:p>
+      </w:docPartBody>
+    </w:docPart>
+  </w:docParts>
+</w:glossaryDocument>
+</file>
+
+<file path=word/glossary/fontTable.xml><?xml version="1.0" encoding="utf-8"?>
+<w:fonts xmlns:mc="http://schemas.openxmlformats.org/markup-compatibility/2006" xmlns:r="http://schemas.openxmlformats.org/officeDocument/2006/relationships" xmlns:w="http://schemas.openxmlformats.org/wordprocessingml/2006/main" xmlns:w14="http://schemas.microsoft.com/office/word/2010/wordml" xmlns:w15="http://schemas.microsoft.com/office/word/2012/wordml" xmlns:w16cex="http://schemas.microsoft.com/office/word/2018/wordml/cex" xmlns:w16cid="http://schemas.microsoft.com/office/word/2016/wordml/cid" xmlns:w16="http://schemas.microsoft.com/office/word/2018/wordml" xmlns:w16sdtdh="http://schemas.microsoft.com/office/word/2020/wordml/sdtdatahash" xmlns:w16se="http://schemas.microsoft.com/office/word/2015/wordml/symex" mc:Ignorable="w14 w15 w16se w16cid w16 w16cex w16sdtdh">
+  <w:font w:name="Wingdings">
+    <w:panose1 w:val="05000000000000000000"/>
+    <w:charset w:val="02"/>
+    <w:family w:val="auto"/>
+    <w:pitch w:val="variable"/>
+    <w:sig w:usb0="00000000" w:usb1="10000000" w:usb2="00000000" w:usb3="00000000" w:csb0="80000000" w:csb1="00000000"/>
+  </w:font>
+  <w:font w:name="Times New Roman">
+    <w:panose1 w:val="02020603050405020304"/>
+    <w:charset w:val="00"/>
+    <w:family w:val="roman"/>
+    <w:pitch w:val="variable"/>
+    <w:sig w:usb0="E0002EFF" w:usb1="C000785B" w:usb2="00000009" w:usb3="00000000" w:csb0="000001FF" w:csb1="00000000"/>
+  </w:font>
+  <w:font w:name="Courier New">
+    <w:panose1 w:val="02070309020205020404"/>
+    <w:charset w:val="00"/>
+    <w:family w:val="modern"/>
+    <w:pitch w:val="fixed"/>
+    <w:sig w:usb0="E0002EFF" w:usb1="C0007843" w:usb2="00000009" w:usb3="00000000" w:csb0="000001FF" w:csb1="00000000"/>
+  </w:font>
+  <w:font w:name="Symbol">
+    <w:panose1 w:val="05050102010706020507"/>
+    <w:charset w:val="02"/>
+    <w:family w:val="roman"/>
+    <w:pitch w:val="variable"/>
+    <w:sig w:usb0="00000000" w:usb1="10000000" w:usb2="00000000" w:usb3="00000000" w:csb0="80000000" w:csb1="00000000"/>
+  </w:font>
+  <w:font w:name="Calibri">
+    <w:panose1 w:val="020F0502020204030204"/>
+    <w:charset w:val="00"/>
+    <w:family w:val="swiss"/>
+    <w:pitch w:val="variable"/>
+    <w:sig w:usb0="E4002EFF" w:usb1="C000247B" w:usb2="00000009" w:usb3="00000000" w:csb0="000001FF" w:csb1="00000000"/>
+  </w:font>
+  <w:font w:name="Calibri Light">
+    <w:panose1 w:val="020F0302020204030204"/>
+    <w:charset w:val="00"/>
+    <w:family w:val="swiss"/>
+    <w:pitch w:val="variable"/>
+    <w:sig w:usb0="E4002EFF" w:usb1="C000247B" w:usb2="00000009" w:usb3="00000000" w:csb0="000001FF" w:csb1="00000000"/>
+  </w:font>
+  <w:font w:name="Arial Black">
+    <w:panose1 w:val="020B0A04020102020204"/>
+    <w:charset w:val="00"/>
+    <w:family w:val="swiss"/>
+    <w:pitch w:val="variable"/>
+    <w:sig w:usb0="A00002AF" w:usb1="400078FB" w:usb2="00000000" w:usb3="00000000" w:csb0="0000009F" w:csb1="00000000"/>
+  </w:font>
+</w:fonts>
+</file>
+
+<file path=word/glossary/settings.xml><?xml version="1.0" encoding="utf-8"?>
+<w:settings xmlns:mc="http://schemas.openxmlformats.org/markup-compatibility/2006" xmlns:o="urn:schemas-microsoft-com:office:office" xmlns:r="http://schemas.openxmlformats.org/officeDocument/2006/relationships" xmlns:m="http://schemas.openxmlformats.org/officeDocument/2006/math" xmlns:v="urn:schemas-microsoft-com:vml" xmlns:w10="urn:schemas-microsoft-com:office:word" xmlns:w="http://schemas.openxmlformats.org/wordprocessingml/2006/main" xmlns:w14="http://schemas.microsoft.com/office/word/2010/wordml" xmlns:w15="http://schemas.microsoft.com/office/word/2012/wordml" xmlns:w16cex="http://schemas.microsoft.com/office/word/2018/wordml/cex" xmlns:w16cid="http://schemas.microsoft.com/office/word/2016/wordml/cid" xmlns:w16="http://schemas.microsoft.com/office/word/2018/wordml" xmlns:w16sdtdh="http://schemas.microsoft.com/office/word/2020/wordml/sdtdatahash" xmlns:w16se="http://schemas.microsoft.com/office/word/2015/wordml/symex" xmlns:sl="http://schemas.openxmlformats.org/schemaLibrary/2006/main" mc:Ignorable="w14 w15 w16se w16cid w16 w16cex w16sdtdh">
+  <w:view w:val="normal"/>
+  <w:defaultTabStop w:val="720"/>
+  <w:characterSpacingControl w:val="doNotCompress"/>
+  <w:compat>
+    <w:useFELayout/>
+    <w:compatSetting w:name="compatibilityMode" w:uri="http://schemas.microsoft.com/office/word" w:val="15"/>
+    <w:compatSetting w:name="overrideTableStyleFontSizeAndJustification" w:uri="http://schemas.microsoft.com/office/word" w:val="1"/>
+    <w:compatSetting w:name="enableOpenTypeFeatures" w:uri="http://schemas.microsoft.com/office/word" w:val="1"/>
+    <w:compatSetting w:name="doNotFlipMirrorIndents" w:uri="http://schemas.microsoft.com/office/word" w:val="1"/>
+    <w:compatSetting w:name="differentiateMultirowTableHeaders" w:uri="http://schemas.microsoft.com/office/word" w:val="1"/>
+    <w:compatSetting w:name="useWord2013TrackBottomHyphenation" w:uri="http://schemas.microsoft.com/office/word" w:val="0"/>
+  </w:compat>
+  <w:rsids>
+    <w:rsidRoot w:val="0057338C"/>
+    <w:rsid w:val="00214B25"/>
+    <w:rsid w:val="0057338C"/>
+  </w:rsids>
+  <m:mathPr>
+    <m:mathFont m:val="Cambria Math"/>
+    <m:brkBin m:val="before"/>
+    <m:brkBinSub m:val="--"/>
+    <m:smallFrac m:val="0"/>
+    <m:dispDef/>
+    <m:lMargin m:val="0"/>
+    <m:rMargin m:val="0"/>
+    <m:defJc m:val="centerGroup"/>
+    <m:wrapIndent m:val="1440"/>
+    <m:intLim m:val="subSup"/>
+    <m:naryLim m:val="undOvr"/>
+  </m:mathPr>
+  <w:themeFontLang w:val="en-IN"/>
+  <w:clrSchemeMapping w:bg1="light1" w:t1="dark1" w:bg2="light2" w:t2="dark2" w:accent1="accent1" w:accent2="accent2" w:accent3="accent3" w:accent4="accent4" w:accent5="accent5" w:accent6="accent6" w:hyperlink="hyperlink" w:followedHyperlink="followedHyperlink"/>
+  <w:decimalSymbol w:val="."/>
+  <w:listSeparator w:val=","/>
+  <w15:chartTrackingRefBased/>
+</w:settings>
+</file>
+
+<file path=word/glossary/styles.xml><?xml version="1.0" encoding="utf-8"?>
+<w:styles xmlns:mc="http://schemas.openxmlformats.org/markup-compatibility/2006" xmlns:r="http://schemas.openxmlformats.org/officeDocument/2006/relationships" xmlns:w="http://schemas.openxmlformats.org/wordprocessingml/2006/main" xmlns:w14="http://schemas.microsoft.com/office/word/2010/wordml" xmlns:w15="http://schemas.microsoft.com/office/word/2012/wordml" xmlns:w16cex="http://schemas.microsoft.com/office/word/2018/wordml/cex" xmlns:w16cid="http://schemas.microsoft.com/office/word/2016/wordml/cid" xmlns:w16="http://schemas.microsoft.com/office/word/2018/wordml" xmlns:w16sdtdh="http://schemas.microsoft.com/office/word/2020/wordml/sdtdatahash" xmlns:w16se="http://schemas.microsoft.com/office/word/2015/wordml/symex" mc:Ignorable="w14 w15 w16se w16cid w16 w16cex w16sdtdh">
+  <w:docDefaults>
+    <w:rPrDefault>
+      <w:rPr>
+        <w:rFonts w:asciiTheme="minorHAnsi" w:eastAsiaTheme="minorEastAsia" w:hAnsiTheme="minorHAnsi" w:cstheme="minorBidi"/>
+        <w:sz w:val="22"/>
+        <w:szCs w:val="22"/>
+        <w:lang w:val="en-IN" w:eastAsia="en-IN" w:bidi="ar-SA"/>
+      </w:rPr>
+    </w:rPrDefault>
+    <w:pPrDefault>
+      <w:pPr>
+        <w:spacing w:after="160" w:line="259" w:lineRule="auto"/>
+      </w:pPr>
+    </w:pPrDefault>
+  </w:docDefaults>
+  <w:latentStyles w:defLockedState="0" w:defUIPriority="99" w:defSemiHidden="0" w:defUnhideWhenUsed="0" w:defQFormat="0" w:count="376">
+    <w:lsdException w:name="Normal" w:uiPriority="0" w:qFormat="1"/>
+    <w:lsdException w:name="heading 1" w:uiPriority="9" w:qFormat="1"/>
+    <w:lsdException w:name="heading 2" w:semiHidden="1" w:uiPriority="9" w:unhideWhenUsed="1" w:qFormat="1"/>
+    <w:lsdException w:name="heading 3" w:semiHidden="1" w:uiPriority="9" w:unhideWhenUsed="1" w:qFormat="1"/>
+    <w:lsdException w:name="heading 4" w:semiHidden="1" w:uiPriority="9" w:unhideWhenUsed="1" w:qFormat="1"/>
+    <w:lsdException w:name="heading 5" w:semiHidden="1" w:uiPriority="9" w:unhideWhenUsed="1" w:qFormat="1"/>
+    <w:lsdException w:name="heading 6" w:semiHidden="1" w:uiPriority="9" w:unhideWhenUsed="1" w:qFormat="1"/>
+    <w:lsdException w:name="heading 7" w:semiHidden="1" w:uiPriority="9" w:unhideWhenUsed="1" w:qFormat="1"/>
+    <w:lsdException w:name="heading 8" w:semiHidden="1" w:uiPriority="9" w:unhideWhenUsed="1" w:qFormat="1"/>
+    <w:lsdException w:name="heading 9" w:semiHidden="1" w:uiPriority="9" w:unhideWhenUsed="1" w:qFormat="1"/>
+    <w:lsdException w:name="index 1" w:semiHidden="1" w:unhideWhenUsed="1"/>
+    <w:lsdException w:name="index 2" w:semiHidden="1" w:unhideWhenUsed="1"/>
+    <w:lsdException w:name="index 3" w:semiHidden="1" w:unhideWhenUsed="1"/>
+    <w:lsdException w:name="index 4" w:semiHidden="1" w:unhideWhenUsed="1"/>
+    <w:lsdException w:name="index 5" w:semiHidden="1" w:unhideWhenUsed="1"/>
+    <w:lsdException w:name="index 6" w:semiHidden="1" w:unhideWhenUsed="1"/>
+    <w:lsdException w:name="index 7" w:semiHidden="1" w:unhideWhenUsed="1"/>
+    <w:lsdException w:name="index 8" w:semiHidden="1" w:unhideWhenUsed="1"/>
+    <w:lsdException w:name="index 9" w:semiHidden="1" w:unhideWhenUsed="1"/>
+    <w:lsdException w:name="toc 1" w:semiHidden="1" w:uiPriority="39" w:unhideWhenUsed="1"/>
+    <w:lsdException w:name="toc 2" w:semiHidden="1" w:uiPriority="39" w:unhideWhenUsed="1"/>
+    <w:lsdException w:name="toc 3" w:semiHidden="1" w:uiPriority="39" w:unhideWhenUsed="1"/>
+    <w:lsdException w:name="toc 4" w:semiHidden="1" w:uiPriority="39" w:unhideWhenUsed="1"/>
+    <w:lsdException w:name="toc 5" w:semiHidden="1" w:uiPriority="39" w:unhideWhenUsed="1"/>
+    <w:lsdException w:name="toc 6" w:semiHidden="1" w:uiPriority="39" w:unhideWhenUsed="1"/>
+    <w:lsdException w:name="toc 7" w:semiHidden="1" w:uiPriority="39" w:unhideWhenUsed="1"/>
+    <w:lsdException w:name="toc 8" w:semiHidden="1" w:uiPriority="39" w:unhideWhenUsed="1"/>
+    <w:lsdException w:name="toc 9" w:semiHidden="1" w:uiPriority="39" w:unhideWhenUsed="1"/>
+    <w:lsdException w:name="Normal Indent" w:semiHidden="1" w:unhideWhenUsed="1"/>
+    <w:lsdException w:name="footnote text" w:semiHidden="1" w:unhideWhenUsed="1"/>
+    <w:lsdException w:name="annotation text" w:semiHidden="1" w:unhideWhenUsed="1"/>
+    <w:lsdException w:name="header" w:semiHidden="1" w:unhideWhenUsed="1"/>
+    <w:lsdException w:name="footer" w:semiHidden="1" w:unhideWhenUsed="1"/>
+    <w:lsdException w:name="index heading" w:semiHidden="1" w:unhideWhenUsed="1"/>
+    <w:lsdException w:name="caption" w:semiHidden="1" w:uiPriority="35" w:unhideWhenUsed="1" w:qFormat="1"/>
+    <w:lsdException w:name="table of figures" w:semiHidden="1" w:unhideWhenUsed="1"/>
+    <w:lsdException w:name="envelope address" w:semiHidden="1" w:unhideWhenUsed="1"/>
+    <w:lsdException w:name="envelope return" w:semiHidden="1" w:unhideWhenUsed="1"/>
+    <w:lsdException w:name="footnote reference" w:semiHidden="1" w:unhideWhenUsed="1"/>
+    <w:lsdException w:name="annotation reference" w:semiHidden="1" w:unhideWhenUsed="1"/>
+    <w:lsdException w:name="line number" w:semiHidden="1" w:unhideWhenUsed="1"/>
+    <w:lsdException w:name="page number" w:semiHidden="1" w:unhideWhenUsed="1"/>
+    <w:lsdException w:name="endnote reference" w:semiHidden="1" w:unhideWhenUsed="1"/>
+    <w:lsdException w:name="endnote text" w:semiHidden="1" w:unhideWhenUsed="1"/>
+    <w:lsdException w:name="table of authorities" w:semiHidden="1" w:unhideWhenUsed="1"/>
+    <w:lsdException w:name="macro" w:semiHidden="1" w:unhideWhenUsed="1"/>
+    <w:lsdException w:name="toa heading" w:semiHidden="1" w:unhideWhenUsed="1"/>
+    <w:lsdException w:name="List" w:semiHidden="1" w:unhideWhenUsed="1"/>
+    <w:lsdException w:name="List Bullet" w:semiHidden="1" w:unhideWhenUsed="1"/>
+    <w:lsdException w:name="List Number" w:semiHidden="1" w:unhideWhenUsed="1"/>
+    <w:lsdException w:name="List 2" w:semiHidden="1" w:unhideWhenUsed="1"/>
+    <w:lsdException w:name="List 3" w:semiHidden="1" w:unhideWhenUsed="1"/>
+    <w:lsdException w:name="List 4" w:semiHidden="1" w:unhideWhenUsed="1"/>
+    <w:lsdException w:name="List 5" w:semiHidden="1" w:unhideWhenUsed="1"/>
+    <w:lsdException w:name="List Bullet 2" w:semiHidden="1" w:unhideWhenUsed="1"/>
+    <w:lsdException w:name="List Bullet 3" w:semiHidden="1" w:unhideWhenUsed="1"/>
+    <w:lsdException w:name="List Bullet 4" w:semiHidden="1" w:unhideWhenUsed="1"/>
+    <w:lsdException w:name="List Bullet 5" w:semiHidden="1" w:unhideWhenUsed="1"/>
+    <w:lsdException w:name="List Number 2" w:semiHidden="1" w:unhideWhenUsed="1"/>
+    <w:lsdException w:name="List Number 3" w:semiHidden="1" w:unhideWhenUsed="1"/>
+    <w:lsdException w:name="List Number 4" w:semiHidden="1" w:unhideWhenUsed="1"/>
+    <w:lsdException w:name="List Number 5" w:semiHidden="1" w:unhideWhenUsed="1"/>
+    <w:lsdException w:name="Title" w:uiPriority="10" w:qFormat="1"/>
+    <w:lsdException w:name="Closing" w:semiHidden="1" w:unhideWhenUsed="1"/>
+    <w:lsdException w:name="Signature" w:semiHidden="1" w:unhideWhenUsed="1"/>
+    <w:lsdException w:name="Default Paragraph Font" w:semiHidden="1" w:uiPriority="1" w:unhideWhenUsed="1"/>
+    <w:lsdException w:name="Body Text" w:semiHidden="1" w:unhideWhenUsed="1"/>
+    <w:lsdException w:name="Body Text Indent" w:semiHidden="1" w:unhideWhenUsed="1"/>
+    <w:lsdException w:name="List Continue" w:semiHidden="1" w:unhideWhenUsed="1"/>
+    <w:lsdException w:name="List Continue 2" w:semiHidden="1" w:unhideWhenUsed="1"/>
+    <w:lsdException w:name="List Continue 3" w:semiHidden="1" w:unhideWhenUsed="1"/>
+    <w:lsdException w:name="List Continue 4" w:semiHidden="1" w:unhideWhenUsed="1"/>
+    <w:lsdException w:name="List Continue 5" w:semiHidden="1" w:unhideWhenUsed="1"/>
+    <w:lsdException w:name="Message Header" w:semiHidden="1" w:unhideWhenUsed="1"/>
+    <w:lsdException w:name="Subtitle" w:uiPriority="11" w:qFormat="1"/>
+    <w:lsdException w:name="Salutation" w:semiHidden="1" w:unhideWhenUsed="1"/>
+    <w:lsdException w:name="Date" w:semiHidden="1" w:unhideWhenUsed="1"/>
+    <w:lsdException w:name="Body Text First Indent" w:semiHidden="1" w:unhideWhenUsed="1"/>
+    <w:lsdException w:name="Body Text First Indent 2" w:semiHidden="1" w:unhideWhenUsed="1"/>
+    <w:lsdException w:name="Note Heading" w:semiHidden="1" w:unhideWhenUsed="1"/>
+    <w:lsdException w:name="Body Text 2" w:semiHidden="1" w:unhideWhenUsed="1"/>
+    <w:lsdException w:name="Body Text 3" w:semiHidden="1" w:unhideWhenUsed="1"/>
+    <w:lsdException w:name="Body Text Indent 2" w:semiHidden="1" w:unhideWhenUsed="1"/>
+    <w:lsdException w:name="Body Text Indent 3" w:semiHidden="1" w:unhideWhenUsed="1"/>
+    <w:lsdException w:name="Block Text" w:semiHidden="1" w:unhideWhenUsed="1"/>
+    <w:lsdException w:name="Hyperlink" w:semiHidden="1" w:unhideWhenUsed="1"/>
+    <w:lsdException w:name="FollowedHyperlink" w:semiHidden="1" w:unhideWhenUsed="1"/>
+    <w:lsdException w:name="Strong" w:uiPriority="22" w:qFormat="1"/>
+    <w:lsdException w:name="Emphasis" w:uiPriority="20" w:qFormat="1"/>
+    <w:lsdException w:name="Document Map" w:semiHidden="1" w:unhideWhenUsed="1"/>
+    <w:lsdException w:name="Plain Text" w:semiHidden="1" w:unhideWhenUsed="1"/>
+    <w:lsdException w:name="E-mail Signature" w:semiHidden="1" w:unhideWhenUsed="1"/>
+    <w:lsdException w:name="HTML Top of Form" w:semiHidden="1" w:unhideWhenUsed="1"/>
+    <w:lsdException w:name="HTML Bottom of Form" w:semiHidden="1" w:unhideWhenUsed="1"/>
+    <w:lsdException w:name="Normal (Web)" w:semiHidden="1" w:unhideWhenUsed="1"/>
+    <w:lsdException w:name="HTML Acronym" w:semiHidden="1" w:unhideWhenUsed="1"/>
+    <w:lsdException w:name="HTML Address" w:semiHidden="1" w:unhideWhenUsed="1"/>
+    <w:lsdException w:name="HTML Cite" w:semiHidden="1" w:unhideWhenUsed="1"/>
+    <w:lsdException w:name="HTML Code" w:semiHidden="1" w:unhideWhenUsed="1"/>
+    <w:lsdException w:name="HTML Definition" w:semiHidden="1" w:unhideWhenUsed="1"/>
+    <w:lsdException w:name="HTML Keyboard" w:semiHidden="1" w:unhideWhenUsed="1"/>
+    <w:lsdException w:name="HTML Preformatted" w:semiHidden="1" w:unhideWhenUsed="1"/>
+    <w:lsdException w:name="HTML Sample" w:semiHidden="1" w:unhideWhenUsed="1"/>
+    <w:lsdException w:name="HTML Typewriter" w:semiHidden="1" w:unhideWhenUsed="1"/>
+    <w:lsdException w:name="HTML Variable" w:semiHidden="1" w:unhideWhenUsed="1"/>
+    <w:lsdException w:name="Normal Table" w:semiHidden="1" w:unhideWhenUsed="1"/>
+    <w:lsdException w:name="annotation subject" w:semiHidden="1" w:unhideWhenUsed="1"/>
+    <w:lsdException w:name="No List" w:semiHidden="1" w:unhideWhenUsed="1"/>
+    <w:lsdException w:name="Outline List 1" w:semiHidden="1" w:unhideWhenUsed="1"/>
+    <w:lsdException w:name="Outline List 2" w:semiHidden="1" w:unhideWhenUsed="1"/>
+    <w:lsdException w:name="Outline List 3" w:semiHidden="1" w:unhideWhenUsed="1"/>
+    <w:lsdException w:name="Table Simple 1" w:semiHidden="1" w:unhideWhenUsed="1"/>
+    <w:lsdException w:name="Table Simple 2" w:semiHidden="1" w:unhideWhenUsed="1"/>
+    <w:lsdException w:name="Table Simple 3" w:semiHidden="1" w:unhideWhenUsed="1"/>
+    <w:lsdException w:name="Table Classic 1" w:semiHidden="1" w:unhideWhenUsed="1"/>
+    <w:lsdException w:name="Table Classic 2" w:semiHidden="1" w:unhideWhenUsed="1"/>
+    <w:lsdException w:name="Table Classic 3" w:semiHidden="1" w:unhideWhenUsed="1"/>
+    <w:lsdException w:name="Table Classic 4" w:semiHidden="1" w:unhideWhenUsed="1"/>
+    <w:lsdException w:name="Table Colorful 1" w:semiHidden="1" w:unhideWhenUsed="1"/>
+    <w:lsdException w:name="Table Colorful 2" w:semiHidden="1" w:unhideWhenUsed="1"/>
+    <w:lsdException w:name="Table Colorful 3" w:semiHidden="1" w:unhideWhenUsed="1"/>
+    <w:lsdException w:name="Table Columns 1" w:semiHidden="1" w:unhideWhenUsed="1"/>
+    <w:lsdException w:name="Table Columns 2" w:semiHidden="1" w:unhideWhenUsed="1"/>
+    <w:lsdException w:name="Table Columns 3" w:semiHidden="1" w:unhideWhenUsed="1"/>
+    <w:lsdException w:name="Table Columns 4" w:semiHidden="1" w:unhideWhenUsed="1"/>
+    <w:lsdException w:name="Table Columns 5" w:semiHidden="1" w:unhideWhenUsed="1"/>
+    <w:lsdException w:name="Table Grid 1" w:semiHidden="1" w:unhideWhenUsed="1"/>
+    <w:lsdException w:name="Table Grid 2" w:semiHidden="1" w:unhideWhenUsed="1"/>
+    <w:lsdException w:name="Table Grid 3" w:semiHidden="1" w:unhideWhenUsed="1"/>
+    <w:lsdException w:name="Table Grid 4" w:semiHidden="1" w:unhideWhenUsed="1"/>
+    <w:lsdException w:name="Table Grid 5" w:semiHidden="1" w:unhideWhenUsed="1"/>
+    <w:lsdException w:name="Table Grid 6" w:semiHidden="1" w:unhideWhenUsed="1"/>
+    <w:lsdException w:name="Table Grid 7" w:semiHidden="1" w:unhideWhenUsed="1"/>
+    <w:lsdException w:name="Table Grid 8" w:semiHidden="1" w:unhideWhenUsed="1"/>
+    <w:lsdException w:name="Table List 1" w:semiHidden="1" w:unhideWhenUsed="1"/>
+    <w:lsdException w:name="Table List 2" w:semiHidden="1" w:unhideWhenUsed="1"/>
+    <w:lsdException w:name="Table List 3" w:semiHidden="1" w:unhideWhenUsed="1"/>
+    <w:lsdException w:name="Table List 4" w:semiHidden="1" w:unhideWhenUsed="1"/>
+    <w:lsdException w:name="Table List 5" w:semiHidden="1" w:unhideWhenUsed="1"/>
+    <w:lsdException w:name="Table List 6" w:semiHidden="1" w:unhideWhenUsed="1"/>
+    <w:lsdException w:name="Table List 7" w:semiHidden="1" w:unhideWhenUsed="1"/>
+    <w:lsdException w:name="Table List 8" w:semiHidden="1" w:unhideWhenUsed="1"/>
+    <w:lsdException w:name="Table 3D effects 1" w:semiHidden="1" w:unhideWhenUsed="1"/>
+    <w:lsdException w:name="Table 3D effects 2" w:semiHidden="1" w:unhideWhenUsed="1"/>
+    <w:lsdException w:name="Table 3D effects 3" w:semiHidden="1" w:unhideWhenUsed="1"/>
+    <w:lsdException w:name="Table Contemporary" w:semiHidden="1" w:unhideWhenUsed="1"/>
+    <w:lsdException w:name="Table Elegant" w:semiHidden="1" w:unhideWhenUsed="1"/>
+    <w:lsdException w:name="Table Professional" w:semiHidden="1" w:unhideWhenUsed="1"/>
+    <w:lsdException w:name="Table Subtle 1" w:semiHidden="1" w:unhideWhenUsed="1"/>
+    <w:lsdException w:name="Table Subtle 2" w:semiHidden="1" w:unhideWhenUsed="1"/>
+    <w:lsdException w:name="Table Web 1" w:semiHidden="1" w:unhideWhenUsed="1"/>
+    <w:lsdException w:name="Table Web 2" w:semiHidden="1" w:unhideWhenUsed="1"/>
+    <w:lsdException w:name="Table Web 3" w:semiHidden="1" w:unhideWhenUsed="1"/>
+    <w:lsdException w:name="Balloon Text" w:semiHidden="1" w:unhideWhenUsed="1"/>
+    <w:lsdException w:name="Table Grid" w:uiPriority="39"/>
+    <w:lsdException w:name="Table Theme" w:semiHidden="1" w:unhideWhenUsed="1"/>
+    <w:lsdException w:name="Placeholder Text" w:semiHidden="1"/>
+    <w:lsdException w:name="No Spacing" w:uiPriority="1" w:qFormat="1"/>
+    <w:lsdException w:name="Light Shading" w:uiPriority="60"/>
+    <w:lsdException w:name="Light List" w:uiPriority="61"/>
+    <w:lsdException w:name="Light Grid" w:uiPriority="62"/>
+    <w:lsdException w:name="Medium Shading 1" w:uiPriority="63"/>
+    <w:lsdException w:name="Medium Shading 2" w:uiPriority="64"/>
+    <w:lsdException w:name="Medium List 1" w:uiPriority="65"/>
+    <w:lsdException w:name="Medium List 2" w:uiPriority="66"/>
+    <w:lsdException w:name="Medium Grid 1" w:uiPriority="67"/>
+    <w:lsdException w:name="Medium Grid 2" w:uiPriority="68"/>
+    <w:lsdException w:name="Medium Grid 3" w:uiPriority="69"/>
+    <w:lsdException w:name="Dark List" w:uiPriority="70"/>
+    <w:lsdException w:name="Colorful Shading" w:uiPriority="71"/>
+    <w:lsdException w:name="Colorful List" w:uiPriority="72"/>
+    <w:lsdException w:name="Colorful Grid" w:uiPriority="73"/>
+    <w:lsdException w:name="Light Shading Accent 1" w:uiPriority="60"/>
+    <w:lsdException w:name="Light List Accent 1" w:uiPriority="61"/>
+    <w:lsdException w:name="Light Grid Accent 1" w:uiPriority="62"/>
+    <w:lsdException w:name="Medium Shading 1 Accent 1" w:uiPriority="63"/>
+    <w:lsdException w:name="Medium Shading 2 Accent 1" w:uiPriority="64"/>
+    <w:lsdException w:name="Medium List 1 Accent 1" w:uiPriority="65"/>
+    <w:lsdException w:name="Revision" w:semiHidden="1"/>
+    <w:lsdException w:name="List Paragraph" w:uiPriority="34" w:qFormat="1"/>
+    <w:lsdException w:name="Quote" w:uiPriority="29" w:qFormat="1"/>
+    <w:lsdException w:name="Intense Quote" w:uiPriority="30" w:qFormat="1"/>
+    <w:lsdException w:name="Medium List 2 Accent 1" w:uiPriority="66"/>
+    <w:lsdException w:name="Medium Grid 1 Accent 1" w:uiPriority="67"/>
+    <w:lsdException w:name="Medium Grid 2 Accent 1" w:uiPriority="68"/>
+    <w:lsdException w:name="Medium Grid 3 Accent 1" w:uiPriority="69"/>
+    <w:lsdException w:name="Dark List Accent 1" w:uiPriority="70"/>
+    <w:lsdException w:name="Colorful Shading Accent 1" w:uiPriority="71"/>
+    <w:lsdException w:name="Colorful List Accent 1" w:uiPriority="72"/>
+    <w:lsdException w:name="Colorful Grid Accent 1" w:uiPriority="73"/>
+    <w:lsdException w:name="Light Shading Accent 2" w:uiPriority="60"/>
+    <w:lsdException w:name="Light List Accent 2" w:uiPriority="61"/>
+    <w:lsdException w:name="Light Grid Accent 2" w:uiPriority="62"/>
+    <w:lsdException w:name="Medium Shading 1 Accent 2" w:uiPriority="63"/>
+    <w:lsdException w:name="Medium Shading 2 Accent 2" w:uiPriority="64"/>
+    <w:lsdException w:name="Medium List 1 Accent 2" w:uiPriority="65"/>
+    <w:lsdException w:name="Medium List 2 Accent 2" w:uiPriority="66"/>
+    <w:lsdException w:name="Medium Grid 1 Accent 2" w:uiPriority="67"/>
+    <w:lsdException w:name="Medium Grid 2 Accent 2" w:uiPriority="68"/>
+    <w:lsdException w:name="Medium Grid 3 Accent 2" w:uiPriority="69"/>
+    <w:lsdException w:name="Dark List Accent 2" w:uiPriority="70"/>
+    <w:lsdException w:name="Colorful Shading Accent 2" w:uiPriority="71"/>
+    <w:lsdException w:name="Colorful List Accent 2" w:uiPriority="72"/>
+    <w:lsdException w:name="Colorful Grid Accent 2" w:uiPriority="73"/>
+    <w:lsdException w:name="Light Shading Accent 3" w:uiPriority="60"/>
+    <w:lsdException w:name="Light List Accent 3" w:uiPriority="61"/>
+    <w:lsdException w:name="Light Grid Accent 3" w:uiPriority="62"/>
+    <w:lsdException w:name="Medium Shading 1 Accent 3" w:uiPriority="63"/>
+    <w:lsdException w:name="Medium Shading 2 Accent 3" w:uiPriority="64"/>
+    <w:lsdException w:name="Medium List 1 Accent 3" w:uiPriority="65"/>
+    <w:lsdException w:name="Medium List 2 Accent 3" w:uiPriority="66"/>
+    <w:lsdException w:name="Medium Grid 1 Accent 3" w:uiPriority="67"/>
+    <w:lsdException w:name="Medium Grid 2 Accent 3" w:uiPriority="68"/>
+    <w:lsdException w:name="Medium Grid 3 Accent 3" w:uiPriority="69"/>
+    <w:lsdException w:name="Dark List Accent 3" w:uiPriority="70"/>
+    <w:lsdException w:name="Colorful Shading Accent 3" w:uiPriority="71"/>
+    <w:lsdException w:name="Colorful List Accent 3" w:uiPriority="72"/>
+    <w:lsdException w:name="Colorful Grid Accent 3" w:uiPriority="73"/>
+    <w:lsdException w:name="Light Shading Accent 4" w:uiPriority="60"/>
+    <w:lsdException w:name="Light List Accent 4" w:uiPriority="61"/>
+    <w:lsdException w:name="Light Grid Accent 4" w:uiPriority="62"/>
+    <w:lsdException w:name="Medium Shading 1 Accent 4" w:uiPriority="63"/>
+    <w:lsdException w:name="Medium Shading 2 Accent 4" w:uiPriority="64"/>
+    <w:lsdException w:name="Medium List 1 Accent 4" w:uiPriority="65"/>
+    <w:lsdException w:name="Medium List 2 Accent 4" w:uiPriority="66"/>
+    <w:lsdException w:name="Medium Grid 1 Accent 4" w:uiPriority="67"/>
+    <w:lsdException w:name="Medium Grid 2 Accent 4" w:uiPriority="68"/>
+    <w:lsdException w:name="Medium Grid 3 Accent 4" w:uiPriority="69"/>
+    <w:lsdException w:name="Dark List Accent 4" w:uiPriority="70"/>
+    <w:lsdException w:name="Colorful Shading Accent 4" w:uiPriority="71"/>
+    <w:lsdException w:name="Colorful List Accent 4" w:uiPriority="72"/>
+    <w:lsdException w:name="Colorful Grid Accent 4" w:uiPriority="73"/>
+    <w:lsdException w:name="Light Shading Accent 5" w:uiPriority="60"/>
+    <w:lsdException w:name="Light List Accent 5" w:uiPriority="61"/>
+    <w:lsdException w:name="Light Grid Accent 5" w:uiPriority="62"/>
+    <w:lsdException w:name="Medium Shading 1 Accent 5" w:uiPriority="63"/>
+    <w:lsdException w:name="Medium Shading 2 Accent 5" w:uiPriority="64"/>
+    <w:lsdException w:name="Medium List 1 Accent 5" w:uiPriority="65"/>
+    <w:lsdException w:name="Medium List 2 Accent 5" w:uiPriority="66"/>
+    <w:lsdException w:name="Medium Grid 1 Accent 5" w:uiPriority="67"/>
+    <w:lsdException w:name="Medium Grid 2 Accent 5" w:uiPriority="68"/>
+    <w:lsdException w:name="Medium Grid 3 Accent 5" w:uiPriority="69"/>
+    <w:lsdException w:name="Dark List Accent 5" w:uiPriority="70"/>
+    <w:lsdException w:name="Colorful Shading Accent 5" w:uiPriority="71"/>
+    <w:lsdException w:name="Colorful List Accent 5" w:uiPriority="72"/>
+    <w:lsdException w:name="Colorful Grid Accent 5" w:uiPriority="73"/>
+    <w:lsdException w:name="Light Shading Accent 6" w:uiPriority="60"/>
+    <w:lsdException w:name="Light List Accent 6" w:uiPriority="61"/>
+    <w:lsdException w:name="Light Grid Accent 6" w:uiPriority="62"/>
+    <w:lsdException w:name="Medium Shading 1 Accent 6" w:uiPriority="63"/>
+    <w:lsdException w:name="Medium Shading 2 Accent 6" w:uiPriority="64"/>
+    <w:lsdException w:name="Medium List 1 Accent 6" w:uiPriority="65"/>
+    <w:lsdException w:name="Medium List 2 Accent 6" w:uiPriority="66"/>
+    <w:lsdException w:name="Medium Grid 1 Accent 6" w:uiPriority="67"/>
+    <w:lsdException w:name="Medium Grid 2 Accent 6" w:uiPriority="68"/>
+    <w:lsdException w:name="Medium Grid 3 Accent 6" w:uiPriority="69"/>
+    <w:lsdException w:name="Dark List Accent 6" w:uiPriority="70"/>
+    <w:lsdException w:name="Colorful Shading Accent 6" w:uiPriority="71"/>
+    <w:lsdException w:name="Colorful List Accent 6" w:uiPriority="72"/>
+    <w:lsdException w:name="Colorful Grid Accent 6" w:uiPriority="73"/>
+    <w:lsdException w:name="Subtle Emphasis" w:uiPriority="19" w:qFormat="1"/>
+    <w:lsdException w:name="Intense Emphasis" w:uiPriority="21" w:qFormat="1"/>
+    <w:lsdException w:name="Subtle Reference" w:uiPriority="31" w:qFormat="1"/>
+    <w:lsdException w:name="Intense Reference" w:uiPriority="32" w:qFormat="1"/>
+    <w:lsdException w:name="Book Title" w:uiPriority="33" w:qFormat="1"/>
+    <w:lsdException w:name="Bibliography" w:semiHidden="1" w:uiPriority="37" w:unhideWhenUsed="1"/>
+    <w:lsdException w:name="TOC Heading" w:semiHidden="1" w:uiPriority="39" w:unhideWhenUsed="1" w:qFormat="1"/>
+    <w:lsdException w:name="Plain Table 1" w:uiPriority="41"/>
+    <w:lsdException w:name="Plain Table 2" w:uiPriority="42"/>
+    <w:lsdException w:name="Plain Table 3" w:uiPriority="43"/>
+    <w:lsdException w:name="Plain Table 4" w:uiPriority="44"/>
+    <w:lsdException w:name="Plain Table 5" w:uiPriority="45"/>
+    <w:lsdException w:name="Grid Table Light" w:uiPriority="40"/>
+    <w:lsdException w:name="Grid Table 1 Light" w:uiPriority="46"/>
+    <w:lsdException w:name="Grid Table 2" w:uiPriority="47"/>
+    <w:lsdException w:name="Grid Table 3" w:uiPriority="48"/>
+    <w:lsdException w:name="Grid Table 4" w:uiPriority="49"/>
+    <w:lsdException w:name="Grid Table 5 Dark" w:uiPriority="50"/>
+    <w:lsdException w:name="Grid Table 6 Colorful" w:uiPriority="51"/>
+    <w:lsdException w:name="Grid Table 7 Colorful" w:uiPriority="52"/>
+    <w:lsdException w:name="Grid Table 1 Light Accent 1" w:uiPriority="46"/>
+    <w:lsdException w:name="Grid Table 2 Accent 1" w:uiPriority="47"/>
+    <w:lsdException w:name="Grid Table 3 Accent 1" w:uiPriority="48"/>
+    <w:lsdException w:name="Grid Table 4 Accent 1" w:uiPriority="49"/>
+    <w:lsdException w:name="Grid Table 5 Dark Accent 1" w:uiPriority="50"/>
+    <w:lsdException w:name="Grid Table 6 Colorful Accent 1" w:uiPriority="51"/>
+    <w:lsdException w:name="Grid Table 7 Colorful Accent 1" w:uiPriority="52"/>
+    <w:lsdException w:name="Grid Table 1 Light Accent 2" w:uiPriority="46"/>
+    <w:lsdException w:name="Grid Table 2 Accent 2" w:uiPriority="47"/>
+    <w:lsdException w:name="Grid Table 3 Accent 2" w:uiPriority="48"/>
+    <w:lsdException w:name="Grid Table 4 Accent 2" w:uiPriority="49"/>
+    <w:lsdException w:name="Grid Table 5 Dark Accent 2" w:uiPriority="50"/>
+    <w:lsdException w:name="Grid Table 6 Colorful Accent 2" w:uiPriority="51"/>
+    <w:lsdException w:name="Grid Table 7 Colorful Accent 2" w:uiPriority="52"/>
+    <w:lsdException w:name="Grid Table 1 Light Accent 3" w:uiPriority="46"/>
+    <w:lsdException w:name="Grid Table 2 Accent 3" w:uiPriority="47"/>
+    <w:lsdException w:name="Grid Table 3 Accent 3" w:uiPriority="48"/>
+    <w:lsdException w:name="Grid Table 4 Accent 3" w:uiPriority="49"/>
+    <w:lsdException w:name="Grid Table 5 Dark Accent 3" w:uiPriority="50"/>
+    <w:lsdException w:name="Grid Table 6 Colorful Accent 3" w:uiPriority="51"/>
+    <w:lsdException w:name="Grid Table 7 Colorful Accent 3" w:uiPriority="52"/>
+    <w:lsdException w:name="Grid Table 1 Light Accent 4" w:uiPriority="46"/>
+    <w:lsdException w:name="Grid Table 2 Accent 4" w:uiPriority="47"/>
+    <w:lsdException w:name="Grid Table 3 Accent 4" w:uiPriority="48"/>
+    <w:lsdException w:name="Grid Table 4 Accent 4" w:uiPriority="49"/>
+    <w:lsdException w:name="Grid Table 5 Dark Accent 4" w:uiPriority="50"/>
+    <w:lsdException w:name="Grid Table 6 Colorful Accent 4" w:uiPriority="51"/>
+    <w:lsdException w:name="Grid Table 7 Colorful Accent 4" w:uiPriority="52"/>
+    <w:lsdException w:name="Grid Table 1 Light Accent 5" w:uiPriority="46"/>
+    <w:lsdException w:name="Grid Table 2 Accent 5" w:uiPriority="47"/>
+    <w:lsdException w:name="Grid Table 3 Accent 5" w:uiPriority="48"/>
+    <w:lsdException w:name="Grid Table 4 Accent 5" w:uiPriority="49"/>
+    <w:lsdException w:name="Grid Table 5 Dark Accent 5" w:uiPriority="50"/>
+    <w:lsdException w:name="Grid Table 6 Colorful Accent 5" w:uiPriority="51"/>
+    <w:lsdException w:name="Grid Table 7 Colorful Accent 5" w:uiPriority="52"/>
+    <w:lsdException w:name="Grid Table 1 Light Accent 6" w:uiPriority="46"/>
+    <w:lsdException w:name="Grid Table 2 Accent 6" w:uiPriority="47"/>
+    <w:lsdException w:name="Grid Table 3 Accent 6" w:uiPriority="48"/>
+    <w:lsdException w:name="Grid Table 4 Accent 6" w:uiPriority="49"/>
+    <w:lsdException w:name="Grid Table 5 Dark Accent 6" w:uiPriority="50"/>
+    <w:lsdException w:name="Grid Table 6 Colorful Accent 6" w:uiPriority="51"/>
+    <w:lsdException w:name="Grid Table 7 Colorful Accent 6" w:uiPriority="52"/>
+    <w:lsdException w:name="List Table 1 Light" w:uiPriority="46"/>
+    <w:lsdException w:name="List Table 2" w:uiPriority="47"/>
+    <w:lsdException w:name="List Table 3" w:uiPriority="48"/>
+    <w:lsdException w:name="List Table 4" w:uiPriority="49"/>
+    <w:lsdException w:name="List Table 5 Dark" w:uiPriority="50"/>
+    <w:lsdException w:name="List Table 6 Colorful" w:uiPriority="51"/>
+    <w:lsdException w:name="List Table 7 Colorful" w:uiPriority="52"/>
+    <w:lsdException w:name="List Table 1 Light Accent 1" w:uiPriority="46"/>
+    <w:lsdException w:name="List Table 2 Accent 1" w:uiPriority="47"/>
+    <w:lsdException w:name="List Table 3 Accent 1" w:uiPriority="48"/>
+    <w:lsdException w:name="List Table 4 Accent 1" w:uiPriority="49"/>
+    <w:lsdException w:name="List Table 5 Dark Accent 1" w:uiPriority="50"/>
+    <w:lsdException w:name="List Table 6 Colorful Accent 1" w:uiPriority="51"/>
+    <w:lsdException w:name="List Table 7 Colorful Accent 1" w:uiPriority="52"/>
+    <w:lsdException w:name="List Table 1 Light Accent 2" w:uiPriority="46"/>
+    <w:lsdException w:name="List Table 2 Accent 2" w:uiPriority="47"/>
+    <w:lsdException w:name="List Table 3 Accent 2" w:uiPriority="48"/>
+    <w:lsdException w:name="List Table 4 Accent 2" w:uiPriority="49"/>
+    <w:lsdException w:name="List Table 5 Dark Accent 2" w:uiPriority="50"/>
+    <w:lsdException w:name="List Table 6 Colorful Accent 2" w:uiPriority="51"/>
+    <w:lsdException w:name="List Table 7 Colorful Accent 2" w:uiPriority="52"/>
+    <w:lsdException w:name="List Table 1 Light Accent 3" w:uiPriority="46"/>
+    <w:lsdException w:name="List Table 2 Accent 3" w:uiPriority="47"/>
+    <w:lsdException w:name="List Table 3 Accent 3" w:uiPriority="48"/>
+    <w:lsdException w:name="List Table 4 Accent 3" w:uiPriority="49"/>
+    <w:lsdException w:name="List Table 5 Dark Accent 3" w:uiPriority="50"/>
+    <w:lsdException w:name="List Table 6 Colorful Accent 3" w:uiPriority="51"/>
+    <w:lsdException w:name="List Table 7 Colorful Accent 3" w:uiPriority="52"/>
+    <w:lsdException w:name="List Table 1 Light Accent 4" w:uiPriority="46"/>
+    <w:lsdException w:name="List Table 2 Accent 4" w:uiPriority="47"/>
+    <w:lsdException w:name="List Table 3 Accent 4" w:uiPriority="48"/>
+    <w:lsdException w:name="List Table 4 Accent 4" w:uiPriority="49"/>
+    <w:lsdException w:name="List Table 5 Dark Accent 4" w:uiPriority="50"/>
+    <w:lsdException w:name="List Table 6 Colorful Accent 4" w:uiPriority="51"/>
+    <w:lsdException w:name="List Table 7 Colorful Accent 4" w:uiPriority="52"/>
+    <w:lsdException w:name="List Table 1 Light Accent 5" w:uiPriority="46"/>
+    <w:lsdException w:name="List Table 2 Accent 5" w:uiPriority="47"/>
+    <w:lsdException w:name="List Table 3 Accent 5" w:uiPriority="48"/>
+    <w:lsdException w:name="List Table 4 Accent 5" w:uiPriority="49"/>
+    <w:lsdException w:name="List Table 5 Dark Accent 5" w:uiPriority="50"/>
+    <w:lsdException w:name="List Table 6 Colorful Accent 5" w:uiPriority="51"/>
+    <w:lsdException w:name="List Table 7 Colorful Accent 5" w:uiPriority="52"/>
+    <w:lsdException w:name="List Table 1 Light Accent 6" w:uiPriority="46"/>
+    <w:lsdException w:name="List Table 2 Accent 6" w:uiPriority="47"/>
+    <w:lsdException w:name="List Table 3 Accent 6" w:uiPriority="48"/>
+    <w:lsdException w:name="List Table 4 Accent 6" w:uiPriority="49"/>
+    <w:lsdException w:name="List Table 5 Dark Accent 6" w:uiPriority="50"/>
+    <w:lsdException w:name="List Table 6 Colorful Accent 6" w:uiPriority="51"/>
+    <w:lsdException w:name="List Table 7 Colorful Accent 6" w:uiPriority="52"/>
+    <w:lsdException w:name="Mention" w:semiHidden="1" w:unhideWhenUsed="1"/>
+    <w:lsdException w:name="Smart Hyperlink" w:semiHidden="1" w:unhideWhenUsed="1"/>
+    <w:lsdException w:name="Hashtag" w:semiHidden="1" w:unhideWhenUsed="1"/>
+    <w:lsdException w:name="Unresolved Mention" w:semiHidden="1" w:unhideWhenUsed="1"/>
+    <w:lsdException w:name="Smart Link" w:semiHidden="1" w:unhideWhenUsed="1"/>
+  </w:latentStyles>
+  <w:style w:type="paragraph" w:default="1" w:styleId="Normal">
+    <w:name w:val="Normal"/>
+    <w:qFormat/>
+  </w:style>
+  <w:style w:type="character" w:default="1" w:styleId="DefaultParagraphFont">
+    <w:name w:val="Default Paragraph Font"/>
+    <w:uiPriority w:val="1"/>
+    <w:semiHidden/>
+    <w:unhideWhenUsed/>
+  </w:style>
+  <w:style w:type="table" w:default="1" w:styleId="TableNormal">
+    <w:name w:val="Normal Table"/>
+    <w:uiPriority w:val="99"/>
+    <w:semiHidden/>
+    <w:unhideWhenUsed/>
+    <w:tblPr>
+      <w:tblInd w:w="0" w:type="dxa"/>
+      <w:tblCellMar>
+        <w:top w:w="0" w:type="dxa"/>
+        <w:left w:w="108" w:type="dxa"/>
+        <w:bottom w:w="0" w:type="dxa"/>
+        <w:right w:w="108" w:type="dxa"/>
+      </w:tblCellMar>
+    </w:tblPr>
+  </w:style>
+  <w:style w:type="numbering" w:default="1" w:styleId="NoList">
+    <w:name w:val="No List"/>
+    <w:uiPriority w:val="99"/>
+    <w:semiHidden/>
+    <w:unhideWhenUsed/>
+  </w:style>
+  <w:style w:type="paragraph" w:customStyle="1" w:styleId="B402F16A7B8A43A2B4D587BF3233DB7D">
+    <w:name w:val="B402F16A7B8A43A2B4D587BF3233DB7D"/>
+    <w:rsid w:val="0057338C"/>
+  </w:style>
+  <w:style w:type="paragraph" w:customStyle="1" w:styleId="EA38E8AF6D4841569DCD2BD4046A6183">
+    <w:name w:val="EA38E8AF6D4841569DCD2BD4046A6183"/>
+    <w:rsid w:val="0057338C"/>
+  </w:style>
+</w:styles>
+</file>
+
+<file path=word/glossary/webSettings.xml><?xml version="1.0" encoding="utf-8"?>
+<w:webSettings xmlns:mc="http://schemas.openxmlformats.org/markup-compatibility/2006" xmlns:r="http://schemas.openxmlformats.org/officeDocument/2006/relationships" xmlns:w="http://schemas.openxmlformats.org/wordprocessingml/2006/main" xmlns:w14="http://schemas.microsoft.com/office/word/2010/wordml" xmlns:w15="http://schemas.microsoft.com/office/word/2012/wordml" xmlns:w16cex="http://schemas.microsoft.com/office/word/2018/wordml/cex" xmlns:w16cid="http://schemas.microsoft.com/office/word/2016/wordml/cid" xmlns:w16="http://schemas.microsoft.com/office/word/2018/wordml" xmlns:w16sdtdh="http://schemas.microsoft.com/office/word/2020/wordml/sdtdatahash" xmlns:w16se="http://schemas.microsoft.com/office/word/2015/wordml/symex" mc:Ignorable="w14 w15 w16se w16cid w16 w16cex w16sdtdh">
+  <w:optimizeForBrowser/>
+  <w:allowPNG/>
+</w:webSettings>
 </file>
 
 <file path=word/theme/theme1.xml><?xml version="1.0" encoding="utf-8"?>

</xml_diff>